<commit_message>
adicionado a documentação do banco de dados
</commit_message>
<xml_diff>
--- a/Documentacao.docx
+++ b/Documentacao.docx
@@ -406,35 +406,7 @@
           <w:szCs w:val="24"/>
           <w:lang w:val="pt-BR"/>
         </w:rPr>
-        <w:t xml:space="preserve">- </w:t>
-      </w:r>
-      <w:r>
-        <w:rPr>
-          <w:rFonts w:hint="default"/>
-          <w:b w:val="0"/>
-          <w:bCs w:val="0"/>
-          <w:i w:val="0"/>
-          <w:iCs w:val="0"/>
-          <w:color w:val="767171" w:themeColor="background2" w:themeShade="80"/>
-          <w:sz w:val="24"/>
-          <w:szCs w:val="24"/>
-          <w:lang w:val="pt-BR"/>
-        </w:rPr>
-        <w:t>Baseados no valor que estará disponível na carteira, p</w:t>
-      </w:r>
-      <w:r>
-        <w:rPr>
-          <w:rFonts w:hint="default"/>
-          <w:b w:val="0"/>
-          <w:bCs w:val="0"/>
-          <w:i w:val="0"/>
-          <w:iCs w:val="0"/>
-          <w:color w:val="767171" w:themeColor="background2" w:themeShade="80"/>
-          <w:sz w:val="24"/>
-          <w:szCs w:val="24"/>
-          <w:lang w:val="pt-BR"/>
-        </w:rPr>
-        <w:t>oderá ser comprado uma das seguintes moedas: Dai, Ethereum, Chainlink, Litecoin, Polygon, Ripple.</w:t>
+        <w:t>- Baseados no valor que estará disponível na carteira, poderá ser comprado uma das seguintes moedas: Dai, Ethereum, Chainlink, Litecoin, Polygon, Ripple.</w:t>
       </w:r>
     </w:p>
     <w:p>
@@ -756,6 +728,19 @@
           <w:lang w:val="pt-BR"/>
         </w:rPr>
         <w:tab/>
+      </w:r>
+      <w:r>
+        <w:rPr>
+          <w:rFonts w:hint="default"/>
+          <w:b w:val="0"/>
+          <w:bCs w:val="0"/>
+          <w:i w:val="0"/>
+          <w:iCs w:val="0"/>
+          <w:color w:val="767171" w:themeColor="background2" w:themeShade="80"/>
+          <w:sz w:val="24"/>
+          <w:szCs w:val="24"/>
+          <w:lang w:val="pt-BR"/>
+        </w:rPr>
         <w:t>- Conterá um formulário para cadastro com Nome, e-mail, confirmação de e-mail, senha, confirmação de senha, CPF. Salvando no banco de dados e não será possível cadastrar e-mail e CPF 2 vezes</w:t>
       </w:r>
     </w:p>
@@ -1617,6 +1602,19 @@
           <w:lang w:val="pt-BR"/>
         </w:rPr>
         <w:tab/>
+      </w:r>
+      <w:r>
+        <w:rPr>
+          <w:rFonts w:hint="default"/>
+          <w:b w:val="0"/>
+          <w:bCs w:val="0"/>
+          <w:i w:val="0"/>
+          <w:iCs w:val="0"/>
+          <w:color w:val="3B3838" w:themeColor="background2" w:themeShade="40"/>
+          <w:sz w:val="24"/>
+          <w:szCs w:val="24"/>
+          <w:lang w:val="pt-BR"/>
+        </w:rPr>
         <w:t>- ExpressJS.</w:t>
       </w:r>
     </w:p>
@@ -1769,53 +1767,3689 @@
           <w:szCs w:val="28"/>
           <w:lang w:val="pt-BR"/>
         </w:rPr>
-        <w:t>Informações adicionais:</w:t>
-      </w:r>
-    </w:p>
-    <w:p>
-      <w:pPr>
-        <w:ind w:left="0" w:leftChars="0" w:firstLine="0" w:firstLineChars="0"/>
-        <w:rPr>
-          <w:rFonts w:hint="default"/>
-          <w:b w:val="0"/>
-          <w:bCs w:val="0"/>
-          <w:i w:val="0"/>
-          <w:iCs w:val="0"/>
-          <w:color w:val="3B3838" w:themeColor="background2" w:themeShade="40"/>
-          <w:sz w:val="24"/>
-          <w:szCs w:val="24"/>
-          <w:lang w:val="pt-BR"/>
-        </w:rPr>
-      </w:pPr>
-    </w:p>
-    <w:p>
-      <w:pPr>
-        <w:ind w:left="0" w:leftChars="0" w:firstLine="0" w:firstLineChars="0"/>
-        <w:rPr>
-          <w:rFonts w:hint="default"/>
-          <w:b w:val="0"/>
-          <w:bCs w:val="0"/>
-          <w:i w:val="0"/>
-          <w:iCs w:val="0"/>
-          <w:color w:val="767171" w:themeColor="background2" w:themeShade="80"/>
-          <w:sz w:val="24"/>
-          <w:szCs w:val="24"/>
-          <w:lang w:val="pt-BR"/>
-        </w:rPr>
-      </w:pPr>
-      <w:r>
+        <w:t>Arquitetura:</w:t>
+      </w:r>
+    </w:p>
+    <w:p>
+      <w:pPr>
+        <w:ind w:left="0" w:leftChars="0" w:firstLine="0" w:firstLineChars="0"/>
+        <w:rPr>
+          <w:rFonts w:hint="default"/>
+          <w:b w:val="0"/>
+          <w:bCs w:val="0"/>
+          <w:i w:val="0"/>
+          <w:iCs w:val="0"/>
+          <w:color w:val="3B3838" w:themeColor="background2" w:themeShade="40"/>
+          <w:sz w:val="24"/>
+          <w:szCs w:val="24"/>
+          <w:lang w:val="pt-BR"/>
+        </w:rPr>
+      </w:pPr>
+    </w:p>
+    <w:p>
+      <w:pPr>
+        <w:ind w:left="0" w:leftChars="0" w:firstLine="0" w:firstLineChars="0"/>
+        <w:rPr>
+          <w:rFonts w:hint="default"/>
+          <w:b w:val="0"/>
+          <w:bCs w:val="0"/>
+          <w:i w:val="0"/>
+          <w:iCs w:val="0"/>
+          <w:color w:val="3B3838" w:themeColor="background2" w:themeShade="40"/>
+          <w:sz w:val="24"/>
+          <w:szCs w:val="24"/>
+          <w:lang w:val="pt-BR"/>
+        </w:rPr>
+      </w:pPr>
+      <w:r>
+        <w:rPr>
+          <w:rFonts w:hint="default"/>
+          <w:b w:val="0"/>
+          <w:bCs w:val="0"/>
+          <w:i/>
+          <w:iCs/>
+          <w:color w:val="3B3838" w:themeColor="background2" w:themeShade="40"/>
+          <w:sz w:val="24"/>
+          <w:szCs w:val="24"/>
+          <w:lang w:val="pt-BR"/>
+        </w:rPr>
+        <w:t>1 ROBO (NodeJS) -&gt;</w:t>
+      </w:r>
+      <w:r>
+        <w:rPr>
+          <w:rFonts w:hint="default"/>
+          <w:b w:val="0"/>
+          <w:bCs w:val="0"/>
+          <w:i w:val="0"/>
+          <w:iCs w:val="0"/>
+          <w:color w:val="3B3838" w:themeColor="background2" w:themeShade="40"/>
+          <w:sz w:val="24"/>
+          <w:szCs w:val="24"/>
+          <w:lang w:val="pt-BR"/>
+        </w:rPr>
+        <w:t xml:space="preserve"> Atualizar os valores das moedas, E efetivar as vendas.</w:t>
+      </w:r>
+    </w:p>
+    <w:p>
+      <w:pPr>
+        <w:ind w:left="0" w:leftChars="0" w:firstLine="0" w:firstLineChars="0"/>
+        <w:rPr>
+          <w:rFonts w:hint="default"/>
+          <w:b w:val="0"/>
+          <w:bCs w:val="0"/>
+          <w:i w:val="0"/>
+          <w:iCs w:val="0"/>
+          <w:color w:val="3B3838" w:themeColor="background2" w:themeShade="40"/>
+          <w:sz w:val="24"/>
+          <w:szCs w:val="24"/>
+          <w:lang w:val="pt-BR"/>
+        </w:rPr>
+      </w:pPr>
+      <w:r>
+        <w:rPr>
+          <w:rFonts w:hint="default"/>
+          <w:b w:val="0"/>
+          <w:bCs w:val="0"/>
+          <w:i/>
+          <w:iCs/>
+          <w:color w:val="3B3838" w:themeColor="background2" w:themeShade="40"/>
+          <w:sz w:val="24"/>
+          <w:szCs w:val="24"/>
+          <w:lang w:val="pt-BR"/>
+        </w:rPr>
+        <w:t>1 API (NodeJS) -&gt;</w:t>
+      </w:r>
+      <w:r>
+        <w:rPr>
+          <w:rFonts w:hint="default"/>
+          <w:b w:val="0"/>
+          <w:bCs w:val="0"/>
+          <w:i w:val="0"/>
+          <w:iCs w:val="0"/>
+          <w:color w:val="3B3838" w:themeColor="background2" w:themeShade="40"/>
+          <w:sz w:val="24"/>
+          <w:szCs w:val="24"/>
+          <w:lang w:val="pt-BR"/>
+        </w:rPr>
+        <w:t xml:space="preserve"> Pegar os dados do banco e consolidar.</w:t>
+      </w:r>
+    </w:p>
+    <w:p>
+      <w:pPr>
+        <w:ind w:left="0" w:leftChars="0" w:firstLine="0" w:firstLineChars="0"/>
+        <w:rPr>
+          <w:rFonts w:hint="default"/>
+          <w:b w:val="0"/>
+          <w:bCs w:val="0"/>
+          <w:i w:val="0"/>
+          <w:iCs w:val="0"/>
+          <w:color w:val="3B3838" w:themeColor="background2" w:themeShade="40"/>
+          <w:sz w:val="24"/>
+          <w:szCs w:val="24"/>
+          <w:lang w:val="pt-BR"/>
+        </w:rPr>
+      </w:pPr>
+      <w:r>
+        <w:rPr>
+          <w:rFonts w:hint="default"/>
+          <w:b w:val="0"/>
+          <w:bCs w:val="0"/>
+          <w:i/>
+          <w:iCs/>
+          <w:color w:val="3B3838" w:themeColor="background2" w:themeShade="40"/>
+          <w:sz w:val="24"/>
+          <w:szCs w:val="24"/>
+          <w:lang w:val="pt-BR"/>
+        </w:rPr>
+        <w:t>1 Front (ReactJS) -&gt;</w:t>
+      </w:r>
+      <w:r>
+        <w:rPr>
+          <w:rFonts w:hint="default"/>
+          <w:b w:val="0"/>
+          <w:bCs w:val="0"/>
+          <w:i w:val="0"/>
+          <w:iCs w:val="0"/>
+          <w:color w:val="3B3838" w:themeColor="background2" w:themeShade="40"/>
+          <w:sz w:val="24"/>
+          <w:szCs w:val="24"/>
+          <w:lang w:val="pt-BR"/>
+        </w:rPr>
+        <w:t xml:space="preserve"> Apresentar o resultado.</w:t>
+      </w:r>
+    </w:p>
+    <w:p>
+      <w:pPr>
+        <w:ind w:left="0" w:leftChars="0" w:firstLine="0" w:firstLineChars="0"/>
+        <w:rPr>
+          <w:rFonts w:hint="default"/>
+          <w:b w:val="0"/>
+          <w:bCs w:val="0"/>
+          <w:i w:val="0"/>
+          <w:iCs w:val="0"/>
+          <w:color w:val="3B3838" w:themeColor="background2" w:themeShade="40"/>
+          <w:sz w:val="24"/>
+          <w:szCs w:val="24"/>
+          <w:lang w:val="pt-BR"/>
+        </w:rPr>
+      </w:pPr>
+    </w:p>
+    <w:p>
+      <w:pPr>
+        <w:ind w:left="0" w:leftChars="0" w:firstLine="0" w:firstLineChars="0"/>
+        <w:rPr>
+          <w:rFonts w:hint="default"/>
+          <w:b w:val="0"/>
+          <w:bCs w:val="0"/>
+          <w:i w:val="0"/>
+          <w:iCs w:val="0"/>
+          <w:color w:val="3B3838" w:themeColor="background2" w:themeShade="40"/>
+          <w:sz w:val="24"/>
+          <w:szCs w:val="24"/>
+          <w:lang w:val="pt-BR"/>
+        </w:rPr>
+      </w:pPr>
+    </w:p>
+    <w:p>
+      <w:pPr>
+        <w:ind w:left="0" w:leftChars="0" w:firstLine="0" w:firstLineChars="0"/>
+        <w:rPr>
+          <w:rFonts w:hint="default"/>
+          <w:b w:val="0"/>
+          <w:bCs w:val="0"/>
+          <w:i w:val="0"/>
+          <w:iCs w:val="0"/>
+          <w:color w:val="3B3838" w:themeColor="background2" w:themeShade="40"/>
+          <w:sz w:val="24"/>
+          <w:szCs w:val="24"/>
+          <w:lang w:val="pt-BR"/>
+        </w:rPr>
+      </w:pPr>
+    </w:p>
+    <w:p>
+      <w:pPr>
+        <w:ind w:left="0" w:leftChars="0" w:firstLine="0" w:firstLineChars="0"/>
+        <w:rPr>
+          <w:rFonts w:hint="default"/>
+          <w:b w:val="0"/>
+          <w:bCs w:val="0"/>
+          <w:i w:val="0"/>
+          <w:iCs w:val="0"/>
+          <w:color w:val="3B3838" w:themeColor="background2" w:themeShade="40"/>
+          <w:sz w:val="24"/>
+          <w:szCs w:val="24"/>
+          <w:lang w:val="pt-BR"/>
+        </w:rPr>
+      </w:pPr>
+    </w:p>
+    <w:p>
+      <w:pPr>
+        <w:ind w:left="0" w:leftChars="0" w:firstLine="0" w:firstLineChars="0"/>
+        <w:rPr>
+          <w:rFonts w:hint="default"/>
+          <w:b w:val="0"/>
+          <w:bCs w:val="0"/>
+          <w:i w:val="0"/>
+          <w:iCs w:val="0"/>
+          <w:color w:val="3B3838" w:themeColor="background2" w:themeShade="40"/>
+          <w:sz w:val="24"/>
+          <w:szCs w:val="24"/>
+          <w:lang w:val="pt-BR"/>
+        </w:rPr>
+      </w:pPr>
+    </w:p>
+    <w:p>
+      <w:pPr>
+        <w:ind w:left="0" w:leftChars="0" w:firstLine="0" w:firstLineChars="0"/>
+        <w:rPr>
+          <w:rFonts w:hint="default"/>
+          <w:b w:val="0"/>
+          <w:bCs w:val="0"/>
+          <w:i w:val="0"/>
+          <w:iCs w:val="0"/>
+          <w:color w:val="3B3838" w:themeColor="background2" w:themeShade="40"/>
+          <w:sz w:val="24"/>
+          <w:szCs w:val="24"/>
+          <w:lang w:val="pt-BR"/>
+        </w:rPr>
+      </w:pPr>
+    </w:p>
+    <w:p>
+      <w:pPr>
+        <w:ind w:left="0" w:leftChars="0" w:firstLine="0" w:firstLineChars="0"/>
+        <w:rPr>
+          <w:rFonts w:hint="default"/>
+          <w:b w:val="0"/>
+          <w:bCs w:val="0"/>
+          <w:i w:val="0"/>
+          <w:iCs w:val="0"/>
+          <w:color w:val="3B3838" w:themeColor="background2" w:themeShade="40"/>
+          <w:sz w:val="24"/>
+          <w:szCs w:val="24"/>
+          <w:lang w:val="pt-BR"/>
+        </w:rPr>
+      </w:pPr>
+    </w:p>
+    <w:p>
+      <w:pPr>
+        <w:ind w:left="0" w:leftChars="0" w:firstLine="0" w:firstLineChars="0"/>
+        <w:rPr>
+          <w:rFonts w:hint="default"/>
+          <w:b w:val="0"/>
+          <w:bCs w:val="0"/>
+          <w:i w:val="0"/>
+          <w:iCs w:val="0"/>
+          <w:color w:val="3B3838" w:themeColor="background2" w:themeShade="40"/>
+          <w:sz w:val="24"/>
+          <w:szCs w:val="24"/>
+          <w:lang w:val="pt-BR"/>
+        </w:rPr>
+      </w:pPr>
+    </w:p>
+    <w:p>
+      <w:pPr>
+        <w:ind w:left="0" w:leftChars="0" w:firstLine="0" w:firstLineChars="0"/>
+        <w:rPr>
+          <w:rFonts w:hint="default"/>
+          <w:b w:val="0"/>
+          <w:bCs w:val="0"/>
+          <w:i w:val="0"/>
+          <w:iCs w:val="0"/>
+          <w:color w:val="3B3838" w:themeColor="background2" w:themeShade="40"/>
+          <w:sz w:val="24"/>
+          <w:szCs w:val="24"/>
+          <w:lang w:val="pt-BR"/>
+        </w:rPr>
+      </w:pPr>
+    </w:p>
+    <w:p>
+      <w:pPr>
+        <w:ind w:left="0" w:leftChars="0" w:firstLine="0" w:firstLineChars="0"/>
+        <w:rPr>
+          <w:rFonts w:hint="default"/>
+          <w:b w:val="0"/>
+          <w:bCs w:val="0"/>
+          <w:i w:val="0"/>
+          <w:iCs w:val="0"/>
+          <w:color w:val="3B3838" w:themeColor="background2" w:themeShade="40"/>
+          <w:sz w:val="24"/>
+          <w:szCs w:val="24"/>
+          <w:lang w:val="pt-BR"/>
+        </w:rPr>
+      </w:pPr>
+    </w:p>
+    <w:p>
+      <w:pPr>
+        <w:ind w:left="0" w:leftChars="0" w:firstLine="0" w:firstLineChars="0"/>
+        <w:rPr>
+          <w:rFonts w:hint="default"/>
+          <w:b w:val="0"/>
+          <w:bCs w:val="0"/>
+          <w:i w:val="0"/>
+          <w:iCs w:val="0"/>
+          <w:color w:val="3B3838" w:themeColor="background2" w:themeShade="40"/>
+          <w:sz w:val="24"/>
+          <w:szCs w:val="24"/>
+          <w:lang w:val="pt-BR"/>
+        </w:rPr>
+      </w:pPr>
+    </w:p>
+    <w:p>
+      <w:pPr>
+        <w:ind w:left="0" w:leftChars="0" w:firstLine="0" w:firstLineChars="0"/>
+        <w:rPr>
+          <w:rFonts w:hint="default"/>
+          <w:b w:val="0"/>
+          <w:bCs w:val="0"/>
+          <w:i w:val="0"/>
+          <w:iCs w:val="0"/>
+          <w:color w:val="3B3838" w:themeColor="background2" w:themeShade="40"/>
+          <w:sz w:val="24"/>
+          <w:szCs w:val="24"/>
+          <w:lang w:val="pt-BR"/>
+        </w:rPr>
+      </w:pPr>
+    </w:p>
+    <w:p>
+      <w:pPr>
+        <w:ind w:left="0" w:leftChars="0" w:firstLine="0" w:firstLineChars="0"/>
+        <w:rPr>
+          <w:rFonts w:hint="default"/>
+          <w:b w:val="0"/>
+          <w:bCs w:val="0"/>
+          <w:i w:val="0"/>
+          <w:iCs w:val="0"/>
+          <w:color w:val="3B3838" w:themeColor="background2" w:themeShade="40"/>
+          <w:sz w:val="24"/>
+          <w:szCs w:val="24"/>
+          <w:lang w:val="pt-BR"/>
+        </w:rPr>
+      </w:pPr>
+    </w:p>
+    <w:p>
+      <w:pPr>
+        <w:ind w:left="0" w:leftChars="0" w:firstLine="0" w:firstLineChars="0"/>
+        <w:rPr>
+          <w:rFonts w:hint="default"/>
+          <w:b w:val="0"/>
+          <w:bCs w:val="0"/>
+          <w:i w:val="0"/>
+          <w:iCs w:val="0"/>
+          <w:color w:val="3B3838" w:themeColor="background2" w:themeShade="40"/>
+          <w:sz w:val="24"/>
+          <w:szCs w:val="24"/>
+          <w:lang w:val="pt-BR"/>
+        </w:rPr>
+      </w:pPr>
+    </w:p>
+    <w:p>
+      <w:pPr>
+        <w:ind w:left="0" w:leftChars="0" w:firstLine="0" w:firstLineChars="0"/>
+        <w:rPr>
+          <w:rFonts w:hint="default"/>
+          <w:b w:val="0"/>
+          <w:bCs w:val="0"/>
+          <w:i w:val="0"/>
+          <w:iCs w:val="0"/>
+          <w:color w:val="3B3838" w:themeColor="background2" w:themeShade="40"/>
+          <w:sz w:val="24"/>
+          <w:szCs w:val="24"/>
+          <w:lang w:val="pt-BR"/>
+        </w:rPr>
+      </w:pPr>
+    </w:p>
+    <w:p>
+      <w:pPr>
+        <w:ind w:left="0" w:leftChars="0" w:firstLine="0" w:firstLineChars="0"/>
+        <w:rPr>
+          <w:rFonts w:hint="default"/>
+          <w:b w:val="0"/>
+          <w:bCs w:val="0"/>
+          <w:i w:val="0"/>
+          <w:iCs w:val="0"/>
+          <w:color w:val="3B3838" w:themeColor="background2" w:themeShade="40"/>
+          <w:sz w:val="24"/>
+          <w:szCs w:val="24"/>
+          <w:lang w:val="pt-BR"/>
+        </w:rPr>
+      </w:pPr>
+    </w:p>
+    <w:p>
+      <w:pPr>
+        <w:ind w:left="0" w:leftChars="0" w:firstLine="0" w:firstLineChars="0"/>
+        <w:rPr>
+          <w:rFonts w:hint="default"/>
+          <w:b w:val="0"/>
+          <w:bCs w:val="0"/>
+          <w:i w:val="0"/>
+          <w:iCs w:val="0"/>
+          <w:color w:val="3B3838" w:themeColor="background2" w:themeShade="40"/>
+          <w:sz w:val="24"/>
+          <w:szCs w:val="24"/>
+          <w:lang w:val="pt-BR"/>
+        </w:rPr>
+      </w:pPr>
+    </w:p>
+    <w:p>
+      <w:pPr>
+        <w:ind w:left="0" w:leftChars="0" w:firstLine="0" w:firstLineChars="0"/>
+        <w:rPr>
+          <w:rFonts w:hint="default"/>
+          <w:b w:val="0"/>
+          <w:bCs w:val="0"/>
+          <w:i w:val="0"/>
+          <w:iCs w:val="0"/>
+          <w:color w:val="3B3838" w:themeColor="background2" w:themeShade="40"/>
+          <w:sz w:val="24"/>
+          <w:szCs w:val="24"/>
+          <w:lang w:val="pt-BR"/>
+        </w:rPr>
+      </w:pPr>
+    </w:p>
+    <w:p>
+      <w:pPr>
+        <w:ind w:left="0" w:leftChars="0" w:firstLine="0" w:firstLineChars="0"/>
+        <w:rPr>
+          <w:rFonts w:hint="default"/>
+          <w:b w:val="0"/>
+          <w:bCs w:val="0"/>
+          <w:i w:val="0"/>
+          <w:iCs w:val="0"/>
+          <w:color w:val="3B3838" w:themeColor="background2" w:themeShade="40"/>
+          <w:sz w:val="24"/>
+          <w:szCs w:val="24"/>
+          <w:lang w:val="pt-BR"/>
+        </w:rPr>
+      </w:pPr>
+    </w:p>
+    <w:p>
+      <w:pPr>
+        <w:ind w:left="0" w:leftChars="0" w:firstLine="0" w:firstLineChars="0"/>
+        <w:rPr>
+          <w:rFonts w:hint="default"/>
+          <w:b w:val="0"/>
+          <w:bCs w:val="0"/>
+          <w:i w:val="0"/>
+          <w:iCs w:val="0"/>
+          <w:color w:val="3B3838" w:themeColor="background2" w:themeShade="40"/>
+          <w:sz w:val="24"/>
+          <w:szCs w:val="24"/>
+          <w:lang w:val="pt-BR"/>
+        </w:rPr>
+      </w:pPr>
+    </w:p>
+    <w:p>
+      <w:pPr>
+        <w:ind w:left="0" w:leftChars="0" w:firstLine="0" w:firstLineChars="0"/>
+        <w:rPr>
+          <w:rFonts w:hint="default"/>
+          <w:b w:val="0"/>
+          <w:bCs w:val="0"/>
+          <w:i w:val="0"/>
+          <w:iCs w:val="0"/>
+          <w:color w:val="3B3838" w:themeColor="background2" w:themeShade="40"/>
+          <w:sz w:val="24"/>
+          <w:szCs w:val="24"/>
+          <w:lang w:val="pt-BR"/>
+        </w:rPr>
+      </w:pPr>
+    </w:p>
+    <w:p>
+      <w:pPr>
+        <w:ind w:left="0" w:leftChars="0" w:firstLine="0" w:firstLineChars="0"/>
+        <w:rPr>
+          <w:rFonts w:hint="default"/>
+          <w:b w:val="0"/>
+          <w:bCs w:val="0"/>
+          <w:i w:val="0"/>
+          <w:iCs w:val="0"/>
+          <w:color w:val="3B3838" w:themeColor="background2" w:themeShade="40"/>
+          <w:sz w:val="24"/>
+          <w:szCs w:val="24"/>
+          <w:lang w:val="pt-BR"/>
+        </w:rPr>
+      </w:pPr>
+    </w:p>
+    <w:p>
+      <w:pPr>
+        <w:ind w:left="0" w:leftChars="0" w:firstLine="0" w:firstLineChars="0"/>
+        <w:rPr>
+          <w:rFonts w:hint="default"/>
+          <w:b w:val="0"/>
+          <w:bCs w:val="0"/>
+          <w:i w:val="0"/>
+          <w:iCs w:val="0"/>
+          <w:color w:val="3B3838" w:themeColor="background2" w:themeShade="40"/>
+          <w:sz w:val="24"/>
+          <w:szCs w:val="24"/>
+          <w:lang w:val="pt-BR"/>
+        </w:rPr>
+      </w:pPr>
+    </w:p>
+    <w:p>
+      <w:pPr>
+        <w:ind w:left="0" w:leftChars="0" w:firstLine="0" w:firstLineChars="0"/>
+        <w:rPr>
+          <w:rFonts w:hint="default"/>
+          <w:b w:val="0"/>
+          <w:bCs w:val="0"/>
+          <w:i w:val="0"/>
+          <w:iCs w:val="0"/>
+          <w:color w:val="3B3838" w:themeColor="background2" w:themeShade="40"/>
+          <w:sz w:val="24"/>
+          <w:szCs w:val="24"/>
+          <w:lang w:val="pt-BR"/>
+        </w:rPr>
+      </w:pPr>
+    </w:p>
+    <w:p>
+      <w:pPr>
+        <w:ind w:left="0" w:leftChars="0" w:firstLine="0" w:firstLineChars="0"/>
+        <w:rPr>
+          <w:rFonts w:hint="default"/>
+          <w:b w:val="0"/>
+          <w:bCs w:val="0"/>
+          <w:i w:val="0"/>
+          <w:iCs w:val="0"/>
+          <w:color w:val="3B3838" w:themeColor="background2" w:themeShade="40"/>
+          <w:sz w:val="24"/>
+          <w:szCs w:val="24"/>
+          <w:lang w:val="pt-BR"/>
+        </w:rPr>
+      </w:pPr>
+    </w:p>
+    <w:p>
+      <w:pPr>
+        <w:ind w:left="0" w:leftChars="0" w:firstLine="0" w:firstLineChars="0"/>
+        <w:rPr>
+          <w:rFonts w:hint="default"/>
+          <w:b w:val="0"/>
+          <w:bCs w:val="0"/>
+          <w:i w:val="0"/>
+          <w:iCs w:val="0"/>
+          <w:color w:val="3B3838" w:themeColor="background2" w:themeShade="40"/>
+          <w:sz w:val="24"/>
+          <w:szCs w:val="24"/>
+          <w:lang w:val="pt-BR"/>
+        </w:rPr>
+      </w:pPr>
+    </w:p>
+    <w:p>
+      <w:pPr>
+        <w:ind w:left="0" w:leftChars="0" w:firstLine="0" w:firstLineChars="0"/>
+        <w:rPr>
+          <w:rFonts w:hint="default"/>
+          <w:b w:val="0"/>
+          <w:bCs w:val="0"/>
+          <w:i w:val="0"/>
+          <w:iCs w:val="0"/>
+          <w:color w:val="3B3838" w:themeColor="background2" w:themeShade="40"/>
+          <w:sz w:val="24"/>
+          <w:szCs w:val="24"/>
+          <w:lang w:val="pt-BR"/>
+        </w:rPr>
+      </w:pPr>
+    </w:p>
+    <w:p>
+      <w:pPr>
+        <w:ind w:left="0" w:leftChars="0" w:firstLine="0" w:firstLineChars="0"/>
+        <w:rPr>
+          <w:rFonts w:hint="default"/>
+          <w:b w:val="0"/>
+          <w:bCs w:val="0"/>
+          <w:i w:val="0"/>
+          <w:iCs w:val="0"/>
+          <w:color w:val="3B3838" w:themeColor="background2" w:themeShade="40"/>
+          <w:sz w:val="24"/>
+          <w:szCs w:val="24"/>
+          <w:lang w:val="pt-BR"/>
+        </w:rPr>
+      </w:pPr>
+    </w:p>
+    <w:p>
+      <w:pPr>
+        <w:ind w:left="0" w:leftChars="0" w:firstLine="0" w:firstLineChars="0"/>
+        <w:rPr>
+          <w:rFonts w:hint="default"/>
+          <w:b w:val="0"/>
+          <w:bCs w:val="0"/>
+          <w:i w:val="0"/>
+          <w:iCs w:val="0"/>
+          <w:color w:val="3B3838" w:themeColor="background2" w:themeShade="40"/>
+          <w:sz w:val="24"/>
+          <w:szCs w:val="24"/>
+          <w:lang w:val="pt-BR"/>
+        </w:rPr>
+      </w:pPr>
+    </w:p>
+    <w:p>
+      <w:pPr>
+        <w:ind w:left="0" w:leftChars="0" w:firstLine="0" w:firstLineChars="0"/>
+        <w:rPr>
+          <w:rFonts w:hint="default"/>
+          <w:b w:val="0"/>
+          <w:bCs w:val="0"/>
+          <w:i w:val="0"/>
+          <w:iCs w:val="0"/>
+          <w:color w:val="3B3838" w:themeColor="background2" w:themeShade="40"/>
+          <w:sz w:val="24"/>
+          <w:szCs w:val="24"/>
+          <w:lang w:val="pt-BR"/>
+        </w:rPr>
+      </w:pPr>
+    </w:p>
+    <w:p>
+      <w:pPr>
+        <w:ind w:left="0" w:leftChars="0" w:firstLine="0" w:firstLineChars="0"/>
+        <w:rPr>
+          <w:rFonts w:hint="default"/>
+          <w:b w:val="0"/>
+          <w:bCs w:val="0"/>
+          <w:i w:val="0"/>
+          <w:iCs w:val="0"/>
+          <w:color w:val="3B3838" w:themeColor="background2" w:themeShade="40"/>
+          <w:sz w:val="24"/>
+          <w:szCs w:val="24"/>
+          <w:lang w:val="pt-BR"/>
+        </w:rPr>
+      </w:pPr>
+    </w:p>
+    <w:p>
+      <w:pPr>
+        <w:ind w:left="0" w:leftChars="0" w:firstLine="0" w:firstLineChars="0"/>
+        <w:rPr>
+          <w:rFonts w:hint="default"/>
+          <w:b w:val="0"/>
+          <w:bCs w:val="0"/>
+          <w:i w:val="0"/>
+          <w:iCs w:val="0"/>
+          <w:color w:val="3B3838" w:themeColor="background2" w:themeShade="40"/>
+          <w:sz w:val="24"/>
+          <w:szCs w:val="24"/>
+          <w:lang w:val="pt-BR"/>
+        </w:rPr>
+      </w:pPr>
+    </w:p>
+    <w:p>
+      <w:pPr>
+        <w:ind w:left="0" w:leftChars="0" w:firstLine="0" w:firstLineChars="0"/>
         <w:rPr>
           <w:rFonts w:hint="default"/>
           <w:b/>
           <w:bCs/>
-          <w:i w:val="0"/>
-          <w:iCs w:val="0"/>
-          <w:color w:val="767171" w:themeColor="background2" w:themeShade="80"/>
-          <w:sz w:val="24"/>
-          <w:szCs w:val="24"/>
-          <w:lang w:val="pt-BR"/>
-        </w:rPr>
-        <w:t>API de Informações das moedas:</w:t>
+          <w:i/>
+          <w:iCs/>
+          <w:color w:val="3B3838" w:themeColor="background2" w:themeShade="40"/>
+          <w:sz w:val="28"/>
+          <w:szCs w:val="28"/>
+          <w:lang w:val="pt-BR"/>
+        </w:rPr>
+      </w:pPr>
+      <w:r>
+        <w:rPr>
+          <w:rFonts w:hint="default"/>
+          <w:b/>
+          <w:bCs/>
+          <w:i/>
+          <w:iCs/>
+          <w:color w:val="3B3838" w:themeColor="background2" w:themeShade="40"/>
+          <w:sz w:val="28"/>
+          <w:szCs w:val="28"/>
+          <w:lang w:val="pt-BR"/>
+        </w:rPr>
+        <w:t>Estrutura do Banco de dados:</w:t>
+      </w:r>
+    </w:p>
+    <w:p>
+      <w:pPr>
+        <w:ind w:left="0" w:leftChars="0" w:firstLine="0" w:firstLineChars="0"/>
+        <w:rPr>
+          <w:rFonts w:hint="default"/>
+          <w:b w:val="0"/>
+          <w:bCs w:val="0"/>
+          <w:i w:val="0"/>
+          <w:iCs w:val="0"/>
+          <w:color w:val="3B3838" w:themeColor="background2" w:themeShade="40"/>
+          <w:sz w:val="24"/>
+          <w:szCs w:val="24"/>
+          <w:lang w:val="pt-BR"/>
+        </w:rPr>
+      </w:pPr>
+    </w:p>
+    <w:p>
+      <w:pPr>
+        <w:ind w:left="0" w:leftChars="0" w:firstLine="0" w:firstLineChars="0"/>
+        <w:rPr>
+          <w:rFonts w:hint="default"/>
+          <w:b w:val="0"/>
+          <w:bCs w:val="0"/>
+          <w:i/>
+          <w:iCs/>
+          <w:color w:val="3B3838" w:themeColor="background2" w:themeShade="40"/>
+          <w:sz w:val="24"/>
+          <w:szCs w:val="24"/>
+          <w:u w:val="single"/>
+          <w:lang w:val="pt-BR"/>
+        </w:rPr>
+      </w:pPr>
+      <w:r>
+        <w:rPr>
+          <w:rFonts w:hint="default"/>
+          <w:b w:val="0"/>
+          <w:bCs w:val="0"/>
+          <w:i/>
+          <w:iCs/>
+          <w:color w:val="3B3838" w:themeColor="background2" w:themeShade="40"/>
+          <w:sz w:val="24"/>
+          <w:szCs w:val="24"/>
+          <w:u w:val="single"/>
+          <w:lang w:val="pt-BR"/>
+        </w:rPr>
+        <w:t>- 1 - Usuarios</w:t>
+      </w:r>
+    </w:p>
+    <w:p>
+      <w:pPr>
+        <w:ind w:left="0" w:leftChars="0" w:firstLine="0" w:firstLineChars="0"/>
+        <w:rPr>
+          <w:rFonts w:hint="default"/>
+          <w:b w:val="0"/>
+          <w:bCs w:val="0"/>
+          <w:i/>
+          <w:iCs/>
+          <w:color w:val="3B3838" w:themeColor="background2" w:themeShade="40"/>
+          <w:sz w:val="24"/>
+          <w:szCs w:val="24"/>
+          <w:lang w:val="pt-BR"/>
+        </w:rPr>
+      </w:pPr>
+      <w:r>
+        <w:rPr>
+          <w:rFonts w:hint="default"/>
+          <w:b w:val="0"/>
+          <w:bCs w:val="0"/>
+          <w:i/>
+          <w:iCs/>
+          <w:color w:val="3B3838" w:themeColor="background2" w:themeShade="40"/>
+          <w:sz w:val="24"/>
+          <w:szCs w:val="24"/>
+          <w:lang w:val="pt-BR"/>
+        </w:rPr>
+        <w:tab/>
+      </w:r>
+      <w:r>
+        <w:rPr>
+          <w:rFonts w:hint="default"/>
+          <w:b w:val="0"/>
+          <w:bCs w:val="0"/>
+          <w:i/>
+          <w:iCs/>
+          <w:color w:val="3B3838" w:themeColor="background2" w:themeShade="40"/>
+          <w:sz w:val="24"/>
+          <w:szCs w:val="24"/>
+          <w:lang w:val="pt-BR"/>
+        </w:rPr>
+        <w:tab/>
+      </w:r>
+      <w:r>
+        <w:rPr>
+          <w:rFonts w:hint="default"/>
+          <w:b w:val="0"/>
+          <w:bCs w:val="0"/>
+          <w:i/>
+          <w:iCs/>
+          <w:color w:val="3B3838" w:themeColor="background2" w:themeShade="40"/>
+          <w:sz w:val="24"/>
+          <w:szCs w:val="24"/>
+          <w:lang w:val="pt-BR"/>
+        </w:rPr>
+        <w:t xml:space="preserve">ID (Mongo) </w:t>
+      </w:r>
+      <w:r>
+        <w:rPr>
+          <w:rFonts w:hint="default"/>
+          <w:b w:val="0"/>
+          <w:bCs w:val="0"/>
+          <w:i/>
+          <w:iCs/>
+          <w:color w:val="C55A11" w:themeColor="accent2" w:themeShade="BF"/>
+          <w:sz w:val="24"/>
+          <w:szCs w:val="24"/>
+          <w:lang w:val="pt-BR"/>
+        </w:rPr>
+        <w:t>-&gt; ObjectID</w:t>
+      </w:r>
+    </w:p>
+    <w:p>
+      <w:pPr>
+        <w:ind w:left="0" w:leftChars="0" w:firstLine="0" w:firstLineChars="0"/>
+        <w:rPr>
+          <w:rFonts w:hint="default"/>
+          <w:b w:val="0"/>
+          <w:bCs w:val="0"/>
+          <w:i/>
+          <w:iCs/>
+          <w:color w:val="C55A11" w:themeColor="accent2" w:themeShade="BF"/>
+          <w:sz w:val="24"/>
+          <w:szCs w:val="24"/>
+          <w:lang w:val="pt-BR"/>
+        </w:rPr>
+      </w:pPr>
+      <w:r>
+        <w:rPr>
+          <w:rFonts w:hint="default"/>
+          <w:b w:val="0"/>
+          <w:bCs w:val="0"/>
+          <w:i/>
+          <w:iCs/>
+          <w:color w:val="3B3838" w:themeColor="background2" w:themeShade="40"/>
+          <w:sz w:val="24"/>
+          <w:szCs w:val="24"/>
+          <w:lang w:val="pt-BR"/>
+        </w:rPr>
+        <w:tab/>
+      </w:r>
+      <w:r>
+        <w:rPr>
+          <w:rFonts w:hint="default"/>
+          <w:b w:val="0"/>
+          <w:bCs w:val="0"/>
+          <w:i/>
+          <w:iCs/>
+          <w:color w:val="3B3838" w:themeColor="background2" w:themeShade="40"/>
+          <w:sz w:val="24"/>
+          <w:szCs w:val="24"/>
+          <w:lang w:val="pt-BR"/>
+        </w:rPr>
+        <w:tab/>
+      </w:r>
+      <w:r>
+        <w:rPr>
+          <w:rFonts w:hint="default"/>
+          <w:b w:val="0"/>
+          <w:bCs w:val="0"/>
+          <w:i/>
+          <w:iCs/>
+          <w:color w:val="3B3838" w:themeColor="background2" w:themeShade="40"/>
+          <w:sz w:val="24"/>
+          <w:szCs w:val="24"/>
+          <w:lang w:val="pt-BR"/>
+        </w:rPr>
+        <w:t xml:space="preserve">E-mail </w:t>
+      </w:r>
+      <w:r>
+        <w:rPr>
+          <w:rFonts w:hint="default"/>
+          <w:b w:val="0"/>
+          <w:bCs w:val="0"/>
+          <w:i/>
+          <w:iCs/>
+          <w:color w:val="C55A11" w:themeColor="accent2" w:themeShade="BF"/>
+          <w:sz w:val="24"/>
+          <w:szCs w:val="24"/>
+          <w:lang w:val="pt-BR"/>
+        </w:rPr>
+        <w:t>-&gt; Text</w:t>
+      </w:r>
+    </w:p>
+    <w:p>
+      <w:pPr>
+        <w:ind w:left="0" w:leftChars="0" w:firstLine="0" w:firstLineChars="0"/>
+        <w:rPr>
+          <w:rFonts w:hint="default"/>
+          <w:b w:val="0"/>
+          <w:bCs w:val="0"/>
+          <w:i/>
+          <w:iCs/>
+          <w:color w:val="3B3838" w:themeColor="background2" w:themeShade="40"/>
+          <w:sz w:val="24"/>
+          <w:szCs w:val="24"/>
+          <w:lang w:val="pt-BR"/>
+        </w:rPr>
+      </w:pPr>
+      <w:r>
+        <w:rPr>
+          <w:rFonts w:hint="default"/>
+          <w:b w:val="0"/>
+          <w:bCs w:val="0"/>
+          <w:i/>
+          <w:iCs/>
+          <w:color w:val="3B3838" w:themeColor="background2" w:themeShade="40"/>
+          <w:sz w:val="24"/>
+          <w:szCs w:val="24"/>
+          <w:lang w:val="pt-BR"/>
+        </w:rPr>
+        <w:tab/>
+      </w:r>
+      <w:r>
+        <w:rPr>
+          <w:rFonts w:hint="default"/>
+          <w:b w:val="0"/>
+          <w:bCs w:val="0"/>
+          <w:i/>
+          <w:iCs/>
+          <w:color w:val="3B3838" w:themeColor="background2" w:themeShade="40"/>
+          <w:sz w:val="24"/>
+          <w:szCs w:val="24"/>
+          <w:lang w:val="pt-BR"/>
+        </w:rPr>
+        <w:tab/>
+      </w:r>
+      <w:r>
+        <w:rPr>
+          <w:rFonts w:hint="default"/>
+          <w:b w:val="0"/>
+          <w:bCs w:val="0"/>
+          <w:i/>
+          <w:iCs/>
+          <w:color w:val="3B3838" w:themeColor="background2" w:themeShade="40"/>
+          <w:sz w:val="24"/>
+          <w:szCs w:val="24"/>
+          <w:lang w:val="pt-BR"/>
+        </w:rPr>
+        <w:t xml:space="preserve">Senha (Cryptografada) </w:t>
+      </w:r>
+      <w:r>
+        <w:rPr>
+          <w:rFonts w:hint="default"/>
+          <w:b w:val="0"/>
+          <w:bCs w:val="0"/>
+          <w:i/>
+          <w:iCs/>
+          <w:color w:val="C55A11" w:themeColor="accent2" w:themeShade="BF"/>
+          <w:sz w:val="24"/>
+          <w:szCs w:val="24"/>
+          <w:lang w:val="pt-BR"/>
+        </w:rPr>
+        <w:t>-&gt; Text</w:t>
+      </w:r>
+    </w:p>
+    <w:p>
+      <w:pPr>
+        <w:ind w:left="0" w:leftChars="0" w:firstLine="0" w:firstLineChars="0"/>
+        <w:rPr>
+          <w:rFonts w:hint="default"/>
+          <w:b w:val="0"/>
+          <w:bCs w:val="0"/>
+          <w:i/>
+          <w:iCs/>
+          <w:color w:val="3B3838" w:themeColor="background2" w:themeShade="40"/>
+          <w:sz w:val="24"/>
+          <w:szCs w:val="24"/>
+          <w:lang w:val="pt-BR"/>
+        </w:rPr>
+      </w:pPr>
+      <w:r>
+        <w:rPr>
+          <w:rFonts w:hint="default"/>
+          <w:b w:val="0"/>
+          <w:bCs w:val="0"/>
+          <w:i/>
+          <w:iCs/>
+          <w:color w:val="3B3838" w:themeColor="background2" w:themeShade="40"/>
+          <w:sz w:val="24"/>
+          <w:szCs w:val="24"/>
+          <w:lang w:val="pt-BR"/>
+        </w:rPr>
+        <w:tab/>
+      </w:r>
+      <w:r>
+        <w:rPr>
+          <w:rFonts w:hint="default"/>
+          <w:b w:val="0"/>
+          <w:bCs w:val="0"/>
+          <w:i/>
+          <w:iCs/>
+          <w:color w:val="3B3838" w:themeColor="background2" w:themeShade="40"/>
+          <w:sz w:val="24"/>
+          <w:szCs w:val="24"/>
+          <w:lang w:val="pt-BR"/>
+        </w:rPr>
+        <w:tab/>
+      </w:r>
+      <w:r>
+        <w:rPr>
+          <w:rFonts w:hint="default"/>
+          <w:b w:val="0"/>
+          <w:bCs w:val="0"/>
+          <w:i/>
+          <w:iCs/>
+          <w:color w:val="3B3838" w:themeColor="background2" w:themeShade="40"/>
+          <w:sz w:val="24"/>
+          <w:szCs w:val="24"/>
+          <w:lang w:val="pt-BR"/>
+        </w:rPr>
+        <w:t xml:space="preserve">CPF </w:t>
+      </w:r>
+      <w:r>
+        <w:rPr>
+          <w:rFonts w:hint="default"/>
+          <w:b w:val="0"/>
+          <w:bCs w:val="0"/>
+          <w:i/>
+          <w:iCs/>
+          <w:color w:val="C55A11" w:themeColor="accent2" w:themeShade="BF"/>
+          <w:sz w:val="24"/>
+          <w:szCs w:val="24"/>
+          <w:lang w:val="pt-BR"/>
+        </w:rPr>
+        <w:t>-&gt; Text</w:t>
+      </w:r>
+    </w:p>
+    <w:p>
+      <w:pPr>
+        <w:ind w:left="0" w:leftChars="0" w:firstLine="0" w:firstLineChars="0"/>
+        <w:rPr>
+          <w:rFonts w:hint="default"/>
+          <w:b w:val="0"/>
+          <w:bCs w:val="0"/>
+          <w:i/>
+          <w:iCs/>
+          <w:color w:val="3B3838" w:themeColor="background2" w:themeShade="40"/>
+          <w:sz w:val="24"/>
+          <w:szCs w:val="24"/>
+          <w:lang w:val="pt-BR"/>
+        </w:rPr>
+      </w:pPr>
+      <w:r>
+        <w:rPr>
+          <w:rFonts w:hint="default"/>
+          <w:b w:val="0"/>
+          <w:bCs w:val="0"/>
+          <w:i/>
+          <w:iCs/>
+          <w:color w:val="3B3838" w:themeColor="background2" w:themeShade="40"/>
+          <w:sz w:val="24"/>
+          <w:szCs w:val="24"/>
+          <w:lang w:val="pt-BR"/>
+        </w:rPr>
+        <w:tab/>
+      </w:r>
+      <w:r>
+        <w:rPr>
+          <w:rFonts w:hint="default"/>
+          <w:b w:val="0"/>
+          <w:bCs w:val="0"/>
+          <w:i/>
+          <w:iCs/>
+          <w:color w:val="3B3838" w:themeColor="background2" w:themeShade="40"/>
+          <w:sz w:val="24"/>
+          <w:szCs w:val="24"/>
+          <w:lang w:val="pt-BR"/>
+        </w:rPr>
+        <w:tab/>
+      </w:r>
+      <w:r>
+        <w:rPr>
+          <w:rFonts w:hint="default"/>
+          <w:b w:val="0"/>
+          <w:bCs w:val="0"/>
+          <w:i/>
+          <w:iCs/>
+          <w:color w:val="3B3838" w:themeColor="background2" w:themeShade="40"/>
+          <w:sz w:val="24"/>
+          <w:szCs w:val="24"/>
+          <w:lang w:val="pt-BR"/>
+        </w:rPr>
+        <w:t xml:space="preserve">Data_Criacao </w:t>
+      </w:r>
+      <w:r>
+        <w:rPr>
+          <w:rFonts w:hint="default"/>
+          <w:b w:val="0"/>
+          <w:bCs w:val="0"/>
+          <w:i/>
+          <w:iCs/>
+          <w:color w:val="C55A11" w:themeColor="accent2" w:themeShade="BF"/>
+          <w:sz w:val="24"/>
+          <w:szCs w:val="24"/>
+          <w:lang w:val="pt-BR"/>
+        </w:rPr>
+        <w:t>-&gt; TimeStamp</w:t>
+      </w:r>
+    </w:p>
+    <w:p>
+      <w:pPr>
+        <w:ind w:left="0" w:leftChars="0" w:firstLine="0" w:firstLineChars="0"/>
+        <w:rPr>
+          <w:rFonts w:hint="default"/>
+          <w:b w:val="0"/>
+          <w:bCs w:val="0"/>
+          <w:i/>
+          <w:iCs/>
+          <w:color w:val="3B3838" w:themeColor="background2" w:themeShade="40"/>
+          <w:sz w:val="24"/>
+          <w:szCs w:val="24"/>
+          <w:lang w:val="pt-BR"/>
+        </w:rPr>
+      </w:pPr>
+      <w:r>
+        <w:rPr>
+          <w:rFonts w:hint="default"/>
+          <w:b w:val="0"/>
+          <w:bCs w:val="0"/>
+          <w:i/>
+          <w:iCs/>
+          <w:color w:val="3B3838" w:themeColor="background2" w:themeShade="40"/>
+          <w:sz w:val="24"/>
+          <w:szCs w:val="24"/>
+          <w:lang w:val="pt-BR"/>
+        </w:rPr>
+        <w:tab/>
+      </w:r>
+      <w:r>
+        <w:rPr>
+          <w:rFonts w:hint="default"/>
+          <w:b w:val="0"/>
+          <w:bCs w:val="0"/>
+          <w:i/>
+          <w:iCs/>
+          <w:color w:val="3B3838" w:themeColor="background2" w:themeShade="40"/>
+          <w:sz w:val="24"/>
+          <w:szCs w:val="24"/>
+          <w:lang w:val="pt-BR"/>
+        </w:rPr>
+        <w:tab/>
+      </w:r>
+      <w:r>
+        <w:rPr>
+          <w:rFonts w:hint="default"/>
+          <w:b w:val="0"/>
+          <w:bCs w:val="0"/>
+          <w:i/>
+          <w:iCs/>
+          <w:color w:val="3B3838" w:themeColor="background2" w:themeShade="40"/>
+          <w:sz w:val="24"/>
+          <w:szCs w:val="24"/>
+          <w:lang w:val="pt-BR"/>
+        </w:rPr>
+        <w:t>Carteira</w:t>
+      </w:r>
+      <w:r>
+        <w:rPr>
+          <w:rFonts w:hint="default"/>
+          <w:b w:val="0"/>
+          <w:bCs w:val="0"/>
+          <w:i/>
+          <w:iCs/>
+          <w:color w:val="C55A11" w:themeColor="accent2" w:themeShade="BF"/>
+          <w:sz w:val="24"/>
+          <w:szCs w:val="24"/>
+          <w:lang w:val="pt-BR"/>
+        </w:rPr>
+        <w:t xml:space="preserve"> -&gt; Float</w:t>
+      </w:r>
+    </w:p>
+    <w:p>
+      <w:pPr>
+        <w:ind w:left="0" w:leftChars="0" w:firstLine="0" w:firstLineChars="0"/>
+        <w:rPr>
+          <w:rFonts w:hint="default"/>
+          <w:b w:val="0"/>
+          <w:bCs w:val="0"/>
+          <w:i w:val="0"/>
+          <w:iCs w:val="0"/>
+          <w:color w:val="3B3838" w:themeColor="background2" w:themeShade="40"/>
+          <w:sz w:val="24"/>
+          <w:szCs w:val="24"/>
+          <w:lang w:val="pt-BR"/>
+        </w:rPr>
+      </w:pPr>
+    </w:p>
+    <w:p>
+      <w:pPr>
+        <w:ind w:left="0" w:leftChars="0" w:firstLine="0" w:firstLineChars="0"/>
+        <w:rPr>
+          <w:rFonts w:hint="default"/>
+          <w:b w:val="0"/>
+          <w:bCs w:val="0"/>
+          <w:i/>
+          <w:iCs/>
+          <w:color w:val="3B3838" w:themeColor="background2" w:themeShade="40"/>
+          <w:sz w:val="24"/>
+          <w:szCs w:val="24"/>
+          <w:u w:val="single"/>
+          <w:lang w:val="pt-BR"/>
+        </w:rPr>
+      </w:pPr>
+      <w:r>
+        <w:rPr>
+          <w:rFonts w:hint="default"/>
+          <w:b w:val="0"/>
+          <w:bCs w:val="0"/>
+          <w:i/>
+          <w:iCs/>
+          <w:color w:val="3B3838" w:themeColor="background2" w:themeShade="40"/>
+          <w:sz w:val="24"/>
+          <w:szCs w:val="24"/>
+          <w:u w:val="single"/>
+          <w:lang w:val="pt-BR"/>
+        </w:rPr>
+        <w:t>- 2 - Moedas</w:t>
+      </w:r>
+    </w:p>
+    <w:p>
+      <w:pPr>
+        <w:ind w:left="0" w:leftChars="0" w:firstLine="0" w:firstLineChars="0"/>
+        <w:rPr>
+          <w:rFonts w:hint="default"/>
+          <w:b w:val="0"/>
+          <w:bCs w:val="0"/>
+          <w:i/>
+          <w:iCs/>
+          <w:color w:val="3B3838" w:themeColor="background2" w:themeShade="40"/>
+          <w:sz w:val="24"/>
+          <w:szCs w:val="24"/>
+          <w:lang w:val="pt-BR"/>
+        </w:rPr>
+      </w:pPr>
+      <w:r>
+        <w:rPr>
+          <w:rFonts w:hint="default"/>
+          <w:b w:val="0"/>
+          <w:bCs w:val="0"/>
+          <w:i/>
+          <w:iCs/>
+          <w:color w:val="3B3838" w:themeColor="background2" w:themeShade="40"/>
+          <w:sz w:val="24"/>
+          <w:szCs w:val="24"/>
+          <w:lang w:val="pt-BR"/>
+        </w:rPr>
+        <w:tab/>
+      </w:r>
+      <w:r>
+        <w:rPr>
+          <w:rFonts w:hint="default"/>
+          <w:b w:val="0"/>
+          <w:bCs w:val="0"/>
+          <w:i/>
+          <w:iCs/>
+          <w:color w:val="3B3838" w:themeColor="background2" w:themeShade="40"/>
+          <w:sz w:val="24"/>
+          <w:szCs w:val="24"/>
+          <w:lang w:val="pt-BR"/>
+        </w:rPr>
+        <w:tab/>
+      </w:r>
+      <w:r>
+        <w:rPr>
+          <w:rFonts w:hint="default"/>
+          <w:b w:val="0"/>
+          <w:bCs w:val="0"/>
+          <w:i/>
+          <w:iCs/>
+          <w:color w:val="3B3838" w:themeColor="background2" w:themeShade="40"/>
+          <w:sz w:val="24"/>
+          <w:szCs w:val="24"/>
+          <w:lang w:val="pt-BR"/>
+        </w:rPr>
+        <w:t xml:space="preserve">ID (Mongo) </w:t>
+      </w:r>
+      <w:r>
+        <w:rPr>
+          <w:rFonts w:hint="default"/>
+          <w:b w:val="0"/>
+          <w:bCs w:val="0"/>
+          <w:i/>
+          <w:iCs/>
+          <w:color w:val="C55A11" w:themeColor="accent2" w:themeShade="BF"/>
+          <w:sz w:val="24"/>
+          <w:szCs w:val="24"/>
+          <w:lang w:val="pt-BR"/>
+        </w:rPr>
+        <w:t>-&gt; ObjectID</w:t>
+      </w:r>
+    </w:p>
+    <w:p>
+      <w:pPr>
+        <w:ind w:left="0" w:leftChars="0" w:firstLine="0" w:firstLineChars="0"/>
+        <w:rPr>
+          <w:rFonts w:hint="default"/>
+          <w:b w:val="0"/>
+          <w:bCs w:val="0"/>
+          <w:i/>
+          <w:iCs/>
+          <w:color w:val="3B3838" w:themeColor="background2" w:themeShade="40"/>
+          <w:sz w:val="24"/>
+          <w:szCs w:val="24"/>
+          <w:lang w:val="pt-BR"/>
+        </w:rPr>
+      </w:pPr>
+      <w:r>
+        <w:rPr>
+          <w:rFonts w:hint="default"/>
+          <w:b w:val="0"/>
+          <w:bCs w:val="0"/>
+          <w:i/>
+          <w:iCs/>
+          <w:color w:val="3B3838" w:themeColor="background2" w:themeShade="40"/>
+          <w:sz w:val="24"/>
+          <w:szCs w:val="24"/>
+          <w:lang w:val="pt-BR"/>
+        </w:rPr>
+        <w:tab/>
+      </w:r>
+      <w:r>
+        <w:rPr>
+          <w:rFonts w:hint="default"/>
+          <w:b w:val="0"/>
+          <w:bCs w:val="0"/>
+          <w:i/>
+          <w:iCs/>
+          <w:color w:val="3B3838" w:themeColor="background2" w:themeShade="40"/>
+          <w:sz w:val="24"/>
+          <w:szCs w:val="24"/>
+          <w:lang w:val="pt-BR"/>
+        </w:rPr>
+        <w:tab/>
+      </w:r>
+      <w:r>
+        <w:rPr>
+          <w:rFonts w:hint="default"/>
+          <w:b w:val="0"/>
+          <w:bCs w:val="0"/>
+          <w:i/>
+          <w:iCs/>
+          <w:color w:val="3B3838" w:themeColor="background2" w:themeShade="40"/>
+          <w:sz w:val="24"/>
+          <w:szCs w:val="24"/>
+          <w:lang w:val="pt-BR"/>
+        </w:rPr>
+        <w:t xml:space="preserve">Nome  </w:t>
+      </w:r>
+      <w:r>
+        <w:rPr>
+          <w:rFonts w:hint="default"/>
+          <w:b w:val="0"/>
+          <w:bCs w:val="0"/>
+          <w:i/>
+          <w:iCs/>
+          <w:color w:val="C55A11" w:themeColor="accent2" w:themeShade="BF"/>
+          <w:sz w:val="24"/>
+          <w:szCs w:val="24"/>
+          <w:lang w:val="pt-BR"/>
+        </w:rPr>
+        <w:t>-&gt; Text</w:t>
+      </w:r>
+    </w:p>
+    <w:p>
+      <w:pPr>
+        <w:ind w:left="0" w:leftChars="0" w:firstLine="0" w:firstLineChars="0"/>
+        <w:rPr>
+          <w:rFonts w:hint="default"/>
+          <w:b w:val="0"/>
+          <w:bCs w:val="0"/>
+          <w:i/>
+          <w:iCs/>
+          <w:color w:val="3B3838" w:themeColor="background2" w:themeShade="40"/>
+          <w:sz w:val="24"/>
+          <w:szCs w:val="24"/>
+          <w:lang w:val="pt-BR"/>
+        </w:rPr>
+      </w:pPr>
+      <w:r>
+        <w:rPr>
+          <w:rFonts w:hint="default"/>
+          <w:b w:val="0"/>
+          <w:bCs w:val="0"/>
+          <w:i/>
+          <w:iCs/>
+          <w:color w:val="3B3838" w:themeColor="background2" w:themeShade="40"/>
+          <w:sz w:val="24"/>
+          <w:szCs w:val="24"/>
+          <w:lang w:val="pt-BR"/>
+        </w:rPr>
+        <w:tab/>
+      </w:r>
+      <w:r>
+        <w:rPr>
+          <w:rFonts w:hint="default"/>
+          <w:b w:val="0"/>
+          <w:bCs w:val="0"/>
+          <w:i/>
+          <w:iCs/>
+          <w:color w:val="3B3838" w:themeColor="background2" w:themeShade="40"/>
+          <w:sz w:val="24"/>
+          <w:szCs w:val="24"/>
+          <w:lang w:val="pt-BR"/>
+        </w:rPr>
+        <w:tab/>
+      </w:r>
+      <w:r>
+        <w:rPr>
+          <w:rFonts w:hint="default"/>
+          <w:b w:val="0"/>
+          <w:bCs w:val="0"/>
+          <w:i/>
+          <w:iCs/>
+          <w:color w:val="3B3838" w:themeColor="background2" w:themeShade="40"/>
+          <w:sz w:val="24"/>
+          <w:szCs w:val="24"/>
+          <w:lang w:val="pt-BR"/>
+        </w:rPr>
+        <w:t xml:space="preserve">Logo  </w:t>
+      </w:r>
+      <w:r>
+        <w:rPr>
+          <w:rFonts w:hint="default"/>
+          <w:b w:val="0"/>
+          <w:bCs w:val="0"/>
+          <w:i/>
+          <w:iCs/>
+          <w:color w:val="C55A11" w:themeColor="accent2" w:themeShade="BF"/>
+          <w:sz w:val="24"/>
+          <w:szCs w:val="24"/>
+          <w:lang w:val="pt-BR"/>
+        </w:rPr>
+        <w:t>-&gt; Text</w:t>
+      </w:r>
+    </w:p>
+    <w:p>
+      <w:pPr>
+        <w:ind w:left="0" w:leftChars="0" w:firstLine="0" w:firstLineChars="0"/>
+        <w:rPr>
+          <w:rFonts w:hint="default"/>
+          <w:b w:val="0"/>
+          <w:bCs w:val="0"/>
+          <w:i/>
+          <w:iCs/>
+          <w:color w:val="3B3838" w:themeColor="background2" w:themeShade="40"/>
+          <w:sz w:val="24"/>
+          <w:szCs w:val="24"/>
+          <w:lang w:val="pt-BR"/>
+        </w:rPr>
+      </w:pPr>
+      <w:r>
+        <w:rPr>
+          <w:rFonts w:hint="default"/>
+          <w:b w:val="0"/>
+          <w:bCs w:val="0"/>
+          <w:i/>
+          <w:iCs/>
+          <w:color w:val="3B3838" w:themeColor="background2" w:themeShade="40"/>
+          <w:sz w:val="24"/>
+          <w:szCs w:val="24"/>
+          <w:lang w:val="pt-BR"/>
+        </w:rPr>
+        <w:tab/>
+      </w:r>
+      <w:r>
+        <w:rPr>
+          <w:rFonts w:hint="default"/>
+          <w:b w:val="0"/>
+          <w:bCs w:val="0"/>
+          <w:i/>
+          <w:iCs/>
+          <w:color w:val="3B3838" w:themeColor="background2" w:themeShade="40"/>
+          <w:sz w:val="24"/>
+          <w:szCs w:val="24"/>
+          <w:lang w:val="pt-BR"/>
+        </w:rPr>
+        <w:tab/>
+      </w:r>
+      <w:r>
+        <w:rPr>
+          <w:rFonts w:hint="default"/>
+          <w:b w:val="0"/>
+          <w:bCs w:val="0"/>
+          <w:i/>
+          <w:iCs/>
+          <w:color w:val="3B3838" w:themeColor="background2" w:themeShade="40"/>
+          <w:sz w:val="24"/>
+          <w:szCs w:val="24"/>
+          <w:lang w:val="pt-BR"/>
+        </w:rPr>
+        <w:t xml:space="preserve">Data_Criacao </w:t>
+      </w:r>
+      <w:r>
+        <w:rPr>
+          <w:rFonts w:hint="default"/>
+          <w:b w:val="0"/>
+          <w:bCs w:val="0"/>
+          <w:i/>
+          <w:iCs/>
+          <w:color w:val="C55A11" w:themeColor="accent2" w:themeShade="BF"/>
+          <w:sz w:val="24"/>
+          <w:szCs w:val="24"/>
+          <w:lang w:val="pt-BR"/>
+        </w:rPr>
+        <w:t>-&gt; TimeStamp</w:t>
+      </w:r>
+    </w:p>
+    <w:p>
+      <w:pPr>
+        <w:ind w:left="0" w:leftChars="0" w:firstLine="0" w:firstLineChars="0"/>
+        <w:rPr>
+          <w:rFonts w:hint="default"/>
+          <w:b w:val="0"/>
+          <w:bCs w:val="0"/>
+          <w:i w:val="0"/>
+          <w:iCs w:val="0"/>
+          <w:color w:val="3B3838" w:themeColor="background2" w:themeShade="40"/>
+          <w:sz w:val="24"/>
+          <w:szCs w:val="24"/>
+          <w:lang w:val="pt-BR"/>
+        </w:rPr>
+      </w:pPr>
+    </w:p>
+    <w:p>
+      <w:pPr>
+        <w:ind w:left="0" w:leftChars="0" w:firstLine="0" w:firstLineChars="0"/>
+        <w:rPr>
+          <w:rFonts w:hint="default"/>
+          <w:b w:val="0"/>
+          <w:bCs w:val="0"/>
+          <w:i/>
+          <w:iCs/>
+          <w:color w:val="3B3838" w:themeColor="background2" w:themeShade="40"/>
+          <w:sz w:val="24"/>
+          <w:szCs w:val="24"/>
+          <w:u w:val="single"/>
+          <w:lang w:val="pt-BR"/>
+        </w:rPr>
+      </w:pPr>
+      <w:r>
+        <w:rPr>
+          <w:rFonts w:hint="default"/>
+          <w:b w:val="0"/>
+          <w:bCs w:val="0"/>
+          <w:i/>
+          <w:iCs/>
+          <w:color w:val="3B3838" w:themeColor="background2" w:themeShade="40"/>
+          <w:sz w:val="24"/>
+          <w:szCs w:val="24"/>
+          <w:u w:val="single"/>
+          <w:lang w:val="pt-BR"/>
+        </w:rPr>
+        <w:t>- 3 - Cotacao</w:t>
+      </w:r>
+    </w:p>
+    <w:p>
+      <w:pPr>
+        <w:ind w:left="0" w:leftChars="0" w:firstLine="0" w:firstLineChars="0"/>
+        <w:rPr>
+          <w:rFonts w:hint="default"/>
+          <w:b w:val="0"/>
+          <w:bCs w:val="0"/>
+          <w:i/>
+          <w:iCs/>
+          <w:color w:val="3B3838" w:themeColor="background2" w:themeShade="40"/>
+          <w:sz w:val="24"/>
+          <w:szCs w:val="24"/>
+          <w:lang w:val="pt-BR"/>
+        </w:rPr>
+      </w:pPr>
+      <w:r>
+        <w:rPr>
+          <w:rFonts w:hint="default"/>
+          <w:b w:val="0"/>
+          <w:bCs w:val="0"/>
+          <w:i/>
+          <w:iCs/>
+          <w:color w:val="3B3838" w:themeColor="background2" w:themeShade="40"/>
+          <w:sz w:val="24"/>
+          <w:szCs w:val="24"/>
+          <w:lang w:val="pt-BR"/>
+        </w:rPr>
+        <w:tab/>
+      </w:r>
+      <w:r>
+        <w:rPr>
+          <w:rFonts w:hint="default"/>
+          <w:b w:val="0"/>
+          <w:bCs w:val="0"/>
+          <w:i/>
+          <w:iCs/>
+          <w:color w:val="3B3838" w:themeColor="background2" w:themeShade="40"/>
+          <w:sz w:val="24"/>
+          <w:szCs w:val="24"/>
+          <w:lang w:val="pt-BR"/>
+        </w:rPr>
+        <w:tab/>
+      </w:r>
+      <w:r>
+        <w:rPr>
+          <w:rFonts w:hint="default"/>
+          <w:b w:val="0"/>
+          <w:bCs w:val="0"/>
+          <w:i/>
+          <w:iCs/>
+          <w:color w:val="3B3838" w:themeColor="background2" w:themeShade="40"/>
+          <w:sz w:val="24"/>
+          <w:szCs w:val="24"/>
+          <w:lang w:val="pt-BR"/>
+        </w:rPr>
+        <w:t xml:space="preserve">ID (Mongo) </w:t>
+      </w:r>
+      <w:r>
+        <w:rPr>
+          <w:rFonts w:hint="default"/>
+          <w:b w:val="0"/>
+          <w:bCs w:val="0"/>
+          <w:i/>
+          <w:iCs/>
+          <w:color w:val="C55A11" w:themeColor="accent2" w:themeShade="BF"/>
+          <w:sz w:val="24"/>
+          <w:szCs w:val="24"/>
+          <w:lang w:val="pt-BR"/>
+        </w:rPr>
+        <w:t>-&gt; ObjectID</w:t>
+      </w:r>
+    </w:p>
+    <w:p>
+      <w:pPr>
+        <w:ind w:left="0" w:leftChars="0" w:firstLine="0" w:firstLineChars="0"/>
+        <w:rPr>
+          <w:rFonts w:hint="default"/>
+          <w:b w:val="0"/>
+          <w:bCs w:val="0"/>
+          <w:i/>
+          <w:iCs/>
+          <w:color w:val="3B3838" w:themeColor="background2" w:themeShade="40"/>
+          <w:sz w:val="24"/>
+          <w:szCs w:val="24"/>
+          <w:lang w:val="pt-BR"/>
+        </w:rPr>
+      </w:pPr>
+      <w:r>
+        <w:rPr>
+          <w:rFonts w:hint="default"/>
+          <w:b w:val="0"/>
+          <w:bCs w:val="0"/>
+          <w:i/>
+          <w:iCs/>
+          <w:color w:val="3B3838" w:themeColor="background2" w:themeShade="40"/>
+          <w:sz w:val="24"/>
+          <w:szCs w:val="24"/>
+          <w:lang w:val="pt-BR"/>
+        </w:rPr>
+        <w:tab/>
+      </w:r>
+      <w:r>
+        <w:rPr>
+          <w:rFonts w:hint="default"/>
+          <w:b w:val="0"/>
+          <w:bCs w:val="0"/>
+          <w:i/>
+          <w:iCs/>
+          <w:color w:val="3B3838" w:themeColor="background2" w:themeShade="40"/>
+          <w:sz w:val="24"/>
+          <w:szCs w:val="24"/>
+          <w:lang w:val="pt-BR"/>
+        </w:rPr>
+        <w:tab/>
+      </w:r>
+      <w:r>
+        <w:rPr>
+          <w:rFonts w:hint="default"/>
+          <w:b w:val="0"/>
+          <w:bCs w:val="0"/>
+          <w:i/>
+          <w:iCs/>
+          <w:color w:val="3B3838" w:themeColor="background2" w:themeShade="40"/>
+          <w:sz w:val="24"/>
+          <w:szCs w:val="24"/>
+          <w:lang w:val="pt-BR"/>
+        </w:rPr>
+        <w:t xml:space="preserve">Data_Cotacao </w:t>
+      </w:r>
+      <w:r>
+        <w:rPr>
+          <w:rFonts w:hint="default"/>
+          <w:b w:val="0"/>
+          <w:bCs w:val="0"/>
+          <w:i/>
+          <w:iCs/>
+          <w:color w:val="C55A11" w:themeColor="accent2" w:themeShade="BF"/>
+          <w:sz w:val="24"/>
+          <w:szCs w:val="24"/>
+          <w:lang w:val="pt-BR"/>
+        </w:rPr>
+        <w:t>-&gt; TimeStamp</w:t>
+      </w:r>
+    </w:p>
+    <w:p>
+      <w:pPr>
+        <w:ind w:left="0" w:leftChars="0" w:firstLine="0" w:firstLineChars="0"/>
+        <w:rPr>
+          <w:rFonts w:hint="default"/>
+          <w:b w:val="0"/>
+          <w:bCs w:val="0"/>
+          <w:i/>
+          <w:iCs/>
+          <w:color w:val="3B3838" w:themeColor="background2" w:themeShade="40"/>
+          <w:sz w:val="24"/>
+          <w:szCs w:val="24"/>
+          <w:lang w:val="pt-BR"/>
+        </w:rPr>
+      </w:pPr>
+      <w:r>
+        <w:rPr>
+          <w:rFonts w:hint="default"/>
+          <w:b w:val="0"/>
+          <w:bCs w:val="0"/>
+          <w:i/>
+          <w:iCs/>
+          <w:color w:val="3B3838" w:themeColor="background2" w:themeShade="40"/>
+          <w:sz w:val="24"/>
+          <w:szCs w:val="24"/>
+          <w:lang w:val="pt-BR"/>
+        </w:rPr>
+        <w:tab/>
+      </w:r>
+      <w:r>
+        <w:rPr>
+          <w:rFonts w:hint="default"/>
+          <w:b w:val="0"/>
+          <w:bCs w:val="0"/>
+          <w:i/>
+          <w:iCs/>
+          <w:color w:val="3B3838" w:themeColor="background2" w:themeShade="40"/>
+          <w:sz w:val="24"/>
+          <w:szCs w:val="24"/>
+          <w:lang w:val="pt-BR"/>
+        </w:rPr>
+        <w:tab/>
+      </w:r>
+      <w:r>
+        <w:rPr>
+          <w:rFonts w:hint="default"/>
+          <w:b w:val="0"/>
+          <w:bCs w:val="0"/>
+          <w:i/>
+          <w:iCs/>
+          <w:color w:val="3B3838" w:themeColor="background2" w:themeShade="40"/>
+          <w:sz w:val="24"/>
+          <w:szCs w:val="24"/>
+          <w:lang w:val="pt-BR"/>
+        </w:rPr>
+        <w:t xml:space="preserve">Valor </w:t>
+      </w:r>
+      <w:r>
+        <w:rPr>
+          <w:rFonts w:hint="default"/>
+          <w:b w:val="0"/>
+          <w:bCs w:val="0"/>
+          <w:i/>
+          <w:iCs/>
+          <w:color w:val="C55A11" w:themeColor="accent2" w:themeShade="BF"/>
+          <w:sz w:val="24"/>
+          <w:szCs w:val="24"/>
+          <w:lang w:val="pt-BR"/>
+        </w:rPr>
+        <w:t>-&gt; Float</w:t>
+      </w:r>
+    </w:p>
+    <w:p>
+      <w:pPr>
+        <w:ind w:left="0" w:leftChars="0" w:firstLine="0" w:firstLineChars="0"/>
+        <w:rPr>
+          <w:rFonts w:hint="default"/>
+          <w:b w:val="0"/>
+          <w:bCs w:val="0"/>
+          <w:i w:val="0"/>
+          <w:iCs w:val="0"/>
+          <w:color w:val="3B3838" w:themeColor="background2" w:themeShade="40"/>
+          <w:sz w:val="24"/>
+          <w:szCs w:val="24"/>
+          <w:lang w:val="pt-BR"/>
+        </w:rPr>
+      </w:pPr>
+    </w:p>
+    <w:p>
+      <w:pPr>
+        <w:ind w:left="0" w:leftChars="0" w:firstLine="0" w:firstLineChars="0"/>
+        <w:rPr>
+          <w:rFonts w:hint="default"/>
+          <w:b w:val="0"/>
+          <w:bCs w:val="0"/>
+          <w:i/>
+          <w:iCs/>
+          <w:color w:val="3B3838" w:themeColor="background2" w:themeShade="40"/>
+          <w:sz w:val="24"/>
+          <w:szCs w:val="24"/>
+          <w:u w:val="single"/>
+          <w:lang w:val="pt-BR"/>
+        </w:rPr>
+      </w:pPr>
+      <w:r>
+        <w:rPr>
+          <w:rFonts w:hint="default"/>
+          <w:b w:val="0"/>
+          <w:bCs w:val="0"/>
+          <w:i/>
+          <w:iCs/>
+          <w:color w:val="3B3838" w:themeColor="background2" w:themeShade="40"/>
+          <w:sz w:val="24"/>
+          <w:szCs w:val="24"/>
+          <w:u w:val="single"/>
+          <w:lang w:val="pt-BR"/>
+        </w:rPr>
+        <w:t>- 4 - Pedido_Compra</w:t>
+      </w:r>
+    </w:p>
+    <w:p>
+      <w:pPr>
+        <w:ind w:left="0" w:leftChars="0" w:firstLine="0" w:firstLineChars="0"/>
+        <w:rPr>
+          <w:rFonts w:hint="default"/>
+          <w:b w:val="0"/>
+          <w:bCs w:val="0"/>
+          <w:i/>
+          <w:iCs/>
+          <w:color w:val="3B3838" w:themeColor="background2" w:themeShade="40"/>
+          <w:sz w:val="24"/>
+          <w:szCs w:val="24"/>
+          <w:lang w:val="pt-BR"/>
+        </w:rPr>
+      </w:pPr>
+      <w:r>
+        <w:rPr>
+          <w:rFonts w:hint="default"/>
+          <w:b w:val="0"/>
+          <w:bCs w:val="0"/>
+          <w:i w:val="0"/>
+          <w:iCs w:val="0"/>
+          <w:color w:val="3B3838" w:themeColor="background2" w:themeShade="40"/>
+          <w:sz w:val="24"/>
+          <w:szCs w:val="24"/>
+          <w:lang w:val="pt-BR"/>
+        </w:rPr>
+        <w:tab/>
+      </w:r>
+      <w:r>
+        <w:rPr>
+          <w:rFonts w:hint="default"/>
+          <w:b w:val="0"/>
+          <w:bCs w:val="0"/>
+          <w:i w:val="0"/>
+          <w:iCs w:val="0"/>
+          <w:color w:val="3B3838" w:themeColor="background2" w:themeShade="40"/>
+          <w:sz w:val="24"/>
+          <w:szCs w:val="24"/>
+          <w:lang w:val="pt-BR"/>
+        </w:rPr>
+        <w:tab/>
+      </w:r>
+      <w:r>
+        <w:rPr>
+          <w:rFonts w:hint="default"/>
+          <w:b w:val="0"/>
+          <w:bCs w:val="0"/>
+          <w:i/>
+          <w:iCs/>
+          <w:color w:val="3B3838" w:themeColor="background2" w:themeShade="40"/>
+          <w:sz w:val="24"/>
+          <w:szCs w:val="24"/>
+          <w:lang w:val="pt-BR"/>
+        </w:rPr>
+        <w:t xml:space="preserve">ID (Mongo)  </w:t>
+      </w:r>
+      <w:r>
+        <w:rPr>
+          <w:rFonts w:hint="default"/>
+          <w:b w:val="0"/>
+          <w:bCs w:val="0"/>
+          <w:i/>
+          <w:iCs/>
+          <w:color w:val="C55A11" w:themeColor="accent2" w:themeShade="BF"/>
+          <w:sz w:val="24"/>
+          <w:szCs w:val="24"/>
+          <w:lang w:val="pt-BR"/>
+        </w:rPr>
+        <w:t>-&gt; ObjectID</w:t>
+      </w:r>
+    </w:p>
+    <w:p>
+      <w:pPr>
+        <w:ind w:left="0" w:leftChars="0" w:firstLine="0" w:firstLineChars="0"/>
+        <w:rPr>
+          <w:rFonts w:hint="default"/>
+          <w:b w:val="0"/>
+          <w:bCs w:val="0"/>
+          <w:i/>
+          <w:iCs/>
+          <w:color w:val="3B3838" w:themeColor="background2" w:themeShade="40"/>
+          <w:sz w:val="24"/>
+          <w:szCs w:val="24"/>
+          <w:lang w:val="pt-BR"/>
+        </w:rPr>
+      </w:pPr>
+      <w:r>
+        <w:rPr>
+          <w:rFonts w:hint="default"/>
+          <w:b w:val="0"/>
+          <w:bCs w:val="0"/>
+          <w:i/>
+          <w:iCs/>
+          <w:color w:val="3B3838" w:themeColor="background2" w:themeShade="40"/>
+          <w:sz w:val="24"/>
+          <w:szCs w:val="24"/>
+          <w:lang w:val="pt-BR"/>
+        </w:rPr>
+        <w:tab/>
+      </w:r>
+      <w:r>
+        <w:rPr>
+          <w:rFonts w:hint="default"/>
+          <w:b w:val="0"/>
+          <w:bCs w:val="0"/>
+          <w:i/>
+          <w:iCs/>
+          <w:color w:val="3B3838" w:themeColor="background2" w:themeShade="40"/>
+          <w:sz w:val="24"/>
+          <w:szCs w:val="24"/>
+          <w:lang w:val="pt-BR"/>
+        </w:rPr>
+        <w:tab/>
+      </w:r>
+      <w:r>
+        <w:rPr>
+          <w:rFonts w:hint="default"/>
+          <w:b w:val="0"/>
+          <w:bCs w:val="0"/>
+          <w:i/>
+          <w:iCs/>
+          <w:color w:val="3B3838" w:themeColor="background2" w:themeShade="40"/>
+          <w:sz w:val="24"/>
+          <w:szCs w:val="24"/>
+          <w:lang w:val="pt-BR"/>
+        </w:rPr>
+        <w:t xml:space="preserve">ID_usuario  </w:t>
+      </w:r>
+      <w:r>
+        <w:rPr>
+          <w:rFonts w:hint="default"/>
+          <w:b w:val="0"/>
+          <w:bCs w:val="0"/>
+          <w:i/>
+          <w:iCs/>
+          <w:color w:val="C55A11" w:themeColor="accent2" w:themeShade="BF"/>
+          <w:sz w:val="24"/>
+          <w:szCs w:val="24"/>
+          <w:lang w:val="pt-BR"/>
+        </w:rPr>
+        <w:t>-&gt; ObjectID</w:t>
+      </w:r>
+    </w:p>
+    <w:p>
+      <w:pPr>
+        <w:ind w:left="0" w:leftChars="0" w:firstLine="0" w:firstLineChars="0"/>
+        <w:rPr>
+          <w:rFonts w:hint="default"/>
+          <w:b w:val="0"/>
+          <w:bCs w:val="0"/>
+          <w:i/>
+          <w:iCs/>
+          <w:color w:val="3B3838" w:themeColor="background2" w:themeShade="40"/>
+          <w:sz w:val="24"/>
+          <w:szCs w:val="24"/>
+          <w:lang w:val="pt-BR"/>
+        </w:rPr>
+      </w:pPr>
+      <w:r>
+        <w:rPr>
+          <w:rFonts w:hint="default"/>
+          <w:b w:val="0"/>
+          <w:bCs w:val="0"/>
+          <w:i/>
+          <w:iCs/>
+          <w:color w:val="3B3838" w:themeColor="background2" w:themeShade="40"/>
+          <w:sz w:val="24"/>
+          <w:szCs w:val="24"/>
+          <w:lang w:val="pt-BR"/>
+        </w:rPr>
+        <w:tab/>
+      </w:r>
+      <w:r>
+        <w:rPr>
+          <w:rFonts w:hint="default"/>
+          <w:b w:val="0"/>
+          <w:bCs w:val="0"/>
+          <w:i/>
+          <w:iCs/>
+          <w:color w:val="3B3838" w:themeColor="background2" w:themeShade="40"/>
+          <w:sz w:val="24"/>
+          <w:szCs w:val="24"/>
+          <w:lang w:val="pt-BR"/>
+        </w:rPr>
+        <w:tab/>
+      </w:r>
+      <w:r>
+        <w:rPr>
+          <w:rFonts w:hint="default"/>
+          <w:b w:val="0"/>
+          <w:bCs w:val="0"/>
+          <w:i/>
+          <w:iCs/>
+          <w:color w:val="3B3838" w:themeColor="background2" w:themeShade="40"/>
+          <w:sz w:val="24"/>
+          <w:szCs w:val="24"/>
+          <w:lang w:val="pt-BR"/>
+        </w:rPr>
+        <w:t xml:space="preserve">Data_compra  </w:t>
+      </w:r>
+      <w:r>
+        <w:rPr>
+          <w:rFonts w:hint="default"/>
+          <w:b w:val="0"/>
+          <w:bCs w:val="0"/>
+          <w:i/>
+          <w:iCs/>
+          <w:color w:val="C55A11" w:themeColor="accent2" w:themeShade="BF"/>
+          <w:sz w:val="24"/>
+          <w:szCs w:val="24"/>
+          <w:lang w:val="pt-BR"/>
+        </w:rPr>
+        <w:t>-&gt; TimeStamp</w:t>
+      </w:r>
+    </w:p>
+    <w:p>
+      <w:pPr>
+        <w:ind w:left="0" w:leftChars="0" w:firstLine="0" w:firstLineChars="0"/>
+        <w:rPr>
+          <w:rFonts w:hint="default"/>
+          <w:b w:val="0"/>
+          <w:bCs w:val="0"/>
+          <w:i/>
+          <w:iCs/>
+          <w:color w:val="3B3838" w:themeColor="background2" w:themeShade="40"/>
+          <w:sz w:val="24"/>
+          <w:szCs w:val="24"/>
+          <w:lang w:val="pt-BR"/>
+        </w:rPr>
+      </w:pPr>
+      <w:r>
+        <w:rPr>
+          <w:rFonts w:hint="default"/>
+          <w:b w:val="0"/>
+          <w:bCs w:val="0"/>
+          <w:i/>
+          <w:iCs/>
+          <w:color w:val="3B3838" w:themeColor="background2" w:themeShade="40"/>
+          <w:sz w:val="24"/>
+          <w:szCs w:val="24"/>
+          <w:lang w:val="pt-BR"/>
+        </w:rPr>
+        <w:tab/>
+      </w:r>
+      <w:r>
+        <w:rPr>
+          <w:rFonts w:hint="default"/>
+          <w:b w:val="0"/>
+          <w:bCs w:val="0"/>
+          <w:i/>
+          <w:iCs/>
+          <w:color w:val="3B3838" w:themeColor="background2" w:themeShade="40"/>
+          <w:sz w:val="24"/>
+          <w:szCs w:val="24"/>
+          <w:lang w:val="pt-BR"/>
+        </w:rPr>
+        <w:tab/>
+      </w:r>
+      <w:r>
+        <w:rPr>
+          <w:rFonts w:hint="default"/>
+          <w:b w:val="0"/>
+          <w:bCs w:val="0"/>
+          <w:i/>
+          <w:iCs/>
+          <w:color w:val="3B3838" w:themeColor="background2" w:themeShade="40"/>
+          <w:sz w:val="24"/>
+          <w:szCs w:val="24"/>
+          <w:lang w:val="pt-BR"/>
+        </w:rPr>
+        <w:t xml:space="preserve">moedas_compra </w:t>
+      </w:r>
+      <w:r>
+        <w:rPr>
+          <w:rFonts w:hint="default"/>
+          <w:b w:val="0"/>
+          <w:bCs w:val="0"/>
+          <w:i/>
+          <w:iCs/>
+          <w:color w:val="C55A11" w:themeColor="accent2" w:themeShade="BF"/>
+          <w:sz w:val="24"/>
+          <w:szCs w:val="24"/>
+          <w:lang w:val="pt-BR"/>
+        </w:rPr>
+        <w:t>-&gt; Array</w:t>
+      </w:r>
+      <w:r>
+        <w:rPr>
+          <w:rFonts w:hint="default"/>
+          <w:b w:val="0"/>
+          <w:bCs w:val="0"/>
+          <w:i/>
+          <w:iCs/>
+          <w:color w:val="3B3838" w:themeColor="background2" w:themeShade="40"/>
+          <w:sz w:val="24"/>
+          <w:szCs w:val="24"/>
+          <w:lang w:val="pt-BR"/>
+        </w:rPr>
+        <w:t xml:space="preserve"> [</w:t>
+      </w:r>
+    </w:p>
+    <w:p>
+      <w:pPr>
+        <w:ind w:left="0" w:leftChars="0" w:firstLine="0" w:firstLineChars="0"/>
+        <w:rPr>
+          <w:rFonts w:hint="default"/>
+          <w:b w:val="0"/>
+          <w:bCs w:val="0"/>
+          <w:i/>
+          <w:iCs/>
+          <w:color w:val="3B3838" w:themeColor="background2" w:themeShade="40"/>
+          <w:sz w:val="24"/>
+          <w:szCs w:val="24"/>
+          <w:lang w:val="pt-BR"/>
+        </w:rPr>
+      </w:pPr>
+      <w:r>
+        <w:rPr>
+          <w:rFonts w:hint="default"/>
+          <w:b w:val="0"/>
+          <w:bCs w:val="0"/>
+          <w:i/>
+          <w:iCs/>
+          <w:color w:val="3B3838" w:themeColor="background2" w:themeShade="40"/>
+          <w:sz w:val="24"/>
+          <w:szCs w:val="24"/>
+          <w:lang w:val="pt-BR"/>
+        </w:rPr>
+        <w:tab/>
+      </w:r>
+      <w:r>
+        <w:rPr>
+          <w:rFonts w:hint="default"/>
+          <w:b w:val="0"/>
+          <w:bCs w:val="0"/>
+          <w:i/>
+          <w:iCs/>
+          <w:color w:val="3B3838" w:themeColor="background2" w:themeShade="40"/>
+          <w:sz w:val="24"/>
+          <w:szCs w:val="24"/>
+          <w:lang w:val="pt-BR"/>
+        </w:rPr>
+        <w:tab/>
+      </w:r>
+      <w:r>
+        <w:rPr>
+          <w:rFonts w:hint="default"/>
+          <w:b w:val="0"/>
+          <w:bCs w:val="0"/>
+          <w:i/>
+          <w:iCs/>
+          <w:color w:val="3B3838" w:themeColor="background2" w:themeShade="40"/>
+          <w:sz w:val="24"/>
+          <w:szCs w:val="24"/>
+          <w:lang w:val="pt-BR"/>
+        </w:rPr>
+        <w:tab/>
+      </w:r>
+      <w:r>
+        <w:rPr>
+          <w:rFonts w:hint="default"/>
+          <w:b w:val="0"/>
+          <w:bCs w:val="0"/>
+          <w:i/>
+          <w:iCs/>
+          <w:color w:val="3B3838" w:themeColor="background2" w:themeShade="40"/>
+          <w:sz w:val="24"/>
+          <w:szCs w:val="24"/>
+          <w:lang w:val="pt-BR"/>
+        </w:rPr>
+        <w:t>{</w:t>
+      </w:r>
+    </w:p>
+    <w:p>
+      <w:pPr>
+        <w:ind w:left="0" w:leftChars="0" w:firstLine="0" w:firstLineChars="0"/>
+        <w:rPr>
+          <w:rFonts w:hint="default"/>
+          <w:b w:val="0"/>
+          <w:bCs w:val="0"/>
+          <w:i/>
+          <w:iCs/>
+          <w:color w:val="3B3838" w:themeColor="background2" w:themeShade="40"/>
+          <w:sz w:val="24"/>
+          <w:szCs w:val="24"/>
+          <w:lang w:val="pt-BR"/>
+        </w:rPr>
+      </w:pPr>
+      <w:r>
+        <w:rPr>
+          <w:rFonts w:hint="default"/>
+          <w:b w:val="0"/>
+          <w:bCs w:val="0"/>
+          <w:i/>
+          <w:iCs/>
+          <w:color w:val="3B3838" w:themeColor="background2" w:themeShade="40"/>
+          <w:sz w:val="24"/>
+          <w:szCs w:val="24"/>
+          <w:lang w:val="pt-BR"/>
+        </w:rPr>
+        <w:tab/>
+      </w:r>
+      <w:r>
+        <w:rPr>
+          <w:rFonts w:hint="default"/>
+          <w:b w:val="0"/>
+          <w:bCs w:val="0"/>
+          <w:i/>
+          <w:iCs/>
+          <w:color w:val="3B3838" w:themeColor="background2" w:themeShade="40"/>
+          <w:sz w:val="24"/>
+          <w:szCs w:val="24"/>
+          <w:lang w:val="pt-BR"/>
+        </w:rPr>
+        <w:tab/>
+      </w:r>
+      <w:r>
+        <w:rPr>
+          <w:rFonts w:hint="default"/>
+          <w:b w:val="0"/>
+          <w:bCs w:val="0"/>
+          <w:i/>
+          <w:iCs/>
+          <w:color w:val="3B3838" w:themeColor="background2" w:themeShade="40"/>
+          <w:sz w:val="24"/>
+          <w:szCs w:val="24"/>
+          <w:lang w:val="pt-BR"/>
+        </w:rPr>
+        <w:tab/>
+      </w:r>
+      <w:r>
+        <w:rPr>
+          <w:rFonts w:hint="default"/>
+          <w:b w:val="0"/>
+          <w:bCs w:val="0"/>
+          <w:i/>
+          <w:iCs/>
+          <w:color w:val="3B3838" w:themeColor="background2" w:themeShade="40"/>
+          <w:sz w:val="24"/>
+          <w:szCs w:val="24"/>
+          <w:lang w:val="pt-BR"/>
+        </w:rPr>
+        <w:tab/>
+      </w:r>
+      <w:r>
+        <w:rPr>
+          <w:rFonts w:hint="default"/>
+          <w:b w:val="0"/>
+          <w:bCs w:val="0"/>
+          <w:i/>
+          <w:iCs/>
+          <w:color w:val="3B3838" w:themeColor="background2" w:themeShade="40"/>
+          <w:sz w:val="24"/>
+          <w:szCs w:val="24"/>
+          <w:lang w:val="pt-BR"/>
+        </w:rPr>
+        <w:t xml:space="preserve">ID (Mongo)  </w:t>
+      </w:r>
+      <w:r>
+        <w:rPr>
+          <w:rFonts w:hint="default"/>
+          <w:b w:val="0"/>
+          <w:bCs w:val="0"/>
+          <w:i/>
+          <w:iCs/>
+          <w:color w:val="C55A11" w:themeColor="accent2" w:themeShade="BF"/>
+          <w:sz w:val="24"/>
+          <w:szCs w:val="24"/>
+          <w:lang w:val="pt-BR"/>
+        </w:rPr>
+        <w:t>-&gt; ObjectID</w:t>
+      </w:r>
+    </w:p>
+    <w:p>
+      <w:pPr>
+        <w:ind w:left="0" w:leftChars="0" w:firstLine="0" w:firstLineChars="0"/>
+        <w:rPr>
+          <w:rFonts w:hint="default"/>
+          <w:b w:val="0"/>
+          <w:bCs w:val="0"/>
+          <w:i/>
+          <w:iCs/>
+          <w:color w:val="3B3838" w:themeColor="background2" w:themeShade="40"/>
+          <w:sz w:val="24"/>
+          <w:szCs w:val="24"/>
+          <w:lang w:val="pt-BR"/>
+        </w:rPr>
+      </w:pPr>
+      <w:r>
+        <w:rPr>
+          <w:rFonts w:hint="default"/>
+          <w:b w:val="0"/>
+          <w:bCs w:val="0"/>
+          <w:i/>
+          <w:iCs/>
+          <w:color w:val="3B3838" w:themeColor="background2" w:themeShade="40"/>
+          <w:sz w:val="24"/>
+          <w:szCs w:val="24"/>
+          <w:lang w:val="pt-BR"/>
+        </w:rPr>
+        <w:tab/>
+      </w:r>
+      <w:r>
+        <w:rPr>
+          <w:rFonts w:hint="default"/>
+          <w:b w:val="0"/>
+          <w:bCs w:val="0"/>
+          <w:i/>
+          <w:iCs/>
+          <w:color w:val="3B3838" w:themeColor="background2" w:themeShade="40"/>
+          <w:sz w:val="24"/>
+          <w:szCs w:val="24"/>
+          <w:lang w:val="pt-BR"/>
+        </w:rPr>
+        <w:tab/>
+      </w:r>
+      <w:r>
+        <w:rPr>
+          <w:rFonts w:hint="default"/>
+          <w:b w:val="0"/>
+          <w:bCs w:val="0"/>
+          <w:i/>
+          <w:iCs/>
+          <w:color w:val="3B3838" w:themeColor="background2" w:themeShade="40"/>
+          <w:sz w:val="24"/>
+          <w:szCs w:val="24"/>
+          <w:lang w:val="pt-BR"/>
+        </w:rPr>
+        <w:tab/>
+      </w:r>
+      <w:r>
+        <w:rPr>
+          <w:rFonts w:hint="default"/>
+          <w:b w:val="0"/>
+          <w:bCs w:val="0"/>
+          <w:i/>
+          <w:iCs/>
+          <w:color w:val="3B3838" w:themeColor="background2" w:themeShade="40"/>
+          <w:sz w:val="24"/>
+          <w:szCs w:val="24"/>
+          <w:lang w:val="pt-BR"/>
+        </w:rPr>
+        <w:tab/>
+      </w:r>
+      <w:r>
+        <w:rPr>
+          <w:rFonts w:hint="default"/>
+          <w:b w:val="0"/>
+          <w:bCs w:val="0"/>
+          <w:i/>
+          <w:iCs/>
+          <w:color w:val="3B3838" w:themeColor="background2" w:themeShade="40"/>
+          <w:sz w:val="24"/>
+          <w:szCs w:val="24"/>
+          <w:lang w:val="pt-BR"/>
+        </w:rPr>
+        <w:t xml:space="preserve">Nome  </w:t>
+      </w:r>
+      <w:r>
+        <w:rPr>
+          <w:rFonts w:hint="default"/>
+          <w:b w:val="0"/>
+          <w:bCs w:val="0"/>
+          <w:i/>
+          <w:iCs/>
+          <w:color w:val="C55A11" w:themeColor="accent2" w:themeShade="BF"/>
+          <w:sz w:val="24"/>
+          <w:szCs w:val="24"/>
+          <w:lang w:val="pt-BR"/>
+        </w:rPr>
+        <w:t>-&gt; Text</w:t>
+      </w:r>
+    </w:p>
+    <w:p>
+      <w:pPr>
+        <w:ind w:left="0" w:leftChars="0" w:firstLine="0" w:firstLineChars="0"/>
+        <w:rPr>
+          <w:rFonts w:hint="default"/>
+          <w:b w:val="0"/>
+          <w:bCs w:val="0"/>
+          <w:i/>
+          <w:iCs/>
+          <w:color w:val="3B3838" w:themeColor="background2" w:themeShade="40"/>
+          <w:sz w:val="24"/>
+          <w:szCs w:val="24"/>
+          <w:lang w:val="pt-BR"/>
+        </w:rPr>
+      </w:pPr>
+      <w:r>
+        <w:rPr>
+          <w:rFonts w:hint="default"/>
+          <w:b w:val="0"/>
+          <w:bCs w:val="0"/>
+          <w:i/>
+          <w:iCs/>
+          <w:color w:val="3B3838" w:themeColor="background2" w:themeShade="40"/>
+          <w:sz w:val="24"/>
+          <w:szCs w:val="24"/>
+          <w:lang w:val="pt-BR"/>
+        </w:rPr>
+        <w:tab/>
+      </w:r>
+      <w:r>
+        <w:rPr>
+          <w:rFonts w:hint="default"/>
+          <w:b w:val="0"/>
+          <w:bCs w:val="0"/>
+          <w:i/>
+          <w:iCs/>
+          <w:color w:val="3B3838" w:themeColor="background2" w:themeShade="40"/>
+          <w:sz w:val="24"/>
+          <w:szCs w:val="24"/>
+          <w:lang w:val="pt-BR"/>
+        </w:rPr>
+        <w:tab/>
+      </w:r>
+      <w:r>
+        <w:rPr>
+          <w:rFonts w:hint="default"/>
+          <w:b w:val="0"/>
+          <w:bCs w:val="0"/>
+          <w:i/>
+          <w:iCs/>
+          <w:color w:val="3B3838" w:themeColor="background2" w:themeShade="40"/>
+          <w:sz w:val="24"/>
+          <w:szCs w:val="24"/>
+          <w:lang w:val="pt-BR"/>
+        </w:rPr>
+        <w:tab/>
+      </w:r>
+      <w:r>
+        <w:rPr>
+          <w:rFonts w:hint="default"/>
+          <w:b w:val="0"/>
+          <w:bCs w:val="0"/>
+          <w:i/>
+          <w:iCs/>
+          <w:color w:val="3B3838" w:themeColor="background2" w:themeShade="40"/>
+          <w:sz w:val="24"/>
+          <w:szCs w:val="24"/>
+          <w:lang w:val="pt-BR"/>
+        </w:rPr>
+        <w:tab/>
+      </w:r>
+      <w:r>
+        <w:rPr>
+          <w:rFonts w:hint="default"/>
+          <w:b w:val="0"/>
+          <w:bCs w:val="0"/>
+          <w:i/>
+          <w:iCs/>
+          <w:color w:val="3B3838" w:themeColor="background2" w:themeShade="40"/>
+          <w:sz w:val="24"/>
+          <w:szCs w:val="24"/>
+          <w:lang w:val="pt-BR"/>
+        </w:rPr>
+        <w:t xml:space="preserve">Data_Cotacao  </w:t>
+      </w:r>
+      <w:r>
+        <w:rPr>
+          <w:rFonts w:hint="default"/>
+          <w:b w:val="0"/>
+          <w:bCs w:val="0"/>
+          <w:i/>
+          <w:iCs/>
+          <w:color w:val="C55A11" w:themeColor="accent2" w:themeShade="BF"/>
+          <w:sz w:val="24"/>
+          <w:szCs w:val="24"/>
+          <w:lang w:val="pt-BR"/>
+        </w:rPr>
+        <w:t>-&gt; TimeStamp</w:t>
+      </w:r>
+    </w:p>
+    <w:p>
+      <w:pPr>
+        <w:ind w:left="0" w:leftChars="0" w:firstLine="0" w:firstLineChars="0"/>
+        <w:rPr>
+          <w:rFonts w:hint="default"/>
+          <w:b w:val="0"/>
+          <w:bCs w:val="0"/>
+          <w:i/>
+          <w:iCs/>
+          <w:color w:val="3B3838" w:themeColor="background2" w:themeShade="40"/>
+          <w:sz w:val="24"/>
+          <w:szCs w:val="24"/>
+          <w:lang w:val="pt-BR"/>
+        </w:rPr>
+      </w:pPr>
+      <w:r>
+        <w:rPr>
+          <w:rFonts w:hint="default"/>
+          <w:b w:val="0"/>
+          <w:bCs w:val="0"/>
+          <w:i/>
+          <w:iCs/>
+          <w:color w:val="3B3838" w:themeColor="background2" w:themeShade="40"/>
+          <w:sz w:val="24"/>
+          <w:szCs w:val="24"/>
+          <w:lang w:val="pt-BR"/>
+        </w:rPr>
+        <w:tab/>
+      </w:r>
+      <w:r>
+        <w:rPr>
+          <w:rFonts w:hint="default"/>
+          <w:b w:val="0"/>
+          <w:bCs w:val="0"/>
+          <w:i/>
+          <w:iCs/>
+          <w:color w:val="3B3838" w:themeColor="background2" w:themeShade="40"/>
+          <w:sz w:val="24"/>
+          <w:szCs w:val="24"/>
+          <w:lang w:val="pt-BR"/>
+        </w:rPr>
+        <w:tab/>
+      </w:r>
+      <w:r>
+        <w:rPr>
+          <w:rFonts w:hint="default"/>
+          <w:b w:val="0"/>
+          <w:bCs w:val="0"/>
+          <w:i/>
+          <w:iCs/>
+          <w:color w:val="3B3838" w:themeColor="background2" w:themeShade="40"/>
+          <w:sz w:val="24"/>
+          <w:szCs w:val="24"/>
+          <w:lang w:val="pt-BR"/>
+        </w:rPr>
+        <w:tab/>
+      </w:r>
+      <w:r>
+        <w:rPr>
+          <w:rFonts w:hint="default"/>
+          <w:b w:val="0"/>
+          <w:bCs w:val="0"/>
+          <w:i/>
+          <w:iCs/>
+          <w:color w:val="3B3838" w:themeColor="background2" w:themeShade="40"/>
+          <w:sz w:val="24"/>
+          <w:szCs w:val="24"/>
+          <w:lang w:val="pt-BR"/>
+        </w:rPr>
+        <w:tab/>
+      </w:r>
+      <w:r>
+        <w:rPr>
+          <w:rFonts w:hint="default"/>
+          <w:b w:val="0"/>
+          <w:bCs w:val="0"/>
+          <w:i/>
+          <w:iCs/>
+          <w:color w:val="3B3838" w:themeColor="background2" w:themeShade="40"/>
+          <w:sz w:val="24"/>
+          <w:szCs w:val="24"/>
+          <w:lang w:val="pt-BR"/>
+        </w:rPr>
+        <w:t xml:space="preserve">Valor </w:t>
+      </w:r>
+      <w:r>
+        <w:rPr>
+          <w:rFonts w:hint="default"/>
+          <w:b w:val="0"/>
+          <w:bCs w:val="0"/>
+          <w:i/>
+          <w:iCs/>
+          <w:color w:val="C55A11" w:themeColor="accent2" w:themeShade="BF"/>
+          <w:sz w:val="24"/>
+          <w:szCs w:val="24"/>
+          <w:lang w:val="pt-BR"/>
+        </w:rPr>
+        <w:t>-&gt; Float</w:t>
+      </w:r>
+    </w:p>
+    <w:p>
+      <w:pPr>
+        <w:ind w:left="0" w:leftChars="0" w:firstLine="0" w:firstLineChars="0"/>
+        <w:rPr>
+          <w:rFonts w:hint="default"/>
+          <w:b w:val="0"/>
+          <w:bCs w:val="0"/>
+          <w:i/>
+          <w:iCs/>
+          <w:color w:val="3B3838" w:themeColor="background2" w:themeShade="40"/>
+          <w:sz w:val="24"/>
+          <w:szCs w:val="24"/>
+          <w:lang w:val="pt-BR"/>
+        </w:rPr>
+      </w:pPr>
+      <w:r>
+        <w:rPr>
+          <w:rFonts w:hint="default"/>
+          <w:b w:val="0"/>
+          <w:bCs w:val="0"/>
+          <w:i/>
+          <w:iCs/>
+          <w:color w:val="3B3838" w:themeColor="background2" w:themeShade="40"/>
+          <w:sz w:val="24"/>
+          <w:szCs w:val="24"/>
+          <w:lang w:val="pt-BR"/>
+        </w:rPr>
+        <w:tab/>
+      </w:r>
+      <w:r>
+        <w:rPr>
+          <w:rFonts w:hint="default"/>
+          <w:b w:val="0"/>
+          <w:bCs w:val="0"/>
+          <w:i/>
+          <w:iCs/>
+          <w:color w:val="3B3838" w:themeColor="background2" w:themeShade="40"/>
+          <w:sz w:val="24"/>
+          <w:szCs w:val="24"/>
+          <w:lang w:val="pt-BR"/>
+        </w:rPr>
+        <w:tab/>
+      </w:r>
+      <w:r>
+        <w:rPr>
+          <w:rFonts w:hint="default"/>
+          <w:b w:val="0"/>
+          <w:bCs w:val="0"/>
+          <w:i/>
+          <w:iCs/>
+          <w:color w:val="3B3838" w:themeColor="background2" w:themeShade="40"/>
+          <w:sz w:val="24"/>
+          <w:szCs w:val="24"/>
+          <w:lang w:val="pt-BR"/>
+        </w:rPr>
+        <w:tab/>
+      </w:r>
+      <w:r>
+        <w:rPr>
+          <w:rFonts w:hint="default"/>
+          <w:b w:val="0"/>
+          <w:bCs w:val="0"/>
+          <w:i/>
+          <w:iCs/>
+          <w:color w:val="3B3838" w:themeColor="background2" w:themeShade="40"/>
+          <w:sz w:val="24"/>
+          <w:szCs w:val="24"/>
+          <w:lang w:val="pt-BR"/>
+        </w:rPr>
+        <w:tab/>
+      </w:r>
+      <w:r>
+        <w:rPr>
+          <w:rFonts w:hint="default"/>
+          <w:b w:val="0"/>
+          <w:bCs w:val="0"/>
+          <w:i/>
+          <w:iCs/>
+          <w:color w:val="3B3838" w:themeColor="background2" w:themeShade="40"/>
+          <w:sz w:val="24"/>
+          <w:szCs w:val="24"/>
+          <w:lang w:val="pt-BR"/>
+        </w:rPr>
+        <w:t xml:space="preserve">Quantidade  </w:t>
+      </w:r>
+      <w:r>
+        <w:rPr>
+          <w:rFonts w:hint="default"/>
+          <w:b w:val="0"/>
+          <w:bCs w:val="0"/>
+          <w:i/>
+          <w:iCs/>
+          <w:color w:val="C55A11" w:themeColor="accent2" w:themeShade="BF"/>
+          <w:sz w:val="24"/>
+          <w:szCs w:val="24"/>
+          <w:lang w:val="pt-BR"/>
+        </w:rPr>
+        <w:t>-&gt; Int</w:t>
+      </w:r>
+    </w:p>
+    <w:p>
+      <w:pPr>
+        <w:ind w:left="0" w:leftChars="0" w:firstLine="0" w:firstLineChars="0"/>
+        <w:rPr>
+          <w:rFonts w:hint="default"/>
+          <w:b w:val="0"/>
+          <w:bCs w:val="0"/>
+          <w:i/>
+          <w:iCs/>
+          <w:color w:val="3B3838" w:themeColor="background2" w:themeShade="40"/>
+          <w:sz w:val="24"/>
+          <w:szCs w:val="24"/>
+          <w:lang w:val="pt-BR"/>
+        </w:rPr>
+      </w:pPr>
+      <w:r>
+        <w:rPr>
+          <w:rFonts w:hint="default"/>
+          <w:b w:val="0"/>
+          <w:bCs w:val="0"/>
+          <w:i/>
+          <w:iCs/>
+          <w:color w:val="3B3838" w:themeColor="background2" w:themeShade="40"/>
+          <w:sz w:val="24"/>
+          <w:szCs w:val="24"/>
+          <w:lang w:val="pt-BR"/>
+        </w:rPr>
+        <w:tab/>
+      </w:r>
+      <w:r>
+        <w:rPr>
+          <w:rFonts w:hint="default"/>
+          <w:b w:val="0"/>
+          <w:bCs w:val="0"/>
+          <w:i/>
+          <w:iCs/>
+          <w:color w:val="3B3838" w:themeColor="background2" w:themeShade="40"/>
+          <w:sz w:val="24"/>
+          <w:szCs w:val="24"/>
+          <w:lang w:val="pt-BR"/>
+        </w:rPr>
+        <w:tab/>
+      </w:r>
+      <w:r>
+        <w:rPr>
+          <w:rFonts w:hint="default"/>
+          <w:b w:val="0"/>
+          <w:bCs w:val="0"/>
+          <w:i/>
+          <w:iCs/>
+          <w:color w:val="3B3838" w:themeColor="background2" w:themeShade="40"/>
+          <w:sz w:val="24"/>
+          <w:szCs w:val="24"/>
+          <w:lang w:val="pt-BR"/>
+        </w:rPr>
+        <w:tab/>
+      </w:r>
+      <w:r>
+        <w:rPr>
+          <w:rFonts w:hint="default"/>
+          <w:b w:val="0"/>
+          <w:bCs w:val="0"/>
+          <w:i/>
+          <w:iCs/>
+          <w:color w:val="3B3838" w:themeColor="background2" w:themeShade="40"/>
+          <w:sz w:val="24"/>
+          <w:szCs w:val="24"/>
+          <w:lang w:val="pt-BR"/>
+        </w:rPr>
+        <w:t>}</w:t>
+      </w:r>
+    </w:p>
+    <w:p>
+      <w:pPr>
+        <w:ind w:left="0" w:leftChars="0" w:firstLine="0" w:firstLineChars="0"/>
+        <w:rPr>
+          <w:rFonts w:hint="default"/>
+          <w:b w:val="0"/>
+          <w:bCs w:val="0"/>
+          <w:i/>
+          <w:iCs/>
+          <w:color w:val="3B3838" w:themeColor="background2" w:themeShade="40"/>
+          <w:sz w:val="24"/>
+          <w:szCs w:val="24"/>
+          <w:lang w:val="pt-BR"/>
+        </w:rPr>
+      </w:pPr>
+      <w:r>
+        <w:rPr>
+          <w:rFonts w:hint="default"/>
+          <w:b w:val="0"/>
+          <w:bCs w:val="0"/>
+          <w:i/>
+          <w:iCs/>
+          <w:color w:val="3B3838" w:themeColor="background2" w:themeShade="40"/>
+          <w:sz w:val="24"/>
+          <w:szCs w:val="24"/>
+          <w:lang w:val="pt-BR"/>
+        </w:rPr>
+        <w:tab/>
+      </w:r>
+      <w:r>
+        <w:rPr>
+          <w:rFonts w:hint="default"/>
+          <w:b w:val="0"/>
+          <w:bCs w:val="0"/>
+          <w:i/>
+          <w:iCs/>
+          <w:color w:val="3B3838" w:themeColor="background2" w:themeShade="40"/>
+          <w:sz w:val="24"/>
+          <w:szCs w:val="24"/>
+          <w:lang w:val="pt-BR"/>
+        </w:rPr>
+        <w:tab/>
+      </w:r>
+      <w:r>
+        <w:rPr>
+          <w:rFonts w:hint="default"/>
+          <w:b w:val="0"/>
+          <w:bCs w:val="0"/>
+          <w:i/>
+          <w:iCs/>
+          <w:color w:val="3B3838" w:themeColor="background2" w:themeShade="40"/>
+          <w:sz w:val="24"/>
+          <w:szCs w:val="24"/>
+          <w:lang w:val="pt-BR"/>
+        </w:rPr>
+        <w:t>]</w:t>
+      </w:r>
+    </w:p>
+    <w:p>
+      <w:pPr>
+        <w:ind w:left="0" w:leftChars="0" w:firstLine="0" w:firstLineChars="0"/>
+        <w:rPr>
+          <w:rFonts w:hint="default"/>
+          <w:b w:val="0"/>
+          <w:bCs w:val="0"/>
+          <w:i/>
+          <w:iCs/>
+          <w:color w:val="3B3838" w:themeColor="background2" w:themeShade="40"/>
+          <w:sz w:val="24"/>
+          <w:szCs w:val="24"/>
+          <w:lang w:val="pt-BR"/>
+        </w:rPr>
+      </w:pPr>
+      <w:r>
+        <w:rPr>
+          <w:rFonts w:hint="default"/>
+          <w:b w:val="0"/>
+          <w:bCs w:val="0"/>
+          <w:i/>
+          <w:iCs/>
+          <w:color w:val="3B3838" w:themeColor="background2" w:themeShade="40"/>
+          <w:sz w:val="24"/>
+          <w:szCs w:val="24"/>
+          <w:lang w:val="pt-BR"/>
+        </w:rPr>
+        <w:tab/>
+      </w:r>
+      <w:r>
+        <w:rPr>
+          <w:rFonts w:hint="default"/>
+          <w:b w:val="0"/>
+          <w:bCs w:val="0"/>
+          <w:i/>
+          <w:iCs/>
+          <w:color w:val="3B3838" w:themeColor="background2" w:themeShade="40"/>
+          <w:sz w:val="24"/>
+          <w:szCs w:val="24"/>
+          <w:lang w:val="pt-BR"/>
+        </w:rPr>
+        <w:tab/>
+      </w:r>
+      <w:r>
+        <w:rPr>
+          <w:rFonts w:hint="default"/>
+          <w:b w:val="0"/>
+          <w:bCs w:val="0"/>
+          <w:i/>
+          <w:iCs/>
+          <w:color w:val="3B3838" w:themeColor="background2" w:themeShade="40"/>
+          <w:sz w:val="24"/>
+          <w:szCs w:val="24"/>
+          <w:lang w:val="pt-BR"/>
+        </w:rPr>
+        <w:t xml:space="preserve">moedas_venda  </w:t>
+      </w:r>
+      <w:r>
+        <w:rPr>
+          <w:rFonts w:hint="default"/>
+          <w:b w:val="0"/>
+          <w:bCs w:val="0"/>
+          <w:i/>
+          <w:iCs/>
+          <w:color w:val="C55A11" w:themeColor="accent2" w:themeShade="BF"/>
+          <w:sz w:val="24"/>
+          <w:szCs w:val="24"/>
+          <w:lang w:val="pt-BR"/>
+        </w:rPr>
+        <w:t xml:space="preserve">-&gt; Array </w:t>
+      </w:r>
+      <w:r>
+        <w:rPr>
+          <w:rFonts w:hint="default"/>
+          <w:b w:val="0"/>
+          <w:bCs w:val="0"/>
+          <w:i/>
+          <w:iCs/>
+          <w:color w:val="3B3838" w:themeColor="background2" w:themeShade="40"/>
+          <w:sz w:val="24"/>
+          <w:szCs w:val="24"/>
+          <w:lang w:val="pt-BR"/>
+        </w:rPr>
+        <w:t>[</w:t>
+      </w:r>
+    </w:p>
+    <w:p>
+      <w:pPr>
+        <w:ind w:left="0" w:leftChars="0" w:firstLine="0" w:firstLineChars="0"/>
+        <w:rPr>
+          <w:rFonts w:hint="default"/>
+          <w:b w:val="0"/>
+          <w:bCs w:val="0"/>
+          <w:i/>
+          <w:iCs/>
+          <w:color w:val="3B3838" w:themeColor="background2" w:themeShade="40"/>
+          <w:sz w:val="24"/>
+          <w:szCs w:val="24"/>
+          <w:lang w:val="pt-BR"/>
+        </w:rPr>
+      </w:pPr>
+      <w:r>
+        <w:rPr>
+          <w:rFonts w:hint="default"/>
+          <w:b w:val="0"/>
+          <w:bCs w:val="0"/>
+          <w:i/>
+          <w:iCs/>
+          <w:color w:val="3B3838" w:themeColor="background2" w:themeShade="40"/>
+          <w:sz w:val="24"/>
+          <w:szCs w:val="24"/>
+          <w:lang w:val="pt-BR"/>
+        </w:rPr>
+        <w:tab/>
+      </w:r>
+      <w:r>
+        <w:rPr>
+          <w:rFonts w:hint="default"/>
+          <w:b w:val="0"/>
+          <w:bCs w:val="0"/>
+          <w:i/>
+          <w:iCs/>
+          <w:color w:val="3B3838" w:themeColor="background2" w:themeShade="40"/>
+          <w:sz w:val="24"/>
+          <w:szCs w:val="24"/>
+          <w:lang w:val="pt-BR"/>
+        </w:rPr>
+        <w:tab/>
+      </w:r>
+      <w:r>
+        <w:rPr>
+          <w:rFonts w:hint="default"/>
+          <w:b w:val="0"/>
+          <w:bCs w:val="0"/>
+          <w:i/>
+          <w:iCs/>
+          <w:color w:val="3B3838" w:themeColor="background2" w:themeShade="40"/>
+          <w:sz w:val="24"/>
+          <w:szCs w:val="24"/>
+          <w:lang w:val="pt-BR"/>
+        </w:rPr>
+        <w:tab/>
+      </w:r>
+      <w:r>
+        <w:rPr>
+          <w:rFonts w:hint="default"/>
+          <w:b w:val="0"/>
+          <w:bCs w:val="0"/>
+          <w:i/>
+          <w:iCs/>
+          <w:color w:val="3B3838" w:themeColor="background2" w:themeShade="40"/>
+          <w:sz w:val="24"/>
+          <w:szCs w:val="24"/>
+          <w:lang w:val="pt-BR"/>
+        </w:rPr>
+        <w:t>{</w:t>
+      </w:r>
+    </w:p>
+    <w:p>
+      <w:pPr>
+        <w:ind w:left="0" w:leftChars="0" w:firstLine="0" w:firstLineChars="0"/>
+        <w:rPr>
+          <w:rFonts w:hint="default"/>
+          <w:b w:val="0"/>
+          <w:bCs w:val="0"/>
+          <w:i/>
+          <w:iCs/>
+          <w:color w:val="3B3838" w:themeColor="background2" w:themeShade="40"/>
+          <w:sz w:val="24"/>
+          <w:szCs w:val="24"/>
+          <w:lang w:val="pt-BR"/>
+        </w:rPr>
+      </w:pPr>
+      <w:r>
+        <w:rPr>
+          <w:rFonts w:hint="default"/>
+          <w:b w:val="0"/>
+          <w:bCs w:val="0"/>
+          <w:i/>
+          <w:iCs/>
+          <w:color w:val="3B3838" w:themeColor="background2" w:themeShade="40"/>
+          <w:sz w:val="24"/>
+          <w:szCs w:val="24"/>
+          <w:lang w:val="pt-BR"/>
+        </w:rPr>
+        <w:tab/>
+      </w:r>
+      <w:r>
+        <w:rPr>
+          <w:rFonts w:hint="default"/>
+          <w:b w:val="0"/>
+          <w:bCs w:val="0"/>
+          <w:i/>
+          <w:iCs/>
+          <w:color w:val="3B3838" w:themeColor="background2" w:themeShade="40"/>
+          <w:sz w:val="24"/>
+          <w:szCs w:val="24"/>
+          <w:lang w:val="pt-BR"/>
+        </w:rPr>
+        <w:tab/>
+      </w:r>
+      <w:r>
+        <w:rPr>
+          <w:rFonts w:hint="default"/>
+          <w:b w:val="0"/>
+          <w:bCs w:val="0"/>
+          <w:i/>
+          <w:iCs/>
+          <w:color w:val="3B3838" w:themeColor="background2" w:themeShade="40"/>
+          <w:sz w:val="24"/>
+          <w:szCs w:val="24"/>
+          <w:lang w:val="pt-BR"/>
+        </w:rPr>
+        <w:tab/>
+      </w:r>
+      <w:r>
+        <w:rPr>
+          <w:rFonts w:hint="default"/>
+          <w:b w:val="0"/>
+          <w:bCs w:val="0"/>
+          <w:i/>
+          <w:iCs/>
+          <w:color w:val="3B3838" w:themeColor="background2" w:themeShade="40"/>
+          <w:sz w:val="24"/>
+          <w:szCs w:val="24"/>
+          <w:lang w:val="pt-BR"/>
+        </w:rPr>
+        <w:tab/>
+      </w:r>
+      <w:r>
+        <w:rPr>
+          <w:rFonts w:hint="default"/>
+          <w:b w:val="0"/>
+          <w:bCs w:val="0"/>
+          <w:i/>
+          <w:iCs/>
+          <w:color w:val="3B3838" w:themeColor="background2" w:themeShade="40"/>
+          <w:sz w:val="24"/>
+          <w:szCs w:val="24"/>
+          <w:lang w:val="pt-BR"/>
+        </w:rPr>
+        <w:t xml:space="preserve">ID (Mongo)  </w:t>
+      </w:r>
+      <w:r>
+        <w:rPr>
+          <w:rFonts w:hint="default"/>
+          <w:b w:val="0"/>
+          <w:bCs w:val="0"/>
+          <w:i/>
+          <w:iCs/>
+          <w:color w:val="C55A11" w:themeColor="accent2" w:themeShade="BF"/>
+          <w:sz w:val="24"/>
+          <w:szCs w:val="24"/>
+          <w:lang w:val="pt-BR"/>
+        </w:rPr>
+        <w:t>-&gt; ObjectID</w:t>
+      </w:r>
+    </w:p>
+    <w:p>
+      <w:pPr>
+        <w:ind w:left="0" w:leftChars="0" w:firstLine="0" w:firstLineChars="0"/>
+        <w:rPr>
+          <w:rFonts w:hint="default"/>
+          <w:b w:val="0"/>
+          <w:bCs w:val="0"/>
+          <w:i/>
+          <w:iCs/>
+          <w:color w:val="3B3838" w:themeColor="background2" w:themeShade="40"/>
+          <w:sz w:val="24"/>
+          <w:szCs w:val="24"/>
+          <w:lang w:val="pt-BR"/>
+        </w:rPr>
+      </w:pPr>
+      <w:r>
+        <w:rPr>
+          <w:rFonts w:hint="default"/>
+          <w:b w:val="0"/>
+          <w:bCs w:val="0"/>
+          <w:i/>
+          <w:iCs/>
+          <w:color w:val="3B3838" w:themeColor="background2" w:themeShade="40"/>
+          <w:sz w:val="24"/>
+          <w:szCs w:val="24"/>
+          <w:lang w:val="pt-BR"/>
+        </w:rPr>
+        <w:tab/>
+      </w:r>
+      <w:r>
+        <w:rPr>
+          <w:rFonts w:hint="default"/>
+          <w:b w:val="0"/>
+          <w:bCs w:val="0"/>
+          <w:i/>
+          <w:iCs/>
+          <w:color w:val="3B3838" w:themeColor="background2" w:themeShade="40"/>
+          <w:sz w:val="24"/>
+          <w:szCs w:val="24"/>
+          <w:lang w:val="pt-BR"/>
+        </w:rPr>
+        <w:tab/>
+      </w:r>
+      <w:r>
+        <w:rPr>
+          <w:rFonts w:hint="default"/>
+          <w:b w:val="0"/>
+          <w:bCs w:val="0"/>
+          <w:i/>
+          <w:iCs/>
+          <w:color w:val="3B3838" w:themeColor="background2" w:themeShade="40"/>
+          <w:sz w:val="24"/>
+          <w:szCs w:val="24"/>
+          <w:lang w:val="pt-BR"/>
+        </w:rPr>
+        <w:tab/>
+      </w:r>
+      <w:r>
+        <w:rPr>
+          <w:rFonts w:hint="default"/>
+          <w:b w:val="0"/>
+          <w:bCs w:val="0"/>
+          <w:i/>
+          <w:iCs/>
+          <w:color w:val="3B3838" w:themeColor="background2" w:themeShade="40"/>
+          <w:sz w:val="24"/>
+          <w:szCs w:val="24"/>
+          <w:lang w:val="pt-BR"/>
+        </w:rPr>
+        <w:tab/>
+      </w:r>
+      <w:r>
+        <w:rPr>
+          <w:rFonts w:hint="default"/>
+          <w:b w:val="0"/>
+          <w:bCs w:val="0"/>
+          <w:i/>
+          <w:iCs/>
+          <w:color w:val="3B3838" w:themeColor="background2" w:themeShade="40"/>
+          <w:sz w:val="24"/>
+          <w:szCs w:val="24"/>
+          <w:lang w:val="pt-BR"/>
+        </w:rPr>
+        <w:t xml:space="preserve">Nome  </w:t>
+      </w:r>
+      <w:r>
+        <w:rPr>
+          <w:rFonts w:hint="default"/>
+          <w:b w:val="0"/>
+          <w:bCs w:val="0"/>
+          <w:i/>
+          <w:iCs/>
+          <w:color w:val="C55A11" w:themeColor="accent2" w:themeShade="BF"/>
+          <w:sz w:val="24"/>
+          <w:szCs w:val="24"/>
+          <w:lang w:val="pt-BR"/>
+        </w:rPr>
+        <w:t>-&gt; Text</w:t>
+      </w:r>
+    </w:p>
+    <w:p>
+      <w:pPr>
+        <w:ind w:left="0" w:leftChars="0" w:firstLine="0" w:firstLineChars="0"/>
+        <w:rPr>
+          <w:rFonts w:hint="default"/>
+          <w:b w:val="0"/>
+          <w:bCs w:val="0"/>
+          <w:i/>
+          <w:iCs/>
+          <w:color w:val="3B3838" w:themeColor="background2" w:themeShade="40"/>
+          <w:sz w:val="24"/>
+          <w:szCs w:val="24"/>
+          <w:lang w:val="pt-BR"/>
+        </w:rPr>
+      </w:pPr>
+      <w:r>
+        <w:rPr>
+          <w:rFonts w:hint="default"/>
+          <w:b w:val="0"/>
+          <w:bCs w:val="0"/>
+          <w:i/>
+          <w:iCs/>
+          <w:color w:val="3B3838" w:themeColor="background2" w:themeShade="40"/>
+          <w:sz w:val="24"/>
+          <w:szCs w:val="24"/>
+          <w:lang w:val="pt-BR"/>
+        </w:rPr>
+        <w:tab/>
+      </w:r>
+      <w:r>
+        <w:rPr>
+          <w:rFonts w:hint="default"/>
+          <w:b w:val="0"/>
+          <w:bCs w:val="0"/>
+          <w:i/>
+          <w:iCs/>
+          <w:color w:val="3B3838" w:themeColor="background2" w:themeShade="40"/>
+          <w:sz w:val="24"/>
+          <w:szCs w:val="24"/>
+          <w:lang w:val="pt-BR"/>
+        </w:rPr>
+        <w:tab/>
+      </w:r>
+      <w:r>
+        <w:rPr>
+          <w:rFonts w:hint="default"/>
+          <w:b w:val="0"/>
+          <w:bCs w:val="0"/>
+          <w:i/>
+          <w:iCs/>
+          <w:color w:val="3B3838" w:themeColor="background2" w:themeShade="40"/>
+          <w:sz w:val="24"/>
+          <w:szCs w:val="24"/>
+          <w:lang w:val="pt-BR"/>
+        </w:rPr>
+        <w:tab/>
+      </w:r>
+      <w:r>
+        <w:rPr>
+          <w:rFonts w:hint="default"/>
+          <w:b w:val="0"/>
+          <w:bCs w:val="0"/>
+          <w:i/>
+          <w:iCs/>
+          <w:color w:val="3B3838" w:themeColor="background2" w:themeShade="40"/>
+          <w:sz w:val="24"/>
+          <w:szCs w:val="24"/>
+          <w:lang w:val="pt-BR"/>
+        </w:rPr>
+        <w:tab/>
+      </w:r>
+      <w:r>
+        <w:rPr>
+          <w:rFonts w:hint="default"/>
+          <w:b w:val="0"/>
+          <w:bCs w:val="0"/>
+          <w:i/>
+          <w:iCs/>
+          <w:color w:val="3B3838" w:themeColor="background2" w:themeShade="40"/>
+          <w:sz w:val="24"/>
+          <w:szCs w:val="24"/>
+          <w:lang w:val="pt-BR"/>
+        </w:rPr>
+        <w:t xml:space="preserve">Data_Cotacao  </w:t>
+      </w:r>
+      <w:r>
+        <w:rPr>
+          <w:rFonts w:hint="default"/>
+          <w:b w:val="0"/>
+          <w:bCs w:val="0"/>
+          <w:i/>
+          <w:iCs/>
+          <w:color w:val="C55A11" w:themeColor="accent2" w:themeShade="BF"/>
+          <w:sz w:val="24"/>
+          <w:szCs w:val="24"/>
+          <w:lang w:val="pt-BR"/>
+        </w:rPr>
+        <w:t>-&gt; TimeStamp</w:t>
+      </w:r>
+    </w:p>
+    <w:p>
+      <w:pPr>
+        <w:ind w:left="0" w:leftChars="0" w:firstLine="0" w:firstLineChars="0"/>
+        <w:rPr>
+          <w:rFonts w:hint="default"/>
+          <w:b w:val="0"/>
+          <w:bCs w:val="0"/>
+          <w:i/>
+          <w:iCs/>
+          <w:color w:val="3B3838" w:themeColor="background2" w:themeShade="40"/>
+          <w:sz w:val="24"/>
+          <w:szCs w:val="24"/>
+          <w:lang w:val="pt-BR"/>
+        </w:rPr>
+      </w:pPr>
+      <w:r>
+        <w:rPr>
+          <w:rFonts w:hint="default"/>
+          <w:b w:val="0"/>
+          <w:bCs w:val="0"/>
+          <w:i/>
+          <w:iCs/>
+          <w:color w:val="3B3838" w:themeColor="background2" w:themeShade="40"/>
+          <w:sz w:val="24"/>
+          <w:szCs w:val="24"/>
+          <w:lang w:val="pt-BR"/>
+        </w:rPr>
+        <w:tab/>
+      </w:r>
+      <w:r>
+        <w:rPr>
+          <w:rFonts w:hint="default"/>
+          <w:b w:val="0"/>
+          <w:bCs w:val="0"/>
+          <w:i/>
+          <w:iCs/>
+          <w:color w:val="3B3838" w:themeColor="background2" w:themeShade="40"/>
+          <w:sz w:val="24"/>
+          <w:szCs w:val="24"/>
+          <w:lang w:val="pt-BR"/>
+        </w:rPr>
+        <w:tab/>
+      </w:r>
+      <w:r>
+        <w:rPr>
+          <w:rFonts w:hint="default"/>
+          <w:b w:val="0"/>
+          <w:bCs w:val="0"/>
+          <w:i/>
+          <w:iCs/>
+          <w:color w:val="3B3838" w:themeColor="background2" w:themeShade="40"/>
+          <w:sz w:val="24"/>
+          <w:szCs w:val="24"/>
+          <w:lang w:val="pt-BR"/>
+        </w:rPr>
+        <w:tab/>
+      </w:r>
+      <w:r>
+        <w:rPr>
+          <w:rFonts w:hint="default"/>
+          <w:b w:val="0"/>
+          <w:bCs w:val="0"/>
+          <w:i/>
+          <w:iCs/>
+          <w:color w:val="3B3838" w:themeColor="background2" w:themeShade="40"/>
+          <w:sz w:val="24"/>
+          <w:szCs w:val="24"/>
+          <w:lang w:val="pt-BR"/>
+        </w:rPr>
+        <w:tab/>
+      </w:r>
+      <w:r>
+        <w:rPr>
+          <w:rFonts w:hint="default"/>
+          <w:b w:val="0"/>
+          <w:bCs w:val="0"/>
+          <w:i/>
+          <w:iCs/>
+          <w:color w:val="3B3838" w:themeColor="background2" w:themeShade="40"/>
+          <w:sz w:val="24"/>
+          <w:szCs w:val="24"/>
+          <w:lang w:val="pt-BR"/>
+        </w:rPr>
+        <w:t xml:space="preserve">Valor </w:t>
+      </w:r>
+      <w:r>
+        <w:rPr>
+          <w:rFonts w:hint="default"/>
+          <w:b w:val="0"/>
+          <w:bCs w:val="0"/>
+          <w:i/>
+          <w:iCs/>
+          <w:color w:val="C55A11" w:themeColor="accent2" w:themeShade="BF"/>
+          <w:sz w:val="24"/>
+          <w:szCs w:val="24"/>
+          <w:lang w:val="pt-BR"/>
+        </w:rPr>
+        <w:t>-&gt; Float</w:t>
+      </w:r>
+    </w:p>
+    <w:p>
+      <w:pPr>
+        <w:ind w:left="0" w:leftChars="0" w:firstLine="0" w:firstLineChars="0"/>
+        <w:rPr>
+          <w:rFonts w:hint="default"/>
+          <w:b w:val="0"/>
+          <w:bCs w:val="0"/>
+          <w:i/>
+          <w:iCs/>
+          <w:color w:val="3B3838" w:themeColor="background2" w:themeShade="40"/>
+          <w:sz w:val="24"/>
+          <w:szCs w:val="24"/>
+          <w:lang w:val="pt-BR"/>
+        </w:rPr>
+      </w:pPr>
+      <w:r>
+        <w:rPr>
+          <w:rFonts w:hint="default"/>
+          <w:b w:val="0"/>
+          <w:bCs w:val="0"/>
+          <w:i/>
+          <w:iCs/>
+          <w:color w:val="3B3838" w:themeColor="background2" w:themeShade="40"/>
+          <w:sz w:val="24"/>
+          <w:szCs w:val="24"/>
+          <w:lang w:val="pt-BR"/>
+        </w:rPr>
+        <w:tab/>
+      </w:r>
+      <w:r>
+        <w:rPr>
+          <w:rFonts w:hint="default"/>
+          <w:b w:val="0"/>
+          <w:bCs w:val="0"/>
+          <w:i/>
+          <w:iCs/>
+          <w:color w:val="3B3838" w:themeColor="background2" w:themeShade="40"/>
+          <w:sz w:val="24"/>
+          <w:szCs w:val="24"/>
+          <w:lang w:val="pt-BR"/>
+        </w:rPr>
+        <w:tab/>
+      </w:r>
+      <w:r>
+        <w:rPr>
+          <w:rFonts w:hint="default"/>
+          <w:b w:val="0"/>
+          <w:bCs w:val="0"/>
+          <w:i/>
+          <w:iCs/>
+          <w:color w:val="3B3838" w:themeColor="background2" w:themeShade="40"/>
+          <w:sz w:val="24"/>
+          <w:szCs w:val="24"/>
+          <w:lang w:val="pt-BR"/>
+        </w:rPr>
+        <w:tab/>
+      </w:r>
+      <w:r>
+        <w:rPr>
+          <w:rFonts w:hint="default"/>
+          <w:b w:val="0"/>
+          <w:bCs w:val="0"/>
+          <w:i/>
+          <w:iCs/>
+          <w:color w:val="3B3838" w:themeColor="background2" w:themeShade="40"/>
+          <w:sz w:val="24"/>
+          <w:szCs w:val="24"/>
+          <w:lang w:val="pt-BR"/>
+        </w:rPr>
+        <w:tab/>
+      </w:r>
+      <w:r>
+        <w:rPr>
+          <w:rFonts w:hint="default"/>
+          <w:b w:val="0"/>
+          <w:bCs w:val="0"/>
+          <w:i/>
+          <w:iCs/>
+          <w:color w:val="3B3838" w:themeColor="background2" w:themeShade="40"/>
+          <w:sz w:val="24"/>
+          <w:szCs w:val="24"/>
+          <w:lang w:val="pt-BR"/>
+        </w:rPr>
+        <w:t xml:space="preserve">Quantidade  </w:t>
+      </w:r>
+      <w:r>
+        <w:rPr>
+          <w:rFonts w:hint="default"/>
+          <w:b w:val="0"/>
+          <w:bCs w:val="0"/>
+          <w:i/>
+          <w:iCs/>
+          <w:color w:val="C55A11" w:themeColor="accent2" w:themeShade="BF"/>
+          <w:sz w:val="24"/>
+          <w:szCs w:val="24"/>
+          <w:lang w:val="pt-BR"/>
+        </w:rPr>
+        <w:t>-&gt; Int</w:t>
+      </w:r>
+    </w:p>
+    <w:p>
+      <w:pPr>
+        <w:ind w:left="0" w:leftChars="0" w:firstLine="0" w:firstLineChars="0"/>
+        <w:rPr>
+          <w:rFonts w:hint="default"/>
+          <w:b w:val="0"/>
+          <w:bCs w:val="0"/>
+          <w:i/>
+          <w:iCs/>
+          <w:color w:val="3B3838" w:themeColor="background2" w:themeShade="40"/>
+          <w:sz w:val="24"/>
+          <w:szCs w:val="24"/>
+          <w:lang w:val="pt-BR"/>
+        </w:rPr>
+      </w:pPr>
+      <w:r>
+        <w:rPr>
+          <w:rFonts w:hint="default"/>
+          <w:b w:val="0"/>
+          <w:bCs w:val="0"/>
+          <w:i/>
+          <w:iCs/>
+          <w:color w:val="3B3838" w:themeColor="background2" w:themeShade="40"/>
+          <w:sz w:val="24"/>
+          <w:szCs w:val="24"/>
+          <w:lang w:val="pt-BR"/>
+        </w:rPr>
+        <w:tab/>
+      </w:r>
+      <w:r>
+        <w:rPr>
+          <w:rFonts w:hint="default"/>
+          <w:b w:val="0"/>
+          <w:bCs w:val="0"/>
+          <w:i/>
+          <w:iCs/>
+          <w:color w:val="3B3838" w:themeColor="background2" w:themeShade="40"/>
+          <w:sz w:val="24"/>
+          <w:szCs w:val="24"/>
+          <w:lang w:val="pt-BR"/>
+        </w:rPr>
+        <w:tab/>
+      </w:r>
+      <w:r>
+        <w:rPr>
+          <w:rFonts w:hint="default"/>
+          <w:b w:val="0"/>
+          <w:bCs w:val="0"/>
+          <w:i/>
+          <w:iCs/>
+          <w:color w:val="3B3838" w:themeColor="background2" w:themeShade="40"/>
+          <w:sz w:val="24"/>
+          <w:szCs w:val="24"/>
+          <w:lang w:val="pt-BR"/>
+        </w:rPr>
+        <w:tab/>
+      </w:r>
+      <w:r>
+        <w:rPr>
+          <w:rFonts w:hint="default"/>
+          <w:b w:val="0"/>
+          <w:bCs w:val="0"/>
+          <w:i/>
+          <w:iCs/>
+          <w:color w:val="3B3838" w:themeColor="background2" w:themeShade="40"/>
+          <w:sz w:val="24"/>
+          <w:szCs w:val="24"/>
+          <w:lang w:val="pt-BR"/>
+        </w:rPr>
+        <w:t>}</w:t>
+      </w:r>
+    </w:p>
+    <w:p>
+      <w:pPr>
+        <w:ind w:left="0" w:leftChars="0" w:firstLine="0" w:firstLineChars="0"/>
+        <w:rPr>
+          <w:rFonts w:hint="default"/>
+          <w:b w:val="0"/>
+          <w:bCs w:val="0"/>
+          <w:i/>
+          <w:iCs/>
+          <w:color w:val="3B3838" w:themeColor="background2" w:themeShade="40"/>
+          <w:sz w:val="24"/>
+          <w:szCs w:val="24"/>
+          <w:lang w:val="pt-BR"/>
+        </w:rPr>
+      </w:pPr>
+      <w:r>
+        <w:rPr>
+          <w:rFonts w:hint="default"/>
+          <w:b w:val="0"/>
+          <w:bCs w:val="0"/>
+          <w:i/>
+          <w:iCs/>
+          <w:color w:val="3B3838" w:themeColor="background2" w:themeShade="40"/>
+          <w:sz w:val="24"/>
+          <w:szCs w:val="24"/>
+          <w:lang w:val="pt-BR"/>
+        </w:rPr>
+        <w:tab/>
+      </w:r>
+      <w:r>
+        <w:rPr>
+          <w:rFonts w:hint="default"/>
+          <w:b w:val="0"/>
+          <w:bCs w:val="0"/>
+          <w:i/>
+          <w:iCs/>
+          <w:color w:val="3B3838" w:themeColor="background2" w:themeShade="40"/>
+          <w:sz w:val="24"/>
+          <w:szCs w:val="24"/>
+          <w:lang w:val="pt-BR"/>
+        </w:rPr>
+        <w:tab/>
+      </w:r>
+      <w:r>
+        <w:rPr>
+          <w:rFonts w:hint="default"/>
+          <w:b w:val="0"/>
+          <w:bCs w:val="0"/>
+          <w:i/>
+          <w:iCs/>
+          <w:color w:val="3B3838" w:themeColor="background2" w:themeShade="40"/>
+          <w:sz w:val="24"/>
+          <w:szCs w:val="24"/>
+          <w:lang w:val="pt-BR"/>
+        </w:rPr>
+        <w:t>]</w:t>
+      </w:r>
+    </w:p>
+    <w:p>
+      <w:pPr>
+        <w:ind w:left="0" w:leftChars="0" w:firstLine="0" w:firstLineChars="0"/>
+        <w:rPr>
+          <w:rFonts w:hint="default"/>
+          <w:b w:val="0"/>
+          <w:bCs w:val="0"/>
+          <w:i/>
+          <w:iCs/>
+          <w:color w:val="3B3838" w:themeColor="background2" w:themeShade="40"/>
+          <w:sz w:val="24"/>
+          <w:szCs w:val="24"/>
+          <w:lang w:val="pt-BR"/>
+        </w:rPr>
+      </w:pPr>
+      <w:r>
+        <w:rPr>
+          <w:rFonts w:hint="default"/>
+          <w:b w:val="0"/>
+          <w:bCs w:val="0"/>
+          <w:i/>
+          <w:iCs/>
+          <w:color w:val="3B3838" w:themeColor="background2" w:themeShade="40"/>
+          <w:sz w:val="24"/>
+          <w:szCs w:val="24"/>
+          <w:lang w:val="pt-BR"/>
+        </w:rPr>
+        <w:tab/>
+      </w:r>
+      <w:r>
+        <w:rPr>
+          <w:rFonts w:hint="default"/>
+          <w:b w:val="0"/>
+          <w:bCs w:val="0"/>
+          <w:i/>
+          <w:iCs/>
+          <w:color w:val="3B3838" w:themeColor="background2" w:themeShade="40"/>
+          <w:sz w:val="24"/>
+          <w:szCs w:val="24"/>
+          <w:lang w:val="pt-BR"/>
+        </w:rPr>
+        <w:tab/>
+      </w:r>
+      <w:r>
+        <w:rPr>
+          <w:rFonts w:hint="default"/>
+          <w:b w:val="0"/>
+          <w:bCs w:val="0"/>
+          <w:i/>
+          <w:iCs/>
+          <w:color w:val="3B3838" w:themeColor="background2" w:themeShade="40"/>
+          <w:sz w:val="24"/>
+          <w:szCs w:val="24"/>
+          <w:lang w:val="pt-BR"/>
+        </w:rPr>
+        <w:t xml:space="preserve">Data_venda </w:t>
+      </w:r>
+      <w:r>
+        <w:rPr>
+          <w:rFonts w:hint="default"/>
+          <w:b w:val="0"/>
+          <w:bCs w:val="0"/>
+          <w:i/>
+          <w:iCs/>
+          <w:color w:val="C55A11" w:themeColor="accent2" w:themeShade="BF"/>
+          <w:sz w:val="24"/>
+          <w:szCs w:val="24"/>
+          <w:lang w:val="pt-BR"/>
+        </w:rPr>
+        <w:t>-&gt; TimeStamp</w:t>
       </w:r>
       <w:bookmarkStart w:id="0" w:name="_GoBack"/>
       <w:bookmarkEnd w:id="0"/>
@@ -1829,6 +5463,230 @@
           <w:bCs w:val="0"/>
           <w:i/>
           <w:iCs/>
+          <w:color w:val="3B3838" w:themeColor="background2" w:themeShade="40"/>
+          <w:sz w:val="24"/>
+          <w:szCs w:val="24"/>
+          <w:lang w:val="pt-BR"/>
+        </w:rPr>
+      </w:pPr>
+      <w:r>
+        <w:rPr>
+          <w:rFonts w:hint="default"/>
+          <w:b w:val="0"/>
+          <w:bCs w:val="0"/>
+          <w:i/>
+          <w:iCs/>
+          <w:color w:val="3B3838" w:themeColor="background2" w:themeShade="40"/>
+          <w:sz w:val="24"/>
+          <w:szCs w:val="24"/>
+          <w:lang w:val="pt-BR"/>
+        </w:rPr>
+        <w:tab/>
+      </w:r>
+      <w:r>
+        <w:rPr>
+          <w:rFonts w:hint="default"/>
+          <w:b w:val="0"/>
+          <w:bCs w:val="0"/>
+          <w:i/>
+          <w:iCs/>
+          <w:color w:val="3B3838" w:themeColor="background2" w:themeShade="40"/>
+          <w:sz w:val="24"/>
+          <w:szCs w:val="24"/>
+          <w:lang w:val="pt-BR"/>
+        </w:rPr>
+        <w:tab/>
+      </w:r>
+      <w:r>
+        <w:rPr>
+          <w:rFonts w:hint="default"/>
+          <w:b w:val="0"/>
+          <w:bCs w:val="0"/>
+          <w:i/>
+          <w:iCs/>
+          <w:color w:val="3B3838" w:themeColor="background2" w:themeShade="40"/>
+          <w:sz w:val="24"/>
+          <w:szCs w:val="24"/>
+          <w:lang w:val="pt-BR"/>
+        </w:rPr>
+        <w:t xml:space="preserve">Status  </w:t>
+      </w:r>
+      <w:r>
+        <w:rPr>
+          <w:rFonts w:hint="default"/>
+          <w:b w:val="0"/>
+          <w:bCs w:val="0"/>
+          <w:i/>
+          <w:iCs/>
+          <w:color w:val="C55A11" w:themeColor="accent2" w:themeShade="BF"/>
+          <w:sz w:val="24"/>
+          <w:szCs w:val="24"/>
+          <w:lang w:val="pt-BR"/>
+        </w:rPr>
+        <w:t>-&gt; Text</w:t>
+      </w:r>
+      <w:r>
+        <w:rPr>
+          <w:rFonts w:hint="default"/>
+          <w:b w:val="0"/>
+          <w:bCs w:val="0"/>
+          <w:i/>
+          <w:iCs/>
+          <w:color w:val="3B3838" w:themeColor="background2" w:themeShade="40"/>
+          <w:sz w:val="24"/>
+          <w:szCs w:val="24"/>
+          <w:lang w:val="pt-BR"/>
+        </w:rPr>
+        <w:t xml:space="preserve"> ("Aberto", "Fechado")</w:t>
+      </w:r>
+    </w:p>
+    <w:p>
+      <w:pPr>
+        <w:ind w:left="0" w:leftChars="0" w:firstLine="0" w:firstLineChars="0"/>
+        <w:rPr>
+          <w:rFonts w:hint="default"/>
+          <w:b w:val="0"/>
+          <w:bCs w:val="0"/>
+          <w:i w:val="0"/>
+          <w:iCs w:val="0"/>
+          <w:color w:val="3B3838" w:themeColor="background2" w:themeShade="40"/>
+          <w:sz w:val="24"/>
+          <w:szCs w:val="24"/>
+          <w:lang w:val="pt-BR"/>
+        </w:rPr>
+      </w:pPr>
+      <w:r>
+        <w:rPr>
+          <w:rFonts w:hint="default"/>
+          <w:b w:val="0"/>
+          <w:bCs w:val="0"/>
+          <w:i w:val="0"/>
+          <w:iCs w:val="0"/>
+          <w:color w:val="3B3838" w:themeColor="background2" w:themeShade="40"/>
+          <w:sz w:val="24"/>
+          <w:szCs w:val="24"/>
+          <w:lang w:val="pt-BR"/>
+        </w:rPr>
+        <w:tab/>
+      </w:r>
+    </w:p>
+    <w:p>
+      <w:pPr>
+        <w:ind w:left="0" w:leftChars="0" w:firstLine="0" w:firstLineChars="0"/>
+        <w:rPr>
+          <w:rFonts w:hint="default"/>
+          <w:b w:val="0"/>
+          <w:bCs w:val="0"/>
+          <w:i w:val="0"/>
+          <w:iCs w:val="0"/>
+          <w:color w:val="3B3838" w:themeColor="background2" w:themeShade="40"/>
+          <w:sz w:val="24"/>
+          <w:szCs w:val="24"/>
+          <w:lang w:val="pt-BR"/>
+        </w:rPr>
+      </w:pPr>
+    </w:p>
+    <w:p>
+      <w:pPr>
+        <w:ind w:left="0" w:leftChars="0" w:firstLine="0" w:firstLineChars="0"/>
+        <w:rPr>
+          <w:rFonts w:hint="default"/>
+          <w:b w:val="0"/>
+          <w:bCs w:val="0"/>
+          <w:i w:val="0"/>
+          <w:iCs w:val="0"/>
+          <w:color w:val="3B3838" w:themeColor="background2" w:themeShade="40"/>
+          <w:sz w:val="24"/>
+          <w:szCs w:val="24"/>
+          <w:lang w:val="pt-BR"/>
+        </w:rPr>
+      </w:pPr>
+    </w:p>
+    <w:p>
+      <w:pPr>
+        <w:ind w:left="0" w:leftChars="0" w:firstLine="0" w:firstLineChars="0"/>
+        <w:rPr>
+          <w:rFonts w:hint="default"/>
+          <w:b/>
+          <w:bCs/>
+          <w:i/>
+          <w:iCs/>
+          <w:color w:val="3B3838" w:themeColor="background2" w:themeShade="40"/>
+          <w:sz w:val="28"/>
+          <w:szCs w:val="28"/>
+          <w:lang w:val="pt-BR"/>
+        </w:rPr>
+      </w:pPr>
+      <w:r>
+        <w:rPr>
+          <w:rFonts w:hint="default"/>
+          <w:b/>
+          <w:bCs/>
+          <w:i/>
+          <w:iCs/>
+          <w:color w:val="3B3838" w:themeColor="background2" w:themeShade="40"/>
+          <w:sz w:val="28"/>
+          <w:szCs w:val="28"/>
+          <w:lang w:val="pt-BR"/>
+        </w:rPr>
+        <w:t>Informações adicionais:</w:t>
+      </w:r>
+    </w:p>
+    <w:p>
+      <w:pPr>
+        <w:ind w:left="0" w:leftChars="0" w:firstLine="0" w:firstLineChars="0"/>
+        <w:rPr>
+          <w:rFonts w:hint="default"/>
+          <w:b w:val="0"/>
+          <w:bCs w:val="0"/>
+          <w:i w:val="0"/>
+          <w:iCs w:val="0"/>
+          <w:color w:val="3B3838" w:themeColor="background2" w:themeShade="40"/>
+          <w:sz w:val="24"/>
+          <w:szCs w:val="24"/>
+          <w:lang w:val="pt-BR"/>
+        </w:rPr>
+      </w:pPr>
+    </w:p>
+    <w:p>
+      <w:pPr>
+        <w:ind w:left="0" w:leftChars="0" w:firstLine="0" w:firstLineChars="0"/>
+        <w:rPr>
+          <w:rFonts w:hint="default"/>
+          <w:b w:val="0"/>
+          <w:bCs w:val="0"/>
+          <w:i w:val="0"/>
+          <w:iCs w:val="0"/>
+          <w:color w:val="767171" w:themeColor="background2" w:themeShade="80"/>
+          <w:sz w:val="24"/>
+          <w:szCs w:val="24"/>
+          <w:lang w:val="pt-BR"/>
+        </w:rPr>
+      </w:pPr>
+      <w:r>
+        <w:rPr>
+          <w:rFonts w:hint="default"/>
+          <w:b/>
+          <w:bCs/>
+          <w:i w:val="0"/>
+          <w:iCs w:val="0"/>
+          <w:color w:val="767171" w:themeColor="background2" w:themeShade="80"/>
+          <w:sz w:val="24"/>
+          <w:szCs w:val="24"/>
+          <w:lang w:val="pt-BR"/>
+        </w:rPr>
+        <w:t>API de Informações das moedas:</w:t>
+      </w:r>
+    </w:p>
+    <w:p>
+      <w:pPr>
+        <w:ind w:left="0" w:leftChars="0" w:firstLine="0" w:firstLineChars="0"/>
+        <w:rPr>
+          <w:rFonts w:hint="default"/>
+          <w:b w:val="0"/>
+          <w:bCs w:val="0"/>
+          <w:i/>
+          <w:iCs/>
           <w:color w:val="2E75B6" w:themeColor="accent1" w:themeShade="BF"/>
           <w:sz w:val="24"/>
           <w:szCs w:val="24"/>
@@ -1851,6 +5709,22 @@
         </w:rPr>
         <w:t>https://www.mercadobitcoin.com.br/api-doc/</w:t>
       </w:r>
+    </w:p>
+    <w:p>
+      <w:pPr>
+        <w:ind w:left="0" w:leftChars="0" w:firstLine="0" w:firstLineChars="0"/>
+        <w:rPr>
+          <w:rFonts w:hint="default"/>
+          <w:b w:val="0"/>
+          <w:bCs w:val="0"/>
+          <w:i w:val="0"/>
+          <w:iCs w:val="0"/>
+          <w:color w:val="3B3838" w:themeColor="background2" w:themeShade="40"/>
+          <w:sz w:val="24"/>
+          <w:szCs w:val="24"/>
+          <w:lang w:val="pt-BR"/>
+        </w:rPr>
+      </w:pPr>
     </w:p>
     <w:sectPr>
       <w:pgSz w:w="11906" w:h="16838"/>
@@ -1905,7 +5779,7 @@
     <w:lsdException w:unhideWhenUsed="0" w:uiPriority="0" w:semiHidden="0" w:name="footnote text"/>
     <w:lsdException w:unhideWhenUsed="0" w:uiPriority="0" w:semiHidden="0" w:name="annotation text"/>
     <w:lsdException w:unhideWhenUsed="0" w:uiPriority="0" w:semiHidden="0" w:name="header"/>
-    <w:lsdException w:unhideWhenUsed="0" w:uiPriority="0" w:semiHidden="0" w:name="footer"/>
+    <w:lsdException w:qFormat="1" w:unhideWhenUsed="0" w:uiPriority="0" w:semiHidden="0" w:name="footer"/>
     <w:lsdException w:unhideWhenUsed="0" w:uiPriority="0" w:semiHidden="0" w:name="index heading"/>
     <w:lsdException w:qFormat="1" w:uiPriority="0" w:name="caption"/>
     <w:lsdException w:unhideWhenUsed="0" w:uiPriority="0" w:semiHidden="0" w:name="table of figures"/>
@@ -1938,7 +5812,7 @@
     <w:lsdException w:qFormat="1" w:unhideWhenUsed="0" w:uiPriority="0" w:semiHidden="0" w:name="Title"/>
     <w:lsdException w:unhideWhenUsed="0" w:uiPriority="0" w:semiHidden="0" w:name="Closing"/>
     <w:lsdException w:unhideWhenUsed="0" w:uiPriority="0" w:semiHidden="0" w:name="Signature"/>
-    <w:lsdException w:unhideWhenUsed="0" w:uiPriority="0" w:name="Default Paragraph Font"/>
+    <w:lsdException w:qFormat="1" w:unhideWhenUsed="0" w:uiPriority="0" w:name="Default Paragraph Font"/>
     <w:lsdException w:unhideWhenUsed="0" w:uiPriority="0" w:semiHidden="0" w:name="Body Text"/>
     <w:lsdException w:unhideWhenUsed="0" w:uiPriority="0" w:semiHidden="0" w:name="Body Text Indent"/>
     <w:lsdException w:unhideWhenUsed="0" w:uiPriority="0" w:semiHidden="0" w:name="List Continue"/>
@@ -2079,6 +5953,7 @@
   <w:style w:type="character" w:default="1" w:styleId="4">
     <w:name w:val="Default Paragraph Font"/>
     <w:semiHidden/>
+    <w:qFormat/>
     <w:uiPriority w:val="0"/>
   </w:style>
   <w:style w:type="table" w:default="1" w:styleId="5">
@@ -2127,6 +6002,7 @@
   <w:style w:type="paragraph" w:styleId="9">
     <w:name w:val="footer"/>
     <w:basedOn w:val="1"/>
+    <w:qFormat/>
     <w:uiPriority w:val="0"/>
     <w:pPr>
       <w:tabs>

</xml_diff>

<commit_message>
alteração da connection string
</commit_message>
<xml_diff>
--- a/Documentacao.docx
+++ b/Documentacao.docx
@@ -118,10 +118,84 @@
     <w:p>
       <w:pPr>
         <w:rPr>
+          <w:sz w:val="36"/>
+          <w:szCs w:val="36"/>
+          <w:lang w:val="pt-BR"/>
+        </w:rPr>
+      </w:pPr>
+    </w:p>
+    <w:p>
+      <w:pPr>
+        <w:rPr>
           <w:b/>
           <w:bCs/>
           <w:i/>
           <w:iCs/>
+          <w:sz w:val="24"/>
+          <w:szCs w:val="24"/>
+          <w:lang w:val="pt-BR"/>
+        </w:rPr>
+      </w:pPr>
+    </w:p>
+    <w:p>
+      <w:pPr>
+        <w:rPr>
+          <w:b/>
+          <w:bCs/>
+          <w:i/>
+          <w:iCs/>
+          <w:color w:val="3B3838" w:themeColor="background2" w:themeShade="40"/>
+          <w:sz w:val="28"/>
+          <w:szCs w:val="28"/>
+          <w:lang w:val="pt-BR"/>
+        </w:rPr>
+      </w:pPr>
+      <w:r>
+        <w:rPr>
+          <w:b/>
+          <w:bCs/>
+          <w:i/>
+          <w:iCs/>
+          <w:color w:val="3B3838" w:themeColor="background2" w:themeShade="40"/>
+          <w:sz w:val="28"/>
+          <w:szCs w:val="28"/>
+          <w:lang w:val="pt-BR"/>
+        </w:rPr>
+        <w:t>Objetivo:</w:t>
+      </w:r>
+    </w:p>
+    <w:p>
+      <w:pPr>
+        <w:rPr>
+          <w:color w:val="767171" w:themeColor="background2" w:themeShade="80"/>
+          <w:sz w:val="24"/>
+          <w:szCs w:val="24"/>
+          <w:lang w:val="pt-BR"/>
+        </w:rPr>
+      </w:pPr>
+    </w:p>
+    <w:p>
+      <w:pPr>
+        <w:rPr>
+          <w:color w:val="767171" w:themeColor="background2" w:themeShade="80"/>
+          <w:sz w:val="24"/>
+          <w:szCs w:val="24"/>
+          <w:lang w:val="pt-BR"/>
+        </w:rPr>
+      </w:pPr>
+      <w:r>
+        <w:rPr>
+          <w:color w:val="767171" w:themeColor="background2" w:themeShade="80"/>
+          <w:sz w:val="24"/>
+          <w:szCs w:val="24"/>
+          <w:lang w:val="pt-BR"/>
+        </w:rPr>
+        <w:t>Esse sistema tem como objetivo simular investimentos em moedas virtuais reais, onde você criará sua conta, investirá e selecionará a quantidade de dias para venda das suas moedas, podendo ter lucro ou perdendo investimento, onde o objetivo maior é conseguir o máximo de lucro possível.</w:t>
+      </w:r>
+    </w:p>
+    <w:p>
+      <w:pPr>
+        <w:rPr>
           <w:sz w:val="36"/>
           <w:szCs w:val="36"/>
           <w:lang w:val="pt-BR"/>
@@ -135,19 +209,404 @@
           <w:bCs/>
           <w:i/>
           <w:iCs/>
-          <w:sz w:val="24"/>
-          <w:szCs w:val="24"/>
-          <w:lang w:val="pt-BR"/>
-        </w:rPr>
-      </w:pPr>
-    </w:p>
-    <w:p>
-      <w:pPr>
+          <w:sz w:val="36"/>
+          <w:szCs w:val="36"/>
+          <w:lang w:val="pt-BR"/>
+        </w:rPr>
+      </w:pPr>
+      <w:r>
         <w:rPr>
           <w:b/>
           <w:bCs/>
           <w:i/>
           <w:iCs/>
+          <w:sz w:val="36"/>
+          <w:szCs w:val="36"/>
+          <w:lang w:val="pt-BR"/>
+        </w:rPr>
+        <w:t>Requisitos Funcionais</w:t>
+      </w:r>
+    </w:p>
+    <w:p>
+      <w:pPr>
+        <w:rPr>
+          <w:i/>
+          <w:iCs/>
+          <w:sz w:val="24"/>
+          <w:szCs w:val="24"/>
+          <w:lang w:val="pt-BR"/>
+        </w:rPr>
+      </w:pPr>
+    </w:p>
+    <w:p>
+      <w:pPr>
+        <w:rPr>
+          <w:i/>
+          <w:iCs/>
+          <w:color w:val="2E74B5" w:themeColor="accent1" w:themeShade="BF"/>
+          <w:sz w:val="24"/>
+          <w:szCs w:val="24"/>
+          <w:lang w:val="pt-BR"/>
+        </w:rPr>
+      </w:pPr>
+      <w:r>
+        <w:rPr>
+          <w:i/>
+          <w:iCs/>
+          <w:color w:val="2E74B5" w:themeColor="accent1" w:themeShade="BF"/>
+          <w:sz w:val="24"/>
+          <w:szCs w:val="24"/>
+          <w:lang w:val="pt-BR"/>
+        </w:rPr>
+        <w:t>Eu como usuário posso criar uma conta</w:t>
+      </w:r>
+    </w:p>
+    <w:p>
+      <w:pPr>
+        <w:rPr>
+          <w:color w:val="767171" w:themeColor="background2" w:themeShade="80"/>
+          <w:sz w:val="24"/>
+          <w:szCs w:val="24"/>
+          <w:lang w:val="pt-BR"/>
+        </w:rPr>
+      </w:pPr>
+      <w:r>
+        <w:rPr>
+          <w:color w:val="767171" w:themeColor="background2" w:themeShade="80"/>
+          <w:sz w:val="24"/>
+          <w:szCs w:val="24"/>
+          <w:lang w:val="pt-BR"/>
+        </w:rPr>
+        <w:t>- A conta criada será iniciada com R$ 500,00 Reais.</w:t>
+      </w:r>
+    </w:p>
+    <w:p>
+      <w:pPr>
+        <w:rPr>
+          <w:sz w:val="24"/>
+          <w:szCs w:val="24"/>
+          <w:lang w:val="pt-BR"/>
+        </w:rPr>
+      </w:pPr>
+    </w:p>
+    <w:p>
+      <w:pPr>
+        <w:rPr>
+          <w:i/>
+          <w:iCs/>
+          <w:color w:val="2E74B5" w:themeColor="accent1" w:themeShade="BF"/>
+          <w:sz w:val="24"/>
+          <w:szCs w:val="24"/>
+          <w:lang w:val="pt-BR"/>
+        </w:rPr>
+      </w:pPr>
+      <w:r>
+        <w:rPr>
+          <w:i/>
+          <w:iCs/>
+          <w:color w:val="2E74B5" w:themeColor="accent1" w:themeShade="BF"/>
+          <w:sz w:val="24"/>
+          <w:szCs w:val="24"/>
+          <w:lang w:val="pt-BR"/>
+        </w:rPr>
+        <w:t>Eu como usuário posso comprar moedas</w:t>
+      </w:r>
+    </w:p>
+    <w:p>
+      <w:pPr>
+        <w:rPr>
+          <w:color w:val="767171" w:themeColor="background2" w:themeShade="80"/>
+          <w:sz w:val="24"/>
+          <w:szCs w:val="24"/>
+          <w:lang w:val="pt-BR"/>
+        </w:rPr>
+      </w:pPr>
+      <w:r>
+        <w:rPr>
+          <w:color w:val="767171" w:themeColor="background2" w:themeShade="80"/>
+          <w:sz w:val="24"/>
+          <w:szCs w:val="24"/>
+          <w:lang w:val="pt-BR"/>
+        </w:rPr>
+        <w:t xml:space="preserve">- Baseados no valor que estará disponível na carteira, poderá ser comprado uma das seguintes moedas: Dai, </w:t>
+      </w:r>
+      <w:proofErr w:type="spellStart"/>
+      <w:r>
+        <w:rPr>
+          <w:color w:val="767171" w:themeColor="background2" w:themeShade="80"/>
+          <w:sz w:val="24"/>
+          <w:szCs w:val="24"/>
+          <w:lang w:val="pt-BR"/>
+        </w:rPr>
+        <w:t>Ethereum</w:t>
+      </w:r>
+      <w:proofErr w:type="spellEnd"/>
+      <w:r>
+        <w:rPr>
+          <w:color w:val="767171" w:themeColor="background2" w:themeShade="80"/>
+          <w:sz w:val="24"/>
+          <w:szCs w:val="24"/>
+          <w:lang w:val="pt-BR"/>
+        </w:rPr>
+        <w:t xml:space="preserve">, </w:t>
+      </w:r>
+      <w:proofErr w:type="spellStart"/>
+      <w:r>
+        <w:rPr>
+          <w:color w:val="767171" w:themeColor="background2" w:themeShade="80"/>
+          <w:sz w:val="24"/>
+          <w:szCs w:val="24"/>
+          <w:lang w:val="pt-BR"/>
+        </w:rPr>
+        <w:t>Chainlink</w:t>
+      </w:r>
+      <w:proofErr w:type="spellEnd"/>
+      <w:r>
+        <w:rPr>
+          <w:color w:val="767171" w:themeColor="background2" w:themeShade="80"/>
+          <w:sz w:val="24"/>
+          <w:szCs w:val="24"/>
+          <w:lang w:val="pt-BR"/>
+        </w:rPr>
+        <w:t xml:space="preserve">, </w:t>
+      </w:r>
+      <w:proofErr w:type="spellStart"/>
+      <w:r>
+        <w:rPr>
+          <w:color w:val="767171" w:themeColor="background2" w:themeShade="80"/>
+          <w:sz w:val="24"/>
+          <w:szCs w:val="24"/>
+          <w:lang w:val="pt-BR"/>
+        </w:rPr>
+        <w:t>Litecoin</w:t>
+      </w:r>
+      <w:proofErr w:type="spellEnd"/>
+      <w:r>
+        <w:rPr>
+          <w:color w:val="767171" w:themeColor="background2" w:themeShade="80"/>
+          <w:sz w:val="24"/>
+          <w:szCs w:val="24"/>
+          <w:lang w:val="pt-BR"/>
+        </w:rPr>
+        <w:t xml:space="preserve">, </w:t>
+      </w:r>
+      <w:proofErr w:type="spellStart"/>
+      <w:r>
+        <w:rPr>
+          <w:color w:val="767171" w:themeColor="background2" w:themeShade="80"/>
+          <w:sz w:val="24"/>
+          <w:szCs w:val="24"/>
+          <w:lang w:val="pt-BR"/>
+        </w:rPr>
+        <w:t>Decentraland</w:t>
+      </w:r>
+      <w:proofErr w:type="spellEnd"/>
+      <w:r>
+        <w:rPr>
+          <w:color w:val="767171" w:themeColor="background2" w:themeShade="80"/>
+          <w:sz w:val="24"/>
+          <w:szCs w:val="24"/>
+          <w:lang w:val="pt-BR"/>
+        </w:rPr>
+        <w:t>,</w:t>
+      </w:r>
+      <w:r>
+        <w:rPr>
+          <w:color w:val="767171" w:themeColor="background2" w:themeShade="80"/>
+          <w:sz w:val="24"/>
+          <w:szCs w:val="24"/>
+          <w:lang w:val="pt-BR"/>
+        </w:rPr>
+        <w:t xml:space="preserve"> </w:t>
+      </w:r>
+      <w:proofErr w:type="spellStart"/>
+      <w:r>
+        <w:rPr>
+          <w:color w:val="767171" w:themeColor="background2" w:themeShade="80"/>
+          <w:sz w:val="24"/>
+          <w:szCs w:val="24"/>
+          <w:lang w:val="pt-BR"/>
+        </w:rPr>
+        <w:t>Polygon</w:t>
+      </w:r>
+      <w:proofErr w:type="spellEnd"/>
+      <w:r>
+        <w:rPr>
+          <w:color w:val="767171" w:themeColor="background2" w:themeShade="80"/>
+          <w:sz w:val="24"/>
+          <w:szCs w:val="24"/>
+          <w:lang w:val="pt-BR"/>
+        </w:rPr>
+        <w:t>.</w:t>
+      </w:r>
+    </w:p>
+    <w:p>
+      <w:pPr>
+        <w:rPr>
+          <w:sz w:val="24"/>
+          <w:szCs w:val="24"/>
+          <w:lang w:val="pt-BR"/>
+        </w:rPr>
+      </w:pPr>
+    </w:p>
+    <w:p>
+      <w:pPr>
+        <w:rPr>
+          <w:color w:val="767171" w:themeColor="background2" w:themeShade="80"/>
+          <w:sz w:val="24"/>
+          <w:szCs w:val="24"/>
+          <w:lang w:val="pt-BR"/>
+        </w:rPr>
+      </w:pPr>
+      <w:r>
+        <w:rPr>
+          <w:color w:val="767171" w:themeColor="background2" w:themeShade="80"/>
+          <w:sz w:val="24"/>
+          <w:szCs w:val="24"/>
+          <w:lang w:val="pt-BR"/>
+        </w:rPr>
+        <w:t xml:space="preserve">- Ao comprar deverá escolher o </w:t>
+      </w:r>
+      <w:proofErr w:type="spellStart"/>
+      <w:r>
+        <w:rPr>
+          <w:color w:val="767171" w:themeColor="background2" w:themeShade="80"/>
+          <w:sz w:val="24"/>
+          <w:szCs w:val="24"/>
+          <w:lang w:val="pt-BR"/>
+        </w:rPr>
+        <w:t>numero</w:t>
+      </w:r>
+      <w:proofErr w:type="spellEnd"/>
+      <w:r>
+        <w:rPr>
+          <w:color w:val="767171" w:themeColor="background2" w:themeShade="80"/>
+          <w:sz w:val="24"/>
+          <w:szCs w:val="24"/>
+          <w:lang w:val="pt-BR"/>
+        </w:rPr>
+        <w:t xml:space="preserve"> de dias para venda, sendo possível vender no mesmo dia (separado por horas) ou em dias posteriores (também com horário).</w:t>
+      </w:r>
+    </w:p>
+    <w:p>
+      <w:pPr>
+        <w:rPr>
+          <w:sz w:val="24"/>
+          <w:szCs w:val="24"/>
+          <w:lang w:val="pt-BR"/>
+        </w:rPr>
+      </w:pPr>
+    </w:p>
+    <w:p>
+      <w:pPr>
+        <w:rPr>
+          <w:i/>
+          <w:iCs/>
+          <w:color w:val="2E74B5" w:themeColor="accent1" w:themeShade="BF"/>
+          <w:sz w:val="24"/>
+          <w:szCs w:val="24"/>
+          <w:lang w:val="pt-BR"/>
+        </w:rPr>
+      </w:pPr>
+      <w:r>
+        <w:rPr>
+          <w:i/>
+          <w:iCs/>
+          <w:color w:val="2E74B5" w:themeColor="accent1" w:themeShade="BF"/>
+          <w:sz w:val="24"/>
+          <w:szCs w:val="24"/>
+          <w:lang w:val="pt-BR"/>
+        </w:rPr>
+        <w:t>Eu como usuário poderei ver um gráfico da evolução de cada moeda.</w:t>
+      </w:r>
+    </w:p>
+    <w:p>
+      <w:pPr>
+        <w:rPr>
+          <w:color w:val="767171" w:themeColor="background2" w:themeShade="80"/>
+          <w:sz w:val="24"/>
+          <w:szCs w:val="24"/>
+          <w:lang w:val="pt-BR"/>
+        </w:rPr>
+      </w:pPr>
+      <w:r>
+        <w:rPr>
+          <w:color w:val="767171" w:themeColor="background2" w:themeShade="80"/>
+          <w:sz w:val="24"/>
+          <w:szCs w:val="24"/>
+          <w:lang w:val="pt-BR"/>
+        </w:rPr>
+        <w:t>- Gráfico dos últimos 10 dias.</w:t>
+      </w:r>
+    </w:p>
+    <w:p>
+      <w:pPr>
+        <w:rPr>
+          <w:sz w:val="24"/>
+          <w:szCs w:val="24"/>
+          <w:lang w:val="pt-BR"/>
+        </w:rPr>
+      </w:pPr>
+    </w:p>
+    <w:p>
+      <w:pPr>
+        <w:rPr>
+          <w:i/>
+          <w:iCs/>
+          <w:color w:val="2E74B5" w:themeColor="accent1" w:themeShade="BF"/>
+          <w:sz w:val="24"/>
+          <w:szCs w:val="24"/>
+          <w:lang w:val="pt-BR"/>
+        </w:rPr>
+      </w:pPr>
+      <w:r>
+        <w:rPr>
+          <w:i/>
+          <w:iCs/>
+          <w:color w:val="2E74B5" w:themeColor="accent1" w:themeShade="BF"/>
+          <w:sz w:val="24"/>
+          <w:szCs w:val="24"/>
+          <w:lang w:val="pt-BR"/>
+        </w:rPr>
+        <w:t>Eu como usuário poderei ver um gráfico com a minha evolução monetária.</w:t>
+      </w:r>
+    </w:p>
+    <w:p>
+      <w:pPr>
+        <w:rPr>
+          <w:color w:val="767171" w:themeColor="background2" w:themeShade="80"/>
+          <w:sz w:val="24"/>
+          <w:szCs w:val="24"/>
+          <w:lang w:val="pt-BR"/>
+        </w:rPr>
+      </w:pPr>
+      <w:r>
+        <w:rPr>
+          <w:color w:val="767171" w:themeColor="background2" w:themeShade="80"/>
+          <w:sz w:val="24"/>
+          <w:szCs w:val="24"/>
+          <w:lang w:val="pt-BR"/>
+        </w:rPr>
+        <w:t>- Gráfico mostrando a evolução do dinheiro, onde será mudado de acordo com a alteração do valor total da carteira, dia-a-dia dos últimos 10 dias.</w:t>
+      </w:r>
+    </w:p>
+    <w:p>
+      <w:pPr>
+        <w:rPr>
+          <w:color w:val="767171" w:themeColor="background2" w:themeShade="80"/>
+          <w:sz w:val="24"/>
+          <w:szCs w:val="24"/>
+          <w:lang w:val="pt-BR"/>
+        </w:rPr>
+      </w:pPr>
+    </w:p>
+    <w:p>
+      <w:pPr>
+        <w:rPr>
+          <w:b/>
+          <w:bCs/>
+          <w:i/>
+          <w:iCs/>
           <w:color w:val="3B3838" w:themeColor="background2" w:themeShade="40"/>
           <w:sz w:val="28"/>
           <w:szCs w:val="28"/>
@@ -165,65 +624,27 @@
           <w:szCs w:val="28"/>
           <w:lang w:val="pt-BR"/>
         </w:rPr>
-        <w:t>Objetivo:</w:t>
-      </w:r>
-    </w:p>
-    <w:p>
-      <w:pPr>
-        <w:rPr>
-          <w:color w:val="767171" w:themeColor="background2" w:themeShade="80"/>
-          <w:sz w:val="24"/>
-          <w:szCs w:val="24"/>
-          <w:lang w:val="pt-BR"/>
-        </w:rPr>
-      </w:pPr>
-    </w:p>
-    <w:p>
-      <w:pPr>
-        <w:rPr>
-          <w:color w:val="767171" w:themeColor="background2" w:themeShade="80"/>
-          <w:sz w:val="24"/>
-          <w:szCs w:val="24"/>
-          <w:lang w:val="pt-BR"/>
-        </w:rPr>
-      </w:pPr>
-      <w:r>
-        <w:rPr>
-          <w:color w:val="767171" w:themeColor="background2" w:themeShade="80"/>
-          <w:sz w:val="24"/>
-          <w:szCs w:val="24"/>
-          <w:lang w:val="pt-BR"/>
-        </w:rPr>
-        <w:t xml:space="preserve">Esse sistema tem como objetivo simular investimentos em moedas virtuais reais, onde você criará sua conta, investirá e selecionará a quantidade de dias para venda das suas moedas, podendo ter lucro ou </w:t>
-      </w:r>
-      <w:r>
-        <w:rPr>
-          <w:color w:val="767171" w:themeColor="background2" w:themeShade="80"/>
-          <w:sz w:val="24"/>
-          <w:szCs w:val="24"/>
-          <w:lang w:val="pt-BR"/>
-        </w:rPr>
-        <w:t>perdendo investimento, onde o objetivo maior é conseguir o máximo de lucro possível.</w:t>
-      </w:r>
-    </w:p>
-    <w:p>
-      <w:pPr>
-        <w:rPr>
-          <w:sz w:val="36"/>
-          <w:szCs w:val="36"/>
-          <w:lang w:val="pt-BR"/>
-        </w:rPr>
-      </w:pPr>
+        <w:t>Telas:</w:t>
+      </w:r>
     </w:p>
     <w:p>
       <w:pPr>
         <w:rPr>
           <w:b/>
           <w:bCs/>
-          <w:i/>
-          <w:iCs/>
-          <w:sz w:val="36"/>
-          <w:szCs w:val="36"/>
+          <w:color w:val="767171" w:themeColor="background2" w:themeShade="80"/>
+          <w:sz w:val="24"/>
+          <w:szCs w:val="24"/>
+          <w:lang w:val="pt-BR"/>
+        </w:rPr>
+      </w:pPr>
+    </w:p>
+    <w:p>
+      <w:pPr>
+        <w:rPr>
+          <w:color w:val="767171" w:themeColor="background2" w:themeShade="80"/>
+          <w:sz w:val="24"/>
+          <w:szCs w:val="24"/>
           <w:lang w:val="pt-BR"/>
         </w:rPr>
       </w:pPr>
@@ -231,403 +652,32 @@
         <w:rPr>
           <w:b/>
           <w:bCs/>
-          <w:i/>
-          <w:iCs/>
-          <w:sz w:val="36"/>
-          <w:szCs w:val="36"/>
-          <w:lang w:val="pt-BR"/>
-        </w:rPr>
-        <w:t>Requisitos Funcionais</w:t>
-      </w:r>
-    </w:p>
-    <w:p>
-      <w:pPr>
-        <w:rPr>
-          <w:i/>
-          <w:iCs/>
-          <w:sz w:val="24"/>
-          <w:szCs w:val="24"/>
-          <w:lang w:val="pt-BR"/>
-        </w:rPr>
-      </w:pPr>
-    </w:p>
-    <w:p>
-      <w:pPr>
-        <w:rPr>
-          <w:i/>
-          <w:iCs/>
-          <w:color w:val="2E74B5" w:themeColor="accent1" w:themeShade="BF"/>
-          <w:sz w:val="24"/>
-          <w:szCs w:val="24"/>
-          <w:lang w:val="pt-BR"/>
-        </w:rPr>
-      </w:pPr>
-      <w:r>
-        <w:rPr>
-          <w:i/>
-          <w:iCs/>
-          <w:color w:val="2E74B5" w:themeColor="accent1" w:themeShade="BF"/>
-          <w:sz w:val="24"/>
-          <w:szCs w:val="24"/>
-          <w:lang w:val="pt-BR"/>
-        </w:rPr>
-        <w:t>Eu como usuário posso criar uma conta</w:t>
-      </w:r>
-    </w:p>
-    <w:p>
-      <w:pPr>
-        <w:rPr>
-          <w:color w:val="767171" w:themeColor="background2" w:themeShade="80"/>
-          <w:sz w:val="24"/>
-          <w:szCs w:val="24"/>
-          <w:lang w:val="pt-BR"/>
-        </w:rPr>
-      </w:pPr>
-      <w:r>
-        <w:rPr>
-          <w:color w:val="767171" w:themeColor="background2" w:themeShade="80"/>
-          <w:sz w:val="24"/>
-          <w:szCs w:val="24"/>
-          <w:lang w:val="pt-BR"/>
-        </w:rPr>
-        <w:t>- A conta criada será iniciada com R$ 500,00 Reais.</w:t>
-      </w:r>
-    </w:p>
-    <w:p>
-      <w:pPr>
-        <w:rPr>
-          <w:sz w:val="24"/>
-          <w:szCs w:val="24"/>
-          <w:lang w:val="pt-BR"/>
-        </w:rPr>
-      </w:pPr>
-    </w:p>
-    <w:p>
-      <w:pPr>
-        <w:rPr>
-          <w:i/>
-          <w:iCs/>
-          <w:color w:val="2E74B5" w:themeColor="accent1" w:themeShade="BF"/>
-          <w:sz w:val="24"/>
-          <w:szCs w:val="24"/>
-          <w:lang w:val="pt-BR"/>
-        </w:rPr>
-      </w:pPr>
-      <w:r>
-        <w:rPr>
-          <w:i/>
-          <w:iCs/>
-          <w:color w:val="2E74B5" w:themeColor="accent1" w:themeShade="BF"/>
-          <w:sz w:val="24"/>
-          <w:szCs w:val="24"/>
-          <w:lang w:val="pt-BR"/>
-        </w:rPr>
-        <w:t>Eu como usuário posso comprar moedas</w:t>
-      </w:r>
-    </w:p>
-    <w:p>
-      <w:pPr>
-        <w:rPr>
-          <w:color w:val="767171" w:themeColor="background2" w:themeShade="80"/>
-          <w:sz w:val="24"/>
-          <w:szCs w:val="24"/>
-          <w:lang w:val="pt-BR"/>
-        </w:rPr>
-      </w:pPr>
-      <w:r>
-        <w:rPr>
-          <w:color w:val="767171" w:themeColor="background2" w:themeShade="80"/>
-          <w:sz w:val="24"/>
-          <w:szCs w:val="24"/>
-          <w:lang w:val="pt-BR"/>
-        </w:rPr>
-        <w:t xml:space="preserve">- Baseados no </w:t>
-      </w:r>
-      <w:r>
-        <w:rPr>
-          <w:color w:val="767171" w:themeColor="background2" w:themeShade="80"/>
-          <w:sz w:val="24"/>
-          <w:szCs w:val="24"/>
-          <w:lang w:val="pt-BR"/>
-        </w:rPr>
-        <w:t xml:space="preserve">valor que estará disponível na carteira, poderá ser comprado uma das seguintes moedas: Dai, </w:t>
-      </w:r>
-      <w:proofErr w:type="spellStart"/>
-      <w:r>
-        <w:rPr>
-          <w:color w:val="767171" w:themeColor="background2" w:themeShade="80"/>
-          <w:sz w:val="24"/>
-          <w:szCs w:val="24"/>
-          <w:lang w:val="pt-BR"/>
-        </w:rPr>
-        <w:t>Ethereum</w:t>
-      </w:r>
-      <w:proofErr w:type="spellEnd"/>
-      <w:r>
-        <w:rPr>
-          <w:color w:val="767171" w:themeColor="background2" w:themeShade="80"/>
-          <w:sz w:val="24"/>
-          <w:szCs w:val="24"/>
-          <w:lang w:val="pt-BR"/>
-        </w:rPr>
-        <w:t xml:space="preserve">, </w:t>
-      </w:r>
-      <w:proofErr w:type="spellStart"/>
-      <w:r>
-        <w:rPr>
-          <w:color w:val="767171" w:themeColor="background2" w:themeShade="80"/>
-          <w:sz w:val="24"/>
-          <w:szCs w:val="24"/>
-          <w:lang w:val="pt-BR"/>
-        </w:rPr>
-        <w:t>Chainlink</w:t>
-      </w:r>
-      <w:proofErr w:type="spellEnd"/>
-      <w:r>
-        <w:rPr>
-          <w:color w:val="767171" w:themeColor="background2" w:themeShade="80"/>
-          <w:sz w:val="24"/>
-          <w:szCs w:val="24"/>
-          <w:lang w:val="pt-BR"/>
-        </w:rPr>
-        <w:t xml:space="preserve">, </w:t>
-      </w:r>
-      <w:proofErr w:type="spellStart"/>
-      <w:r>
-        <w:rPr>
-          <w:color w:val="767171" w:themeColor="background2" w:themeShade="80"/>
-          <w:sz w:val="24"/>
-          <w:szCs w:val="24"/>
-          <w:lang w:val="pt-BR"/>
-        </w:rPr>
-        <w:t>Litecoin</w:t>
-      </w:r>
-      <w:proofErr w:type="spellEnd"/>
-      <w:r>
-        <w:rPr>
-          <w:color w:val="767171" w:themeColor="background2" w:themeShade="80"/>
-          <w:sz w:val="24"/>
-          <w:szCs w:val="24"/>
-          <w:lang w:val="pt-BR"/>
-        </w:rPr>
-        <w:t xml:space="preserve">, </w:t>
-      </w:r>
-      <w:proofErr w:type="spellStart"/>
-      <w:r>
-        <w:rPr>
-          <w:color w:val="767171" w:themeColor="background2" w:themeShade="80"/>
-          <w:sz w:val="24"/>
-          <w:szCs w:val="24"/>
-          <w:lang w:val="pt-BR"/>
-        </w:rPr>
-        <w:t>Decentraland</w:t>
-      </w:r>
-      <w:proofErr w:type="spellEnd"/>
-      <w:r>
-        <w:rPr>
-          <w:color w:val="767171" w:themeColor="background2" w:themeShade="80"/>
-          <w:sz w:val="24"/>
-          <w:szCs w:val="24"/>
-          <w:lang w:val="pt-BR"/>
-        </w:rPr>
-        <w:t>,</w:t>
-      </w:r>
-      <w:r>
-        <w:rPr>
-          <w:color w:val="767171" w:themeColor="background2" w:themeShade="80"/>
-          <w:sz w:val="24"/>
-          <w:szCs w:val="24"/>
-          <w:lang w:val="pt-BR"/>
-        </w:rPr>
-        <w:t xml:space="preserve"> </w:t>
-      </w:r>
-      <w:proofErr w:type="spellStart"/>
-      <w:r>
-        <w:rPr>
-          <w:color w:val="767171" w:themeColor="background2" w:themeShade="80"/>
-          <w:sz w:val="24"/>
-          <w:szCs w:val="24"/>
-          <w:lang w:val="pt-BR"/>
-        </w:rPr>
-        <w:t>Polygon</w:t>
-      </w:r>
-      <w:proofErr w:type="spellEnd"/>
-      <w:r>
-        <w:rPr>
-          <w:color w:val="767171" w:themeColor="background2" w:themeShade="80"/>
-          <w:sz w:val="24"/>
-          <w:szCs w:val="24"/>
-          <w:lang w:val="pt-BR"/>
-        </w:rPr>
-        <w:t>.</w:t>
-      </w:r>
-    </w:p>
-    <w:p>
-      <w:pPr>
-        <w:rPr>
-          <w:sz w:val="24"/>
-          <w:szCs w:val="24"/>
-          <w:lang w:val="pt-BR"/>
-        </w:rPr>
-      </w:pPr>
-    </w:p>
-    <w:p>
-      <w:pPr>
-        <w:rPr>
-          <w:color w:val="767171" w:themeColor="background2" w:themeShade="80"/>
-          <w:sz w:val="24"/>
-          <w:szCs w:val="24"/>
-          <w:lang w:val="pt-BR"/>
-        </w:rPr>
-      </w:pPr>
-      <w:r>
-        <w:rPr>
-          <w:color w:val="767171" w:themeColor="background2" w:themeShade="80"/>
-          <w:sz w:val="24"/>
-          <w:szCs w:val="24"/>
-          <w:lang w:val="pt-BR"/>
-        </w:rPr>
-        <w:t xml:space="preserve">- Ao comprar deverá escolher o </w:t>
-      </w:r>
-      <w:proofErr w:type="spellStart"/>
-      <w:r>
-        <w:rPr>
-          <w:color w:val="767171" w:themeColor="background2" w:themeShade="80"/>
-          <w:sz w:val="24"/>
-          <w:szCs w:val="24"/>
-          <w:lang w:val="pt-BR"/>
-        </w:rPr>
-        <w:t>numero</w:t>
-      </w:r>
-      <w:proofErr w:type="spellEnd"/>
-      <w:r>
-        <w:rPr>
-          <w:color w:val="767171" w:themeColor="background2" w:themeShade="80"/>
-          <w:sz w:val="24"/>
-          <w:szCs w:val="24"/>
-          <w:lang w:val="pt-BR"/>
-        </w:rPr>
-        <w:t xml:space="preserve"> de dias para venda, sendo possível vender no mesmo dia (separado por horas) o</w:t>
-      </w:r>
-      <w:r>
-        <w:rPr>
-          <w:color w:val="767171" w:themeColor="background2" w:themeShade="80"/>
-          <w:sz w:val="24"/>
-          <w:szCs w:val="24"/>
-          <w:lang w:val="pt-BR"/>
-        </w:rPr>
-        <w:t>u em dias posteriores (também com horário).</w:t>
-      </w:r>
-    </w:p>
-    <w:p>
-      <w:pPr>
-        <w:rPr>
-          <w:sz w:val="24"/>
-          <w:szCs w:val="24"/>
-          <w:lang w:val="pt-BR"/>
-        </w:rPr>
-      </w:pPr>
-    </w:p>
-    <w:p>
-      <w:pPr>
-        <w:rPr>
-          <w:i/>
-          <w:iCs/>
-          <w:color w:val="2E74B5" w:themeColor="accent1" w:themeShade="BF"/>
-          <w:sz w:val="24"/>
-          <w:szCs w:val="24"/>
-          <w:lang w:val="pt-BR"/>
-        </w:rPr>
-      </w:pPr>
-      <w:r>
-        <w:rPr>
-          <w:i/>
-          <w:iCs/>
-          <w:color w:val="2E74B5" w:themeColor="accent1" w:themeShade="BF"/>
-          <w:sz w:val="24"/>
-          <w:szCs w:val="24"/>
-          <w:lang w:val="pt-BR"/>
-        </w:rPr>
-        <w:t>Eu como usuário poderei ver um gráfico da evolução de cada moeda.</w:t>
-      </w:r>
-    </w:p>
-    <w:p>
-      <w:pPr>
-        <w:rPr>
-          <w:color w:val="767171" w:themeColor="background2" w:themeShade="80"/>
-          <w:sz w:val="24"/>
-          <w:szCs w:val="24"/>
-          <w:lang w:val="pt-BR"/>
-        </w:rPr>
-      </w:pPr>
-      <w:r>
-        <w:rPr>
-          <w:color w:val="767171" w:themeColor="background2" w:themeShade="80"/>
-          <w:sz w:val="24"/>
-          <w:szCs w:val="24"/>
-          <w:lang w:val="pt-BR"/>
-        </w:rPr>
-        <w:t>- Gráfico dos últimos 10 dias.</w:t>
-      </w:r>
-    </w:p>
-    <w:p>
-      <w:pPr>
-        <w:rPr>
-          <w:sz w:val="24"/>
-          <w:szCs w:val="24"/>
-          <w:lang w:val="pt-BR"/>
-        </w:rPr>
-      </w:pPr>
-    </w:p>
-    <w:p>
-      <w:pPr>
-        <w:rPr>
-          <w:i/>
-          <w:iCs/>
-          <w:color w:val="2E74B5" w:themeColor="accent1" w:themeShade="BF"/>
-          <w:sz w:val="24"/>
-          <w:szCs w:val="24"/>
-          <w:lang w:val="pt-BR"/>
-        </w:rPr>
-      </w:pPr>
-      <w:r>
-        <w:rPr>
-          <w:i/>
-          <w:iCs/>
-          <w:color w:val="2E74B5" w:themeColor="accent1" w:themeShade="BF"/>
-          <w:sz w:val="24"/>
-          <w:szCs w:val="24"/>
-          <w:lang w:val="pt-BR"/>
-        </w:rPr>
-        <w:t>Eu como usuário poderei ver um gráfico com a minha evolução monetária.</w:t>
-      </w:r>
-    </w:p>
-    <w:p>
-      <w:pPr>
-        <w:rPr>
-          <w:color w:val="767171" w:themeColor="background2" w:themeShade="80"/>
-          <w:sz w:val="24"/>
-          <w:szCs w:val="24"/>
-          <w:lang w:val="pt-BR"/>
-        </w:rPr>
-      </w:pPr>
-      <w:r>
-        <w:rPr>
-          <w:color w:val="767171" w:themeColor="background2" w:themeShade="80"/>
-          <w:sz w:val="24"/>
-          <w:szCs w:val="24"/>
-          <w:lang w:val="pt-BR"/>
-        </w:rPr>
-        <w:t>- Gráfico mostrando a evolução do dinheiro</w:t>
-      </w:r>
-      <w:r>
-        <w:rPr>
-          <w:color w:val="767171" w:themeColor="background2" w:themeShade="80"/>
-          <w:sz w:val="24"/>
-          <w:szCs w:val="24"/>
-          <w:lang w:val="pt-BR"/>
-        </w:rPr>
-        <w:t>, onde será mudado de acordo com a alteração do valor total da carteira, dia-a-dia dos últimos 10 dias.</w:t>
+          <w:color w:val="767171" w:themeColor="background2" w:themeShade="80"/>
+          <w:sz w:val="24"/>
+          <w:szCs w:val="24"/>
+          <w:lang w:val="pt-BR"/>
+        </w:rPr>
+        <w:t>1 - Cadastro:</w:t>
+      </w:r>
+    </w:p>
+    <w:p>
+      <w:pPr>
+        <w:rPr>
+          <w:color w:val="767171" w:themeColor="background2" w:themeShade="80"/>
+          <w:sz w:val="24"/>
+          <w:szCs w:val="24"/>
+          <w:lang w:val="pt-BR"/>
+        </w:rPr>
+      </w:pPr>
+      <w:r>
+        <w:rPr>
+          <w:color w:val="767171" w:themeColor="background2" w:themeShade="80"/>
+          <w:sz w:val="24"/>
+          <w:szCs w:val="24"/>
+          <w:lang w:val="pt-BR"/>
+        </w:rPr>
+        <w:tab/>
+        <w:t>- Conterá um formulário para cadastro com Nome, e-mail, confirmação de e-mail, senha, confirmação de senha, CPF. Salvando no banco de dados e não será possível cadastrar e-mail e CPF 2 vezes</w:t>
       </w:r>
     </w:p>
     <w:p>
@@ -645,11 +695,9 @@
         <w:rPr>
           <w:b/>
           <w:bCs/>
-          <w:i/>
-          <w:iCs/>
-          <w:color w:val="3B3838" w:themeColor="background2" w:themeShade="40"/>
-          <w:sz w:val="28"/>
-          <w:szCs w:val="28"/>
+          <w:color w:val="767171" w:themeColor="background2" w:themeShade="80"/>
+          <w:sz w:val="24"/>
+          <w:szCs w:val="24"/>
           <w:lang w:val="pt-BR"/>
         </w:rPr>
       </w:pPr>
@@ -657,15 +705,63 @@
         <w:rPr>
           <w:b/>
           <w:bCs/>
-          <w:i/>
-          <w:iCs/>
-          <w:color w:val="3B3838" w:themeColor="background2" w:themeShade="40"/>
-          <w:sz w:val="28"/>
-          <w:szCs w:val="28"/>
-          <w:lang w:val="pt-BR"/>
-        </w:rPr>
-        <w:t>Telas:</w:t>
-      </w:r>
+          <w:color w:val="767171" w:themeColor="background2" w:themeShade="80"/>
+          <w:sz w:val="24"/>
+          <w:szCs w:val="24"/>
+          <w:lang w:val="pt-BR"/>
+        </w:rPr>
+        <w:t>2 - Login:</w:t>
+      </w:r>
+    </w:p>
+    <w:p>
+      <w:pPr>
+        <w:rPr>
+          <w:color w:val="767171" w:themeColor="background2" w:themeShade="80"/>
+          <w:sz w:val="24"/>
+          <w:szCs w:val="24"/>
+          <w:lang w:val="pt-BR"/>
+        </w:rPr>
+      </w:pPr>
+      <w:r>
+        <w:rPr>
+          <w:color w:val="767171" w:themeColor="background2" w:themeShade="80"/>
+          <w:sz w:val="24"/>
+          <w:szCs w:val="24"/>
+          <w:lang w:val="pt-BR"/>
+        </w:rPr>
+        <w:tab/>
+        <w:t xml:space="preserve">- Conterá um formulário para login com </w:t>
+      </w:r>
+      <w:proofErr w:type="spellStart"/>
+      <w:r>
+        <w:rPr>
+          <w:color w:val="767171" w:themeColor="background2" w:themeShade="80"/>
+          <w:sz w:val="24"/>
+          <w:szCs w:val="24"/>
+          <w:lang w:val="pt-BR"/>
+        </w:rPr>
+        <w:t>email</w:t>
+      </w:r>
+      <w:proofErr w:type="spellEnd"/>
+      <w:r>
+        <w:rPr>
+          <w:color w:val="767171" w:themeColor="background2" w:themeShade="80"/>
+          <w:sz w:val="24"/>
+          <w:szCs w:val="24"/>
+          <w:lang w:val="pt-BR"/>
+        </w:rPr>
+        <w:t xml:space="preserve"> e senha.</w:t>
+      </w:r>
+    </w:p>
+    <w:p>
+      <w:pPr>
+        <w:rPr>
+          <w:color w:val="767171" w:themeColor="background2" w:themeShade="80"/>
+          <w:sz w:val="24"/>
+          <w:szCs w:val="24"/>
+          <w:lang w:val="pt-BR"/>
+        </w:rPr>
+      </w:pPr>
     </w:p>
     <w:p>
       <w:pPr>
@@ -678,16 +774,6 @@
           <w:lang w:val="pt-BR"/>
         </w:rPr>
       </w:pPr>
-    </w:p>
-    <w:p>
-      <w:pPr>
-        <w:rPr>
-          <w:color w:val="767171" w:themeColor="background2" w:themeShade="80"/>
-          <w:sz w:val="24"/>
-          <w:szCs w:val="24"/>
-          <w:lang w:val="pt-BR"/>
-        </w:rPr>
-      </w:pPr>
       <w:r>
         <w:rPr>
           <w:b/>
@@ -697,36 +783,27 @@
           <w:szCs w:val="24"/>
           <w:lang w:val="pt-BR"/>
         </w:rPr>
-        <w:t>1 - Cadastro:</w:t>
-      </w:r>
-    </w:p>
-    <w:p>
-      <w:pPr>
-        <w:rPr>
-          <w:color w:val="767171" w:themeColor="background2" w:themeShade="80"/>
-          <w:sz w:val="24"/>
-          <w:szCs w:val="24"/>
-          <w:lang w:val="pt-BR"/>
-        </w:rPr>
-      </w:pPr>
-      <w:r>
-        <w:rPr>
-          <w:color w:val="767171" w:themeColor="background2" w:themeShade="80"/>
-          <w:sz w:val="24"/>
-          <w:szCs w:val="24"/>
-          <w:lang w:val="pt-BR"/>
-        </w:rPr>
-        <w:tab/>
-        <w:t xml:space="preserve">- Conterá um formulário para cadastro com Nome, e-mail, confirmação de e-mail, senha, confirmação de senha, CPF. </w:t>
-      </w:r>
-      <w:r>
-        <w:rPr>
-          <w:color w:val="767171" w:themeColor="background2" w:themeShade="80"/>
-          <w:sz w:val="24"/>
-          <w:szCs w:val="24"/>
-          <w:lang w:val="pt-BR"/>
-        </w:rPr>
-        <w:t>Salvando no banco de dados e não será possível cadastrar e-mail e CPF 2 vezes</w:t>
+        <w:t>3 - Dashboard:</w:t>
+      </w:r>
+    </w:p>
+    <w:p>
+      <w:pPr>
+        <w:rPr>
+          <w:color w:val="767171" w:themeColor="background2" w:themeShade="80"/>
+          <w:sz w:val="24"/>
+          <w:szCs w:val="24"/>
+          <w:lang w:val="pt-BR"/>
+        </w:rPr>
+      </w:pPr>
+      <w:r>
+        <w:rPr>
+          <w:color w:val="767171" w:themeColor="background2" w:themeShade="80"/>
+          <w:sz w:val="24"/>
+          <w:szCs w:val="24"/>
+          <w:lang w:val="pt-BR"/>
+        </w:rPr>
+        <w:tab/>
+        <w:t>- Essa tela conterá informações da carteira com o saldo corrente, saldo investido, e quais moedas estão investidas separadas por investimento em cada moeda em um card.</w:t>
       </w:r>
     </w:p>
     <w:p>
@@ -759,47 +836,27 @@
           <w:szCs w:val="24"/>
           <w:lang w:val="pt-BR"/>
         </w:rPr>
-        <w:t>2 - Login:</w:t>
-      </w:r>
-    </w:p>
-    <w:p>
-      <w:pPr>
-        <w:rPr>
-          <w:color w:val="767171" w:themeColor="background2" w:themeShade="80"/>
-          <w:sz w:val="24"/>
-          <w:szCs w:val="24"/>
-          <w:lang w:val="pt-BR"/>
-        </w:rPr>
-      </w:pPr>
-      <w:r>
-        <w:rPr>
-          <w:color w:val="767171" w:themeColor="background2" w:themeShade="80"/>
-          <w:sz w:val="24"/>
-          <w:szCs w:val="24"/>
-          <w:lang w:val="pt-BR"/>
-        </w:rPr>
-        <w:tab/>
-        <w:t xml:space="preserve">- Conterá um formulário para login com </w:t>
-      </w:r>
-      <w:proofErr w:type="spellStart"/>
-      <w:r>
-        <w:rPr>
-          <w:color w:val="767171" w:themeColor="background2" w:themeShade="80"/>
-          <w:sz w:val="24"/>
-          <w:szCs w:val="24"/>
-          <w:lang w:val="pt-BR"/>
-        </w:rPr>
-        <w:t>email</w:t>
-      </w:r>
-      <w:proofErr w:type="spellEnd"/>
-      <w:r>
-        <w:rPr>
-          <w:color w:val="767171" w:themeColor="background2" w:themeShade="80"/>
-          <w:sz w:val="24"/>
-          <w:szCs w:val="24"/>
-          <w:lang w:val="pt-BR"/>
-        </w:rPr>
-        <w:t xml:space="preserve"> e senha.</w:t>
+        <w:t>4 - Acompanhamento:</w:t>
+      </w:r>
+    </w:p>
+    <w:p>
+      <w:pPr>
+        <w:rPr>
+          <w:color w:val="767171" w:themeColor="background2" w:themeShade="80"/>
+          <w:sz w:val="24"/>
+          <w:szCs w:val="24"/>
+          <w:lang w:val="pt-BR"/>
+        </w:rPr>
+      </w:pPr>
+      <w:r>
+        <w:rPr>
+          <w:color w:val="767171" w:themeColor="background2" w:themeShade="80"/>
+          <w:sz w:val="24"/>
+          <w:szCs w:val="24"/>
+          <w:lang w:val="pt-BR"/>
+        </w:rPr>
+        <w:tab/>
+        <w:t>- Conterá os gráficos da evolução de cada moeda.</w:t>
       </w:r>
     </w:p>
     <w:p>
@@ -832,121 +889,6 @@
           <w:szCs w:val="24"/>
           <w:lang w:val="pt-BR"/>
         </w:rPr>
-        <w:t>3 - Dashboard:</w:t>
-      </w:r>
-    </w:p>
-    <w:p>
-      <w:pPr>
-        <w:rPr>
-          <w:color w:val="767171" w:themeColor="background2" w:themeShade="80"/>
-          <w:sz w:val="24"/>
-          <w:szCs w:val="24"/>
-          <w:lang w:val="pt-BR"/>
-        </w:rPr>
-      </w:pPr>
-      <w:r>
-        <w:rPr>
-          <w:color w:val="767171" w:themeColor="background2" w:themeShade="80"/>
-          <w:sz w:val="24"/>
-          <w:szCs w:val="24"/>
-          <w:lang w:val="pt-BR"/>
-        </w:rPr>
-        <w:tab/>
-        <w:t>- Essa tela conterá informações da carteira com o saldo corrente, saldo investido, e quais moe</w:t>
-      </w:r>
-      <w:r>
-        <w:rPr>
-          <w:color w:val="767171" w:themeColor="background2" w:themeShade="80"/>
-          <w:sz w:val="24"/>
-          <w:szCs w:val="24"/>
-          <w:lang w:val="pt-BR"/>
-        </w:rPr>
-        <w:t>das estão investidas separadas por investimento em cada moeda em um card.</w:t>
-      </w:r>
-    </w:p>
-    <w:p>
-      <w:pPr>
-        <w:rPr>
-          <w:color w:val="767171" w:themeColor="background2" w:themeShade="80"/>
-          <w:sz w:val="24"/>
-          <w:szCs w:val="24"/>
-          <w:lang w:val="pt-BR"/>
-        </w:rPr>
-      </w:pPr>
-    </w:p>
-    <w:p>
-      <w:pPr>
-        <w:rPr>
-          <w:b/>
-          <w:bCs/>
-          <w:color w:val="767171" w:themeColor="background2" w:themeShade="80"/>
-          <w:sz w:val="24"/>
-          <w:szCs w:val="24"/>
-          <w:lang w:val="pt-BR"/>
-        </w:rPr>
-      </w:pPr>
-      <w:r>
-        <w:rPr>
-          <w:b/>
-          <w:bCs/>
-          <w:color w:val="767171" w:themeColor="background2" w:themeShade="80"/>
-          <w:sz w:val="24"/>
-          <w:szCs w:val="24"/>
-          <w:lang w:val="pt-BR"/>
-        </w:rPr>
-        <w:t>4 - Acompanhamento:</w:t>
-      </w:r>
-    </w:p>
-    <w:p>
-      <w:pPr>
-        <w:rPr>
-          <w:color w:val="767171" w:themeColor="background2" w:themeShade="80"/>
-          <w:sz w:val="24"/>
-          <w:szCs w:val="24"/>
-          <w:lang w:val="pt-BR"/>
-        </w:rPr>
-      </w:pPr>
-      <w:r>
-        <w:rPr>
-          <w:color w:val="767171" w:themeColor="background2" w:themeShade="80"/>
-          <w:sz w:val="24"/>
-          <w:szCs w:val="24"/>
-          <w:lang w:val="pt-BR"/>
-        </w:rPr>
-        <w:tab/>
-        <w:t>- Conterá os gráficos da evolução de cada moeda.</w:t>
-      </w:r>
-    </w:p>
-    <w:p>
-      <w:pPr>
-        <w:rPr>
-          <w:color w:val="767171" w:themeColor="background2" w:themeShade="80"/>
-          <w:sz w:val="24"/>
-          <w:szCs w:val="24"/>
-          <w:lang w:val="pt-BR"/>
-        </w:rPr>
-      </w:pPr>
-    </w:p>
-    <w:p>
-      <w:pPr>
-        <w:rPr>
-          <w:b/>
-          <w:bCs/>
-          <w:color w:val="767171" w:themeColor="background2" w:themeShade="80"/>
-          <w:sz w:val="24"/>
-          <w:szCs w:val="24"/>
-          <w:lang w:val="pt-BR"/>
-        </w:rPr>
-      </w:pPr>
-      <w:r>
-        <w:rPr>
-          <w:b/>
-          <w:bCs/>
-          <w:color w:val="767171" w:themeColor="background2" w:themeShade="80"/>
-          <w:sz w:val="24"/>
-          <w:szCs w:val="24"/>
-          <w:lang w:val="pt-BR"/>
-        </w:rPr>
         <w:t>4 - Compra/Venda:</w:t>
       </w:r>
     </w:p>
@@ -967,16 +909,7 @@
           <w:lang w:val="pt-BR"/>
         </w:rPr>
         <w:tab/>
-        <w:t>- Conterá as moedas com a sua cotação naquela hora e será possível comprar as moedas (não s</w:t>
-      </w:r>
-      <w:r>
-        <w:rPr>
-          <w:color w:val="767171" w:themeColor="background2" w:themeShade="80"/>
-          <w:sz w:val="24"/>
-          <w:szCs w:val="24"/>
-          <w:lang w:val="pt-BR"/>
-        </w:rPr>
-        <w:t>endo possível cancelar após finalizar a compra).</w:t>
+        <w:t>- Conterá as moedas com a sua cotação naquela hora e será possível comprar as moedas (não sendo possível cancelar após finalizar a compra).</w:t>
       </w:r>
     </w:p>
     <w:p>
@@ -1525,7 +1458,27 @@
           <w:szCs w:val="24"/>
           <w:lang w:val="pt-BR"/>
         </w:rPr>
-        <w:t>- MySQL.</w:t>
+        <w:t xml:space="preserve">- </w:t>
+      </w:r>
+      <w:proofErr w:type="spellStart"/>
+      <w:r>
+        <w:rPr>
+          <w:color w:val="3B3838" w:themeColor="background2" w:themeShade="40"/>
+          <w:sz w:val="24"/>
+          <w:szCs w:val="24"/>
+          <w:lang w:val="pt-BR"/>
+        </w:rPr>
+        <w:t>MongoDB</w:t>
+      </w:r>
+      <w:proofErr w:type="spellEnd"/>
+      <w:r>
+        <w:rPr>
+          <w:color w:val="3B3838" w:themeColor="background2" w:themeShade="40"/>
+          <w:sz w:val="24"/>
+          <w:szCs w:val="24"/>
+          <w:lang w:val="pt-BR"/>
+        </w:rPr>
+        <w:t>.</w:t>
       </w:r>
     </w:p>
     <w:p>
@@ -2176,16 +2129,6 @@
           <w:lang w:val="pt-BR"/>
         </w:rPr>
         <w:tab/>
-      </w:r>
-      <w:r>
-        <w:rPr>
-          <w:i/>
-          <w:iCs/>
-          <w:color w:val="3B3838" w:themeColor="background2" w:themeShade="40"/>
-          <w:sz w:val="24"/>
-          <w:szCs w:val="24"/>
-          <w:lang w:val="pt-BR"/>
-        </w:rPr>
         <w:t xml:space="preserve">ID (Mongo) </w:t>
       </w:r>
       <w:r>
@@ -2654,7 +2597,7 @@
         <w:rPr>
           <w:i/>
           <w:iCs/>
-          <w:color w:val="3B3838" w:themeColor="background2" w:themeShade="40"/>
+          <w:color w:val="C45911" w:themeColor="accent2" w:themeShade="BF"/>
           <w:sz w:val="24"/>
           <w:szCs w:val="24"/>
           <w:lang w:val="pt-BR"/>
@@ -2733,37 +2676,17 @@
     </w:p>
     <w:p>
       <w:pPr>
-        <w:rPr>
-          <w:i/>
-          <w:iCs/>
-          <w:color w:val="C45911" w:themeColor="accent2" w:themeShade="BF"/>
-          <w:sz w:val="24"/>
-          <w:szCs w:val="24"/>
-          <w:lang w:val="pt-BR"/>
-        </w:rPr>
-      </w:pPr>
-      <w:r>
-        <w:rPr>
-          <w:i/>
-          <w:iCs/>
-          <w:color w:val="3B3838" w:themeColor="background2" w:themeShade="40"/>
-          <w:sz w:val="24"/>
-          <w:szCs w:val="24"/>
-          <w:lang w:val="pt-BR"/>
-        </w:rPr>
-        <w:tab/>
-      </w:r>
-      <w:r>
-        <w:rPr>
-          <w:i/>
-          <w:iCs/>
-          <w:color w:val="3B3838" w:themeColor="background2" w:themeShade="40"/>
-          <w:sz w:val="24"/>
-          <w:szCs w:val="24"/>
-          <w:lang w:val="pt-BR"/>
-        </w:rPr>
-        <w:tab/>
-      </w:r>
+        <w:ind w:left="708" w:firstLine="708"/>
+        <w:rPr>
+          <w:i/>
+          <w:iCs/>
+          <w:color w:val="3B3838" w:themeColor="background2" w:themeShade="40"/>
+          <w:sz w:val="24"/>
+          <w:szCs w:val="24"/>
+          <w:lang w:val="pt-BR"/>
+        </w:rPr>
+      </w:pPr>
+      <w:proofErr w:type="spellStart"/>
       <w:proofErr w:type="gramStart"/>
       <w:r>
         <w:rPr>
@@ -2774,6 +2697,100 @@
           <w:szCs w:val="24"/>
           <w:lang w:val="pt-BR"/>
         </w:rPr>
+        <w:t>Acronimo</w:t>
+      </w:r>
+      <w:proofErr w:type="spellEnd"/>
+      <w:r>
+        <w:rPr>
+          <w:i/>
+          <w:iCs/>
+          <w:color w:val="3B3838" w:themeColor="background2" w:themeShade="40"/>
+          <w:sz w:val="24"/>
+          <w:szCs w:val="24"/>
+          <w:lang w:val="pt-BR"/>
+        </w:rPr>
+        <w:t xml:space="preserve">  </w:t>
+      </w:r>
+      <w:r>
+        <w:rPr>
+          <w:i/>
+          <w:iCs/>
+          <w:color w:val="C45911" w:themeColor="accent2" w:themeShade="BF"/>
+          <w:sz w:val="24"/>
+          <w:szCs w:val="24"/>
+          <w:lang w:val="pt-BR"/>
+        </w:rPr>
+        <w:t>-</w:t>
+      </w:r>
+      <w:proofErr w:type="gramEnd"/>
+      <w:r>
+        <w:rPr>
+          <w:i/>
+          <w:iCs/>
+          <w:color w:val="C45911" w:themeColor="accent2" w:themeShade="BF"/>
+          <w:sz w:val="24"/>
+          <w:szCs w:val="24"/>
+          <w:lang w:val="pt-BR"/>
+        </w:rPr>
+        <w:t xml:space="preserve">&gt; </w:t>
+      </w:r>
+      <w:proofErr w:type="spellStart"/>
+      <w:r>
+        <w:rPr>
+          <w:i/>
+          <w:iCs/>
+          <w:color w:val="C45911" w:themeColor="accent2" w:themeShade="BF"/>
+          <w:sz w:val="24"/>
+          <w:szCs w:val="24"/>
+          <w:lang w:val="pt-BR"/>
+        </w:rPr>
+        <w:t>Text</w:t>
+      </w:r>
+      <w:proofErr w:type="spellEnd"/>
+    </w:p>
+    <w:p>
+      <w:pPr>
+        <w:rPr>
+          <w:i/>
+          <w:iCs/>
+          <w:color w:val="C45911" w:themeColor="accent2" w:themeShade="BF"/>
+          <w:sz w:val="24"/>
+          <w:szCs w:val="24"/>
+          <w:lang w:val="pt-BR"/>
+        </w:rPr>
+      </w:pPr>
+      <w:r>
+        <w:rPr>
+          <w:i/>
+          <w:iCs/>
+          <w:color w:val="3B3838" w:themeColor="background2" w:themeShade="40"/>
+          <w:sz w:val="24"/>
+          <w:szCs w:val="24"/>
+          <w:lang w:val="pt-BR"/>
+        </w:rPr>
+        <w:tab/>
+      </w:r>
+      <w:r>
+        <w:rPr>
+          <w:i/>
+          <w:iCs/>
+          <w:color w:val="3B3838" w:themeColor="background2" w:themeShade="40"/>
+          <w:sz w:val="24"/>
+          <w:szCs w:val="24"/>
+          <w:lang w:val="pt-BR"/>
+        </w:rPr>
+        <w:tab/>
+      </w:r>
+      <w:proofErr w:type="gramStart"/>
+      <w:r>
+        <w:rPr>
+          <w:i/>
+          <w:iCs/>
+          <w:color w:val="3B3838" w:themeColor="background2" w:themeShade="40"/>
+          <w:sz w:val="24"/>
+          <w:szCs w:val="24"/>
+          <w:lang w:val="pt-BR"/>
+        </w:rPr>
         <w:t xml:space="preserve">Logo  </w:t>
       </w:r>
       <w:r>
@@ -2855,7 +2872,7 @@
           <w:szCs w:val="24"/>
           <w:lang w:val="pt-BR"/>
         </w:rPr>
-        <w:t>Ativo</w:t>
+        <w:t>Atividade</w:t>
       </w:r>
       <w:r>
         <w:rPr>
@@ -3045,16 +3062,6 @@
           <w:lang w:val="pt-BR"/>
         </w:rPr>
         <w:tab/>
-      </w:r>
-      <w:r>
-        <w:rPr>
-          <w:i/>
-          <w:iCs/>
-          <w:color w:val="3B3838" w:themeColor="background2" w:themeShade="40"/>
-          <w:sz w:val="24"/>
-          <w:szCs w:val="24"/>
-          <w:lang w:val="pt-BR"/>
-        </w:rPr>
         <w:t xml:space="preserve">ID (Mongo) </w:t>
       </w:r>
       <w:r>
@@ -5372,7 +5379,6 @@
           <w:szCs w:val="28"/>
           <w:lang w:val="pt-BR"/>
         </w:rPr>
-        <w:lastRenderedPageBreak/>
         <w:t>Informações adicionais:</w:t>
       </w:r>
     </w:p>
@@ -5406,18 +5412,7 @@
           <w:szCs w:val="24"/>
           <w:lang w:val="pt-BR"/>
         </w:rPr>
-        <w:t>Start</w:t>
-      </w:r>
-      <w:r>
-        <w:rPr>
-          <w:b/>
-          <w:bCs/>
-          <w:color w:val="767171" w:themeColor="background2" w:themeShade="80"/>
-          <w:sz w:val="24"/>
-          <w:szCs w:val="24"/>
-          <w:lang w:val="pt-BR"/>
-        </w:rPr>
-        <w:t>:</w:t>
+        <w:t>Start:</w:t>
       </w:r>
     </w:p>
     <w:p>

</xml_diff>

<commit_message>
adicionado os arquivos de backups
</commit_message>
<xml_diff>
--- a/Documentacao.docx
+++ b/Documentacao.docx
@@ -98,8 +98,22 @@
           <w:szCs w:val="48"/>
           <w:lang w:val="pt-BR"/>
         </w:rPr>
-        <w:t>Projeto - Digital Invest</w:t>
-      </w:r>
+        <w:t xml:space="preserve">Projeto - Digital </w:t>
+      </w:r>
+      <w:proofErr w:type="spellStart"/>
+      <w:r>
+        <w:rPr>
+          <w:b/>
+          <w:bCs/>
+          <w:i/>
+          <w:iCs/>
+          <w:sz w:val="48"/>
+          <w:szCs w:val="48"/>
+          <w:lang w:val="pt-BR"/>
+        </w:rPr>
+        <w:t>Invest</w:t>
+      </w:r>
+      <w:proofErr w:type="spellEnd"/>
     </w:p>
     <w:p>
       <w:pPr>
@@ -314,8 +328,69 @@
           <w:szCs w:val="24"/>
           <w:lang w:val="pt-BR"/>
         </w:rPr>
-        <w:t xml:space="preserve">- Baseados no valor que estará disponível na carteira, poderá ser comprado uma das seguintes moedas: Dai, Ethereum, Chainlink, Litecoin, </w:t>
-      </w:r>
+        <w:t xml:space="preserve">- Baseados no valor que estará disponível na carteira, poderá ser comprado uma das seguintes moedas: Dai, </w:t>
+      </w:r>
+      <w:proofErr w:type="spellStart"/>
+      <w:r>
+        <w:rPr>
+          <w:color w:val="767171" w:themeColor="background2" w:themeShade="80"/>
+          <w:sz w:val="24"/>
+          <w:szCs w:val="24"/>
+          <w:lang w:val="pt-BR"/>
+        </w:rPr>
+        <w:t>Ethereum</w:t>
+      </w:r>
+      <w:proofErr w:type="spellEnd"/>
+      <w:r>
+        <w:rPr>
+          <w:color w:val="767171" w:themeColor="background2" w:themeShade="80"/>
+          <w:sz w:val="24"/>
+          <w:szCs w:val="24"/>
+          <w:lang w:val="pt-BR"/>
+        </w:rPr>
+        <w:t xml:space="preserve">, </w:t>
+      </w:r>
+      <w:proofErr w:type="spellStart"/>
+      <w:r>
+        <w:rPr>
+          <w:color w:val="767171" w:themeColor="background2" w:themeShade="80"/>
+          <w:sz w:val="24"/>
+          <w:szCs w:val="24"/>
+          <w:lang w:val="pt-BR"/>
+        </w:rPr>
+        <w:t>Chainlink</w:t>
+      </w:r>
+      <w:proofErr w:type="spellEnd"/>
+      <w:r>
+        <w:rPr>
+          <w:color w:val="767171" w:themeColor="background2" w:themeShade="80"/>
+          <w:sz w:val="24"/>
+          <w:szCs w:val="24"/>
+          <w:lang w:val="pt-BR"/>
+        </w:rPr>
+        <w:t xml:space="preserve">, </w:t>
+      </w:r>
+      <w:proofErr w:type="spellStart"/>
+      <w:r>
+        <w:rPr>
+          <w:color w:val="767171" w:themeColor="background2" w:themeShade="80"/>
+          <w:sz w:val="24"/>
+          <w:szCs w:val="24"/>
+          <w:lang w:val="pt-BR"/>
+        </w:rPr>
+        <w:t>Litecoin</w:t>
+      </w:r>
+      <w:proofErr w:type="spellEnd"/>
+      <w:r>
+        <w:rPr>
+          <w:color w:val="767171" w:themeColor="background2" w:themeShade="80"/>
+          <w:sz w:val="24"/>
+          <w:szCs w:val="24"/>
+          <w:lang w:val="pt-BR"/>
+        </w:rPr>
+        <w:t xml:space="preserve">, </w:t>
+      </w:r>
+      <w:proofErr w:type="spellStart"/>
       <w:r>
         <w:rPr>
           <w:color w:val="767171" w:themeColor="background2" w:themeShade="80"/>
@@ -325,6 +400,7 @@
         </w:rPr>
         <w:t>Decentraland</w:t>
       </w:r>
+      <w:proofErr w:type="spellEnd"/>
       <w:r>
         <w:rPr>
           <w:color w:val="767171" w:themeColor="background2" w:themeShade="80"/>
@@ -343,42 +419,73 @@
         </w:rPr>
         <w:t xml:space="preserve"> </w:t>
       </w:r>
-      <w:r>
-        <w:rPr>
-          <w:color w:val="767171" w:themeColor="background2" w:themeShade="80"/>
-          <w:sz w:val="24"/>
-          <w:szCs w:val="24"/>
-          <w:lang w:val="pt-BR"/>
-        </w:rPr>
-        <w:t>Polygon.</w:t>
-      </w:r>
-    </w:p>
-    <w:p>
-      <w:pPr>
-        <w:rPr>
-          <w:sz w:val="24"/>
-          <w:szCs w:val="24"/>
-          <w:lang w:val="pt-BR"/>
-        </w:rPr>
-      </w:pPr>
-    </w:p>
-    <w:p>
-      <w:pPr>
-        <w:rPr>
-          <w:color w:val="767171" w:themeColor="background2" w:themeShade="80"/>
-          <w:sz w:val="24"/>
-          <w:szCs w:val="24"/>
-          <w:lang w:val="pt-BR"/>
-        </w:rPr>
-      </w:pPr>
-      <w:r>
-        <w:rPr>
-          <w:color w:val="767171" w:themeColor="background2" w:themeShade="80"/>
-          <w:sz w:val="24"/>
-          <w:szCs w:val="24"/>
-          <w:lang w:val="pt-BR"/>
-        </w:rPr>
-        <w:t>- Ao comprar deverá escolher o numero de dias para venda, sendo possível vender no mesmo dia (separado por horas) ou em dias posteriores (também com horário).</w:t>
+      <w:proofErr w:type="spellStart"/>
+      <w:r>
+        <w:rPr>
+          <w:color w:val="767171" w:themeColor="background2" w:themeShade="80"/>
+          <w:sz w:val="24"/>
+          <w:szCs w:val="24"/>
+          <w:lang w:val="pt-BR"/>
+        </w:rPr>
+        <w:t>Polygon</w:t>
+      </w:r>
+      <w:proofErr w:type="spellEnd"/>
+      <w:r>
+        <w:rPr>
+          <w:color w:val="767171" w:themeColor="background2" w:themeShade="80"/>
+          <w:sz w:val="24"/>
+          <w:szCs w:val="24"/>
+          <w:lang w:val="pt-BR"/>
+        </w:rPr>
+        <w:t>.</w:t>
+      </w:r>
+    </w:p>
+    <w:p>
+      <w:pPr>
+        <w:rPr>
+          <w:sz w:val="24"/>
+          <w:szCs w:val="24"/>
+          <w:lang w:val="pt-BR"/>
+        </w:rPr>
+      </w:pPr>
+    </w:p>
+    <w:p>
+      <w:pPr>
+        <w:rPr>
+          <w:color w:val="767171" w:themeColor="background2" w:themeShade="80"/>
+          <w:sz w:val="24"/>
+          <w:szCs w:val="24"/>
+          <w:lang w:val="pt-BR"/>
+        </w:rPr>
+      </w:pPr>
+      <w:r>
+        <w:rPr>
+          <w:color w:val="767171" w:themeColor="background2" w:themeShade="80"/>
+          <w:sz w:val="24"/>
+          <w:szCs w:val="24"/>
+          <w:lang w:val="pt-BR"/>
+        </w:rPr>
+        <w:t xml:space="preserve">- Ao comprar deverá escolher o </w:t>
+      </w:r>
+      <w:proofErr w:type="spellStart"/>
+      <w:r>
+        <w:rPr>
+          <w:color w:val="767171" w:themeColor="background2" w:themeShade="80"/>
+          <w:sz w:val="24"/>
+          <w:szCs w:val="24"/>
+          <w:lang w:val="pt-BR"/>
+        </w:rPr>
+        <w:t>numero</w:t>
+      </w:r>
+      <w:proofErr w:type="spellEnd"/>
+      <w:r>
+        <w:rPr>
+          <w:color w:val="767171" w:themeColor="background2" w:themeShade="80"/>
+          <w:sz w:val="24"/>
+          <w:szCs w:val="24"/>
+          <w:lang w:val="pt-BR"/>
+        </w:rPr>
+        <w:t xml:space="preserve"> de dias para venda, sendo possível vender no mesmo dia (separado por horas) ou em dias posteriores (também com horário).</w:t>
       </w:r>
     </w:p>
     <w:p>
@@ -623,7 +730,27 @@
           <w:lang w:val="pt-BR"/>
         </w:rPr>
         <w:tab/>
-        <w:t>- Conterá um formulário para login com email e senha.</w:t>
+        <w:t xml:space="preserve">- Conterá um formulário para login com </w:t>
+      </w:r>
+      <w:proofErr w:type="spellStart"/>
+      <w:r>
+        <w:rPr>
+          <w:color w:val="767171" w:themeColor="background2" w:themeShade="80"/>
+          <w:sz w:val="24"/>
+          <w:szCs w:val="24"/>
+          <w:lang w:val="pt-BR"/>
+        </w:rPr>
+        <w:t>email</w:t>
+      </w:r>
+      <w:proofErr w:type="spellEnd"/>
+      <w:r>
+        <w:rPr>
+          <w:color w:val="767171" w:themeColor="background2" w:themeShade="80"/>
+          <w:sz w:val="24"/>
+          <w:szCs w:val="24"/>
+          <w:lang w:val="pt-BR"/>
+        </w:rPr>
+        <w:t xml:space="preserve"> e senha.</w:t>
       </w:r>
     </w:p>
     <w:p>
@@ -1058,14 +1185,38 @@
           <w:szCs w:val="24"/>
           <w:lang w:val="pt-BR"/>
         </w:rPr>
-        <w:t>Front-End:</w:t>
-      </w:r>
-    </w:p>
-    <w:p>
-      <w:pPr>
+        <w:t>Front-</w:t>
+      </w:r>
+      <w:proofErr w:type="spellStart"/>
+      <w:r>
         <w:rPr>
           <w:b/>
           <w:bCs/>
+          <w:color w:val="767171" w:themeColor="background2" w:themeShade="80"/>
+          <w:sz w:val="24"/>
+          <w:szCs w:val="24"/>
+          <w:lang w:val="pt-BR"/>
+        </w:rPr>
+        <w:t>End</w:t>
+      </w:r>
+      <w:proofErr w:type="spellEnd"/>
+      <w:r>
+        <w:rPr>
+          <w:b/>
+          <w:bCs/>
+          <w:color w:val="767171" w:themeColor="background2" w:themeShade="80"/>
+          <w:sz w:val="24"/>
+          <w:szCs w:val="24"/>
+          <w:lang w:val="pt-BR"/>
+        </w:rPr>
+        <w:t>:</w:t>
+      </w:r>
+    </w:p>
+    <w:p>
+      <w:pPr>
+        <w:rPr>
+          <w:b/>
+          <w:bCs/>
           <w:i/>
           <w:iCs/>
           <w:color w:val="3B3838" w:themeColor="background2" w:themeShade="40"/>
@@ -1094,7 +1245,27 @@
           <w:szCs w:val="24"/>
           <w:lang w:val="pt-BR"/>
         </w:rPr>
-        <w:t>- React.</w:t>
+        <w:t xml:space="preserve">- </w:t>
+      </w:r>
+      <w:proofErr w:type="spellStart"/>
+      <w:r>
+        <w:rPr>
+          <w:color w:val="3B3838" w:themeColor="background2" w:themeShade="40"/>
+          <w:sz w:val="24"/>
+          <w:szCs w:val="24"/>
+          <w:lang w:val="pt-BR"/>
+        </w:rPr>
+        <w:t>React</w:t>
+      </w:r>
+      <w:proofErr w:type="spellEnd"/>
+      <w:r>
+        <w:rPr>
+          <w:color w:val="3B3838" w:themeColor="background2" w:themeShade="40"/>
+          <w:sz w:val="24"/>
+          <w:szCs w:val="24"/>
+          <w:lang w:val="pt-BR"/>
+        </w:rPr>
+        <w:t>.</w:t>
       </w:r>
     </w:p>
     <w:p>
@@ -1158,27 +1329,67 @@
           <w:szCs w:val="24"/>
           <w:lang w:val="pt-BR"/>
         </w:rPr>
-        <w:t>- NodeJS.</w:t>
-      </w:r>
-    </w:p>
-    <w:p>
-      <w:pPr>
-        <w:rPr>
-          <w:color w:val="3B3838" w:themeColor="background2" w:themeShade="40"/>
-          <w:sz w:val="24"/>
-          <w:szCs w:val="24"/>
-          <w:lang w:val="pt-BR"/>
-        </w:rPr>
-      </w:pPr>
-      <w:r>
-        <w:rPr>
-          <w:color w:val="3B3838" w:themeColor="background2" w:themeShade="40"/>
-          <w:sz w:val="24"/>
-          <w:szCs w:val="24"/>
-          <w:lang w:val="pt-BR"/>
-        </w:rPr>
-        <w:tab/>
-        <w:t>- ExpressJS.</w:t>
+        <w:t xml:space="preserve">- </w:t>
+      </w:r>
+      <w:proofErr w:type="spellStart"/>
+      <w:r>
+        <w:rPr>
+          <w:color w:val="3B3838" w:themeColor="background2" w:themeShade="40"/>
+          <w:sz w:val="24"/>
+          <w:szCs w:val="24"/>
+          <w:lang w:val="pt-BR"/>
+        </w:rPr>
+        <w:t>NodeJS</w:t>
+      </w:r>
+      <w:proofErr w:type="spellEnd"/>
+      <w:r>
+        <w:rPr>
+          <w:color w:val="3B3838" w:themeColor="background2" w:themeShade="40"/>
+          <w:sz w:val="24"/>
+          <w:szCs w:val="24"/>
+          <w:lang w:val="pt-BR"/>
+        </w:rPr>
+        <w:t>.</w:t>
+      </w:r>
+    </w:p>
+    <w:p>
+      <w:pPr>
+        <w:rPr>
+          <w:color w:val="3B3838" w:themeColor="background2" w:themeShade="40"/>
+          <w:sz w:val="24"/>
+          <w:szCs w:val="24"/>
+          <w:lang w:val="pt-BR"/>
+        </w:rPr>
+      </w:pPr>
+      <w:r>
+        <w:rPr>
+          <w:color w:val="3B3838" w:themeColor="background2" w:themeShade="40"/>
+          <w:sz w:val="24"/>
+          <w:szCs w:val="24"/>
+          <w:lang w:val="pt-BR"/>
+        </w:rPr>
+        <w:tab/>
+        <w:t xml:space="preserve">- </w:t>
+      </w:r>
+      <w:proofErr w:type="spellStart"/>
+      <w:r>
+        <w:rPr>
+          <w:color w:val="3B3838" w:themeColor="background2" w:themeShade="40"/>
+          <w:sz w:val="24"/>
+          <w:szCs w:val="24"/>
+          <w:lang w:val="pt-BR"/>
+        </w:rPr>
+        <w:t>ExpressJS</w:t>
+      </w:r>
+      <w:proofErr w:type="spellEnd"/>
+      <w:r>
+        <w:rPr>
+          <w:color w:val="3B3838" w:themeColor="background2" w:themeShade="40"/>
+          <w:sz w:val="24"/>
+          <w:szCs w:val="24"/>
+          <w:lang w:val="pt-BR"/>
+        </w:rPr>
+        <w:t>.</w:t>
       </w:r>
     </w:p>
     <w:p>
@@ -1249,6 +1460,7 @@
         </w:rPr>
         <w:t xml:space="preserve">- </w:t>
       </w:r>
+      <w:proofErr w:type="spellStart"/>
       <w:r>
         <w:rPr>
           <w:color w:val="3B3838" w:themeColor="background2" w:themeShade="40"/>
@@ -1258,6 +1470,7 @@
         </w:rPr>
         <w:t>MongoDB</w:t>
       </w:r>
+      <w:proofErr w:type="spellEnd"/>
       <w:r>
         <w:rPr>
           <w:color w:val="3B3838" w:themeColor="background2" w:themeShade="40"/>
@@ -1343,7 +1556,31 @@
           <w:szCs w:val="24"/>
           <w:lang w:val="pt-BR"/>
         </w:rPr>
-        <w:t>1 ROBO (NodeJS) -&gt;</w:t>
+        <w:t>1 ROBO (</w:t>
+      </w:r>
+      <w:proofErr w:type="spellStart"/>
+      <w:r>
+        <w:rPr>
+          <w:i/>
+          <w:iCs/>
+          <w:color w:val="3B3838" w:themeColor="background2" w:themeShade="40"/>
+          <w:sz w:val="24"/>
+          <w:szCs w:val="24"/>
+          <w:lang w:val="pt-BR"/>
+        </w:rPr>
+        <w:t>NodeJS</w:t>
+      </w:r>
+      <w:proofErr w:type="spellEnd"/>
+      <w:r>
+        <w:rPr>
+          <w:i/>
+          <w:iCs/>
+          <w:color w:val="3B3838" w:themeColor="background2" w:themeShade="40"/>
+          <w:sz w:val="24"/>
+          <w:szCs w:val="24"/>
+          <w:lang w:val="pt-BR"/>
+        </w:rPr>
+        <w:t>) -&gt;</w:t>
       </w:r>
       <w:r>
         <w:rPr>
@@ -1373,7 +1610,31 @@
           <w:szCs w:val="24"/>
           <w:lang w:val="pt-BR"/>
         </w:rPr>
-        <w:t>1 API (NodeJS) -&gt;</w:t>
+        <w:t>1 API (</w:t>
+      </w:r>
+      <w:proofErr w:type="spellStart"/>
+      <w:r>
+        <w:rPr>
+          <w:i/>
+          <w:iCs/>
+          <w:color w:val="3B3838" w:themeColor="background2" w:themeShade="40"/>
+          <w:sz w:val="24"/>
+          <w:szCs w:val="24"/>
+          <w:lang w:val="pt-BR"/>
+        </w:rPr>
+        <w:t>NodeJS</w:t>
+      </w:r>
+      <w:proofErr w:type="spellEnd"/>
+      <w:r>
+        <w:rPr>
+          <w:i/>
+          <w:iCs/>
+          <w:color w:val="3B3838" w:themeColor="background2" w:themeShade="40"/>
+          <w:sz w:val="24"/>
+          <w:szCs w:val="24"/>
+          <w:lang w:val="pt-BR"/>
+        </w:rPr>
+        <w:t>) -&gt;</w:t>
       </w:r>
       <w:r>
         <w:rPr>
@@ -1403,7 +1664,31 @@
           <w:szCs w:val="24"/>
           <w:lang w:val="pt-BR"/>
         </w:rPr>
-        <w:t>1 Front (ReactJS) -&gt;</w:t>
+        <w:t>1 Front (</w:t>
+      </w:r>
+      <w:proofErr w:type="spellStart"/>
+      <w:r>
+        <w:rPr>
+          <w:i/>
+          <w:iCs/>
+          <w:color w:val="3B3838" w:themeColor="background2" w:themeShade="40"/>
+          <w:sz w:val="24"/>
+          <w:szCs w:val="24"/>
+          <w:lang w:val="pt-BR"/>
+        </w:rPr>
+        <w:t>ReactJS</w:t>
+      </w:r>
+      <w:proofErr w:type="spellEnd"/>
+      <w:r>
+        <w:rPr>
+          <w:i/>
+          <w:iCs/>
+          <w:color w:val="3B3838" w:themeColor="background2" w:themeShade="40"/>
+          <w:sz w:val="24"/>
+          <w:szCs w:val="24"/>
+          <w:lang w:val="pt-BR"/>
+        </w:rPr>
+        <w:t>) -&gt;</w:t>
       </w:r>
       <w:r>
         <w:rPr>
@@ -1795,8 +2080,22 @@
           <w:u w:val="single"/>
           <w:lang w:val="pt-BR"/>
         </w:rPr>
-        <w:t>- 1 - Usuarios</w:t>
-      </w:r>
+        <w:t xml:space="preserve">- 1 - </w:t>
+      </w:r>
+      <w:proofErr w:type="spellStart"/>
+      <w:r>
+        <w:rPr>
+          <w:i/>
+          <w:iCs/>
+          <w:color w:val="3B3838" w:themeColor="background2" w:themeShade="40"/>
+          <w:sz w:val="24"/>
+          <w:szCs w:val="24"/>
+          <w:u w:val="single"/>
+          <w:lang w:val="pt-BR"/>
+        </w:rPr>
+        <w:t>Usuarios</w:t>
+      </w:r>
+      <w:proofErr w:type="spellEnd"/>
     </w:p>
     <w:p>
       <w:pPr>
@@ -1841,8 +2140,21 @@
           <w:szCs w:val="24"/>
           <w:lang w:val="pt-BR"/>
         </w:rPr>
-        <w:t>-&gt; ObjectID</w:t>
-      </w:r>
+        <w:t xml:space="preserve">-&gt; </w:t>
+      </w:r>
+      <w:proofErr w:type="spellStart"/>
+      <w:r>
+        <w:rPr>
+          <w:i/>
+          <w:iCs/>
+          <w:color w:val="C45911" w:themeColor="accent2" w:themeShade="BF"/>
+          <w:sz w:val="24"/>
+          <w:szCs w:val="24"/>
+          <w:lang w:val="pt-BR"/>
+        </w:rPr>
+        <w:t>ObjectID</w:t>
+      </w:r>
+      <w:proofErr w:type="spellEnd"/>
     </w:p>
     <w:p>
       <w:pPr>
@@ -1887,87 +2199,206 @@
           <w:szCs w:val="24"/>
           <w:lang w:val="pt-BR"/>
         </w:rPr>
-        <w:t>-&gt; Text</w:t>
-      </w:r>
-    </w:p>
-    <w:p>
-      <w:pPr>
-        <w:rPr>
-          <w:i/>
-          <w:iCs/>
-          <w:color w:val="3B3838" w:themeColor="background2" w:themeShade="40"/>
-          <w:sz w:val="24"/>
-          <w:szCs w:val="24"/>
-          <w:lang w:val="pt-BR"/>
-        </w:rPr>
-      </w:pPr>
-      <w:r>
-        <w:rPr>
-          <w:i/>
-          <w:iCs/>
-          <w:color w:val="3B3838" w:themeColor="background2" w:themeShade="40"/>
-          <w:sz w:val="24"/>
-          <w:szCs w:val="24"/>
-          <w:lang w:val="pt-BR"/>
-        </w:rPr>
-        <w:tab/>
-      </w:r>
-      <w:r>
-        <w:rPr>
-          <w:i/>
-          <w:iCs/>
-          <w:color w:val="3B3838" w:themeColor="background2" w:themeShade="40"/>
-          <w:sz w:val="24"/>
-          <w:szCs w:val="24"/>
-          <w:lang w:val="pt-BR"/>
-        </w:rPr>
-        <w:tab/>
-        <w:t xml:space="preserve">Senha (Cryptografada) </w:t>
-      </w:r>
-      <w:r>
-        <w:rPr>
-          <w:i/>
-          <w:iCs/>
-          <w:color w:val="C45911" w:themeColor="accent2" w:themeShade="BF"/>
-          <w:sz w:val="24"/>
-          <w:szCs w:val="24"/>
-          <w:lang w:val="pt-BR"/>
-        </w:rPr>
-        <w:t>-&gt; Text</w:t>
-      </w:r>
-    </w:p>
-    <w:p>
-      <w:pPr>
-        <w:rPr>
-          <w:i/>
-          <w:iCs/>
-          <w:color w:val="3B3838" w:themeColor="background2" w:themeShade="40"/>
-          <w:sz w:val="24"/>
-          <w:szCs w:val="24"/>
-          <w:lang w:val="pt-BR"/>
-        </w:rPr>
-      </w:pPr>
-      <w:r>
-        <w:rPr>
-          <w:i/>
-          <w:iCs/>
-          <w:color w:val="3B3838" w:themeColor="background2" w:themeShade="40"/>
-          <w:sz w:val="24"/>
-          <w:szCs w:val="24"/>
-          <w:lang w:val="pt-BR"/>
-        </w:rPr>
-        <w:tab/>
-      </w:r>
-      <w:r>
-        <w:rPr>
-          <w:i/>
-          <w:iCs/>
-          <w:color w:val="3B3838" w:themeColor="background2" w:themeShade="40"/>
-          <w:sz w:val="24"/>
-          <w:szCs w:val="24"/>
-          <w:lang w:val="pt-BR"/>
-        </w:rPr>
-        <w:tab/>
+        <w:t xml:space="preserve">-&gt; </w:t>
+      </w:r>
+      <w:proofErr w:type="spellStart"/>
+      <w:r>
+        <w:rPr>
+          <w:i/>
+          <w:iCs/>
+          <w:color w:val="C45911" w:themeColor="accent2" w:themeShade="BF"/>
+          <w:sz w:val="24"/>
+          <w:szCs w:val="24"/>
+          <w:lang w:val="pt-BR"/>
+        </w:rPr>
+        <w:t>Text</w:t>
+      </w:r>
+      <w:proofErr w:type="spellEnd"/>
+    </w:p>
+    <w:p>
+      <w:pPr>
+        <w:rPr>
+          <w:i/>
+          <w:iCs/>
+          <w:color w:val="3B3838" w:themeColor="background2" w:themeShade="40"/>
+          <w:sz w:val="24"/>
+          <w:szCs w:val="24"/>
+          <w:lang w:val="pt-BR"/>
+        </w:rPr>
+      </w:pPr>
+      <w:r>
+        <w:rPr>
+          <w:i/>
+          <w:iCs/>
+          <w:color w:val="3B3838" w:themeColor="background2" w:themeShade="40"/>
+          <w:sz w:val="24"/>
+          <w:szCs w:val="24"/>
+          <w:lang w:val="pt-BR"/>
+        </w:rPr>
+        <w:tab/>
+      </w:r>
+      <w:r>
+        <w:rPr>
+          <w:i/>
+          <w:iCs/>
+          <w:color w:val="3B3838" w:themeColor="background2" w:themeShade="40"/>
+          <w:sz w:val="24"/>
+          <w:szCs w:val="24"/>
+          <w:lang w:val="pt-BR"/>
+        </w:rPr>
+        <w:tab/>
+        <w:t>Senha (</w:t>
+      </w:r>
+      <w:proofErr w:type="spellStart"/>
+      <w:r>
+        <w:rPr>
+          <w:i/>
+          <w:iCs/>
+          <w:color w:val="3B3838" w:themeColor="background2" w:themeShade="40"/>
+          <w:sz w:val="24"/>
+          <w:szCs w:val="24"/>
+          <w:lang w:val="pt-BR"/>
+        </w:rPr>
+        <w:t>Cryptografada</w:t>
+      </w:r>
+      <w:proofErr w:type="spellEnd"/>
+      <w:r>
+        <w:rPr>
+          <w:i/>
+          <w:iCs/>
+          <w:color w:val="3B3838" w:themeColor="background2" w:themeShade="40"/>
+          <w:sz w:val="24"/>
+          <w:szCs w:val="24"/>
+          <w:lang w:val="pt-BR"/>
+        </w:rPr>
+        <w:t xml:space="preserve">) </w:t>
+      </w:r>
+      <w:r>
+        <w:rPr>
+          <w:i/>
+          <w:iCs/>
+          <w:color w:val="C45911" w:themeColor="accent2" w:themeShade="BF"/>
+          <w:sz w:val="24"/>
+          <w:szCs w:val="24"/>
+          <w:lang w:val="pt-BR"/>
+        </w:rPr>
+        <w:t xml:space="preserve">-&gt; </w:t>
+      </w:r>
+      <w:proofErr w:type="spellStart"/>
+      <w:r>
+        <w:rPr>
+          <w:i/>
+          <w:iCs/>
+          <w:color w:val="C45911" w:themeColor="accent2" w:themeShade="BF"/>
+          <w:sz w:val="24"/>
+          <w:szCs w:val="24"/>
+          <w:lang w:val="pt-BR"/>
+        </w:rPr>
+        <w:t>Text</w:t>
+      </w:r>
+      <w:proofErr w:type="spellEnd"/>
+    </w:p>
+    <w:p>
+      <w:pPr>
+        <w:rPr>
+          <w:i/>
+          <w:iCs/>
+          <w:color w:val="C45911" w:themeColor="accent2" w:themeShade="BF"/>
+          <w:sz w:val="24"/>
+          <w:szCs w:val="24"/>
+          <w:lang w:val="pt-BR"/>
+        </w:rPr>
+      </w:pPr>
+      <w:r>
+        <w:rPr>
+          <w:i/>
+          <w:iCs/>
+          <w:color w:val="3B3838" w:themeColor="background2" w:themeShade="40"/>
+          <w:sz w:val="24"/>
+          <w:szCs w:val="24"/>
+          <w:lang w:val="pt-BR"/>
+        </w:rPr>
+        <w:tab/>
+      </w:r>
+      <w:r>
+        <w:rPr>
+          <w:i/>
+          <w:iCs/>
+          <w:color w:val="3B3838" w:themeColor="background2" w:themeShade="40"/>
+          <w:sz w:val="24"/>
+          <w:szCs w:val="24"/>
+          <w:lang w:val="pt-BR"/>
+        </w:rPr>
+        <w:tab/>
+      </w:r>
+      <w:r>
+        <w:rPr>
+          <w:i/>
+          <w:iCs/>
+          <w:color w:val="3B3838" w:themeColor="background2" w:themeShade="40"/>
+          <w:sz w:val="24"/>
+          <w:szCs w:val="24"/>
+          <w:lang w:val="pt-BR"/>
+        </w:rPr>
+        <w:t>Nome</w:t>
+      </w:r>
+      <w:r>
+        <w:rPr>
+          <w:i/>
+          <w:iCs/>
+          <w:color w:val="3B3838" w:themeColor="background2" w:themeShade="40"/>
+          <w:sz w:val="24"/>
+          <w:szCs w:val="24"/>
+          <w:lang w:val="pt-BR"/>
+        </w:rPr>
+        <w:t xml:space="preserve"> </w:t>
+      </w:r>
+      <w:r>
+        <w:rPr>
+          <w:i/>
+          <w:iCs/>
+          <w:color w:val="C45911" w:themeColor="accent2" w:themeShade="BF"/>
+          <w:sz w:val="24"/>
+          <w:szCs w:val="24"/>
+          <w:lang w:val="pt-BR"/>
+        </w:rPr>
+        <w:t xml:space="preserve">-&gt; </w:t>
+      </w:r>
+      <w:proofErr w:type="spellStart"/>
+      <w:r>
+        <w:rPr>
+          <w:i/>
+          <w:iCs/>
+          <w:color w:val="C45911" w:themeColor="accent2" w:themeShade="BF"/>
+          <w:sz w:val="24"/>
+          <w:szCs w:val="24"/>
+          <w:lang w:val="pt-BR"/>
+        </w:rPr>
+        <w:t>Text</w:t>
+      </w:r>
+      <w:proofErr w:type="spellEnd"/>
+    </w:p>
+    <w:p>
+      <w:pPr>
+        <w:ind w:left="708" w:firstLine="708"/>
+        <w:rPr>
+          <w:i/>
+          <w:iCs/>
+          <w:color w:val="3B3838" w:themeColor="background2" w:themeShade="40"/>
+          <w:sz w:val="24"/>
+          <w:szCs w:val="24"/>
+          <w:lang w:val="pt-BR"/>
+        </w:rPr>
+      </w:pPr>
+      <w:r>
+        <w:rPr>
+          <w:i/>
+          <w:iCs/>
+          <w:color w:val="3B3838" w:themeColor="background2" w:themeShade="40"/>
+          <w:sz w:val="24"/>
+          <w:szCs w:val="24"/>
+          <w:lang w:val="pt-BR"/>
+        </w:rPr>
         <w:t xml:space="preserve">CPF </w:t>
       </w:r>
       <w:r>
@@ -1979,54 +2410,103 @@
           <w:szCs w:val="24"/>
           <w:lang w:val="pt-BR"/>
         </w:rPr>
-        <w:t>-&gt; Text</w:t>
-      </w:r>
-    </w:p>
-    <w:p>
-      <w:pPr>
-        <w:rPr>
-          <w:i/>
-          <w:iCs/>
-          <w:color w:val="C45911" w:themeColor="accent2" w:themeShade="BF"/>
-          <w:sz w:val="24"/>
-          <w:szCs w:val="24"/>
-          <w:lang w:val="pt-BR"/>
-        </w:rPr>
-      </w:pPr>
-      <w:r>
-        <w:rPr>
-          <w:i/>
-          <w:iCs/>
-          <w:color w:val="3B3838" w:themeColor="background2" w:themeShade="40"/>
-          <w:sz w:val="24"/>
-          <w:szCs w:val="24"/>
-          <w:lang w:val="pt-BR"/>
-        </w:rPr>
-        <w:tab/>
-      </w:r>
-      <w:r>
-        <w:rPr>
-          <w:i/>
-          <w:iCs/>
-          <w:color w:val="3B3838" w:themeColor="background2" w:themeShade="40"/>
-          <w:sz w:val="24"/>
-          <w:szCs w:val="24"/>
-          <w:lang w:val="pt-BR"/>
-        </w:rPr>
-        <w:tab/>
-        <w:t xml:space="preserve">Data_Criacao </w:t>
-      </w:r>
-      <w:r>
-        <w:rPr>
-          <w:i/>
-          <w:iCs/>
-          <w:color w:val="C45911" w:themeColor="accent2" w:themeShade="BF"/>
-          <w:sz w:val="24"/>
-          <w:szCs w:val="24"/>
-          <w:lang w:val="pt-BR"/>
-        </w:rPr>
-        <w:t>-&gt; DateTime</w:t>
-      </w:r>
+        <w:t xml:space="preserve">-&gt; </w:t>
+      </w:r>
+      <w:proofErr w:type="spellStart"/>
+      <w:r>
+        <w:rPr>
+          <w:i/>
+          <w:iCs/>
+          <w:color w:val="C45911" w:themeColor="accent2" w:themeShade="BF"/>
+          <w:sz w:val="24"/>
+          <w:szCs w:val="24"/>
+          <w:lang w:val="pt-BR"/>
+        </w:rPr>
+        <w:t>Text</w:t>
+      </w:r>
+      <w:proofErr w:type="spellEnd"/>
+    </w:p>
+    <w:p>
+      <w:pPr>
+        <w:rPr>
+          <w:i/>
+          <w:iCs/>
+          <w:color w:val="C45911" w:themeColor="accent2" w:themeShade="BF"/>
+          <w:sz w:val="24"/>
+          <w:szCs w:val="24"/>
+          <w:lang w:val="pt-BR"/>
+        </w:rPr>
+      </w:pPr>
+      <w:r>
+        <w:rPr>
+          <w:i/>
+          <w:iCs/>
+          <w:color w:val="3B3838" w:themeColor="background2" w:themeShade="40"/>
+          <w:sz w:val="24"/>
+          <w:szCs w:val="24"/>
+          <w:lang w:val="pt-BR"/>
+        </w:rPr>
+        <w:tab/>
+      </w:r>
+      <w:r>
+        <w:rPr>
+          <w:i/>
+          <w:iCs/>
+          <w:color w:val="3B3838" w:themeColor="background2" w:themeShade="40"/>
+          <w:sz w:val="24"/>
+          <w:szCs w:val="24"/>
+          <w:lang w:val="pt-BR"/>
+        </w:rPr>
+        <w:tab/>
+      </w:r>
+      <w:proofErr w:type="spellStart"/>
+      <w:r>
+        <w:rPr>
+          <w:i/>
+          <w:iCs/>
+          <w:color w:val="3B3838" w:themeColor="background2" w:themeShade="40"/>
+          <w:sz w:val="24"/>
+          <w:szCs w:val="24"/>
+          <w:lang w:val="pt-BR"/>
+        </w:rPr>
+        <w:t>Data_Criacao</w:t>
+      </w:r>
+      <w:proofErr w:type="spellEnd"/>
+      <w:r>
+        <w:rPr>
+          <w:i/>
+          <w:iCs/>
+          <w:color w:val="3B3838" w:themeColor="background2" w:themeShade="40"/>
+          <w:sz w:val="24"/>
+          <w:szCs w:val="24"/>
+          <w:lang w:val="pt-BR"/>
+        </w:rPr>
+        <w:t xml:space="preserve"> </w:t>
+      </w:r>
+      <w:r>
+        <w:rPr>
+          <w:i/>
+          <w:iCs/>
+          <w:color w:val="C45911" w:themeColor="accent2" w:themeShade="BF"/>
+          <w:sz w:val="24"/>
+          <w:szCs w:val="24"/>
+          <w:lang w:val="pt-BR"/>
+        </w:rPr>
+        <w:t xml:space="preserve">-&gt; </w:t>
+      </w:r>
+      <w:proofErr w:type="spellStart"/>
+      <w:r>
+        <w:rPr>
+          <w:i/>
+          <w:iCs/>
+          <w:color w:val="C45911" w:themeColor="accent2" w:themeShade="BF"/>
+          <w:sz w:val="24"/>
+          <w:szCs w:val="24"/>
+          <w:lang w:val="pt-BR"/>
+        </w:rPr>
+        <w:t>DateTime</w:t>
+      </w:r>
+      <w:proofErr w:type="spellEnd"/>
     </w:p>
     <w:p>
       <w:pPr>
@@ -2060,8 +2540,21 @@
           <w:szCs w:val="24"/>
           <w:lang w:val="pt-BR"/>
         </w:rPr>
-        <w:t xml:space="preserve"> -&gt; Boolean</w:t>
-      </w:r>
+        <w:t xml:space="preserve"> -&gt; </w:t>
+      </w:r>
+      <w:proofErr w:type="spellStart"/>
+      <w:r>
+        <w:rPr>
+          <w:i/>
+          <w:iCs/>
+          <w:color w:val="C45911" w:themeColor="accent2" w:themeShade="BF"/>
+          <w:sz w:val="24"/>
+          <w:szCs w:val="24"/>
+          <w:lang w:val="pt-BR"/>
+        </w:rPr>
+        <w:t>Boolean</w:t>
+      </w:r>
+      <w:proofErr w:type="spellEnd"/>
     </w:p>
     <w:p>
       <w:pPr>
@@ -2106,8 +2599,21 @@
           <w:szCs w:val="24"/>
           <w:lang w:val="pt-BR"/>
         </w:rPr>
-        <w:t xml:space="preserve"> -&gt; Float</w:t>
-      </w:r>
+        <w:t xml:space="preserve"> -&gt; </w:t>
+      </w:r>
+      <w:proofErr w:type="spellStart"/>
+      <w:r>
+        <w:rPr>
+          <w:i/>
+          <w:iCs/>
+          <w:color w:val="C45911" w:themeColor="accent2" w:themeShade="BF"/>
+          <w:sz w:val="24"/>
+          <w:szCs w:val="24"/>
+          <w:lang w:val="pt-BR"/>
+        </w:rPr>
+        <w:t>Float</w:t>
+      </w:r>
+      <w:proofErr w:type="spellEnd"/>
     </w:p>
     <w:p>
       <w:pPr>
@@ -2187,41 +2693,65 @@
           <w:szCs w:val="24"/>
           <w:lang w:val="pt-BR"/>
         </w:rPr>
-        <w:t>-&gt; ObjectID</w:t>
-      </w:r>
-    </w:p>
-    <w:p>
-      <w:pPr>
-        <w:rPr>
-          <w:i/>
-          <w:iCs/>
-          <w:color w:val="C45911" w:themeColor="accent2" w:themeShade="BF"/>
-          <w:sz w:val="24"/>
-          <w:szCs w:val="24"/>
-          <w:lang w:val="pt-BR"/>
-        </w:rPr>
-      </w:pPr>
-      <w:r>
-        <w:rPr>
-          <w:i/>
-          <w:iCs/>
-          <w:color w:val="3B3838" w:themeColor="background2" w:themeShade="40"/>
-          <w:sz w:val="24"/>
-          <w:szCs w:val="24"/>
-          <w:lang w:val="pt-BR"/>
-        </w:rPr>
-        <w:tab/>
-      </w:r>
-      <w:r>
-        <w:rPr>
-          <w:i/>
-          <w:iCs/>
-          <w:color w:val="3B3838" w:themeColor="background2" w:themeShade="40"/>
-          <w:sz w:val="24"/>
-          <w:szCs w:val="24"/>
-          <w:lang w:val="pt-BR"/>
-        </w:rPr>
-        <w:tab/>
+        <w:t xml:space="preserve">-&gt; </w:t>
+      </w:r>
+      <w:proofErr w:type="spellStart"/>
+      <w:r>
+        <w:rPr>
+          <w:i/>
+          <w:iCs/>
+          <w:color w:val="C45911" w:themeColor="accent2" w:themeShade="BF"/>
+          <w:sz w:val="24"/>
+          <w:szCs w:val="24"/>
+          <w:lang w:val="pt-BR"/>
+        </w:rPr>
+        <w:t>ObjectID</w:t>
+      </w:r>
+      <w:proofErr w:type="spellEnd"/>
+    </w:p>
+    <w:p>
+      <w:pPr>
+        <w:rPr>
+          <w:i/>
+          <w:iCs/>
+          <w:color w:val="C45911" w:themeColor="accent2" w:themeShade="BF"/>
+          <w:sz w:val="24"/>
+          <w:szCs w:val="24"/>
+          <w:lang w:val="pt-BR"/>
+        </w:rPr>
+      </w:pPr>
+      <w:r>
+        <w:rPr>
+          <w:i/>
+          <w:iCs/>
+          <w:color w:val="3B3838" w:themeColor="background2" w:themeShade="40"/>
+          <w:sz w:val="24"/>
+          <w:szCs w:val="24"/>
+          <w:lang w:val="pt-BR"/>
+        </w:rPr>
+        <w:tab/>
+      </w:r>
+      <w:r>
+        <w:rPr>
+          <w:i/>
+          <w:iCs/>
+          <w:color w:val="3B3838" w:themeColor="background2" w:themeShade="40"/>
+          <w:sz w:val="24"/>
+          <w:szCs w:val="24"/>
+          <w:lang w:val="pt-BR"/>
+        </w:rPr>
+        <w:tab/>
+      </w:r>
+      <w:proofErr w:type="gramStart"/>
+      <w:r>
+        <w:rPr>
+          <w:i/>
+          <w:iCs/>
+          <w:color w:val="3B3838" w:themeColor="background2" w:themeShade="40"/>
+          <w:sz w:val="24"/>
+          <w:szCs w:val="24"/>
+          <w:lang w:val="pt-BR"/>
+        </w:rPr>
         <w:t xml:space="preserve">Nome  </w:t>
       </w:r>
       <w:r>
@@ -2233,8 +2763,33 @@
           <w:szCs w:val="24"/>
           <w:lang w:val="pt-BR"/>
         </w:rPr>
-        <w:t>-&gt; Text</w:t>
-      </w:r>
+        <w:t>-</w:t>
+      </w:r>
+      <w:proofErr w:type="gramEnd"/>
+      <w:r>
+        <w:rPr>
+          <w:i/>
+          <w:iCs/>
+          <w:color w:val="C45911" w:themeColor="accent2" w:themeShade="BF"/>
+          <w:sz w:val="24"/>
+          <w:szCs w:val="24"/>
+          <w:lang w:val="pt-BR"/>
+        </w:rPr>
+        <w:t xml:space="preserve">&gt; </w:t>
+      </w:r>
+      <w:proofErr w:type="spellStart"/>
+      <w:r>
+        <w:rPr>
+          <w:i/>
+          <w:iCs/>
+          <w:color w:val="C45911" w:themeColor="accent2" w:themeShade="BF"/>
+          <w:sz w:val="24"/>
+          <w:szCs w:val="24"/>
+          <w:lang w:val="pt-BR"/>
+        </w:rPr>
+        <w:t>Text</w:t>
+      </w:r>
+      <w:proofErr w:type="spellEnd"/>
     </w:p>
     <w:p>
       <w:pPr>
@@ -2248,61 +2803,111 @@
           <w:lang w:val="pt-BR"/>
         </w:rPr>
       </w:pPr>
-      <w:r>
-        <w:rPr>
-          <w:i/>
-          <w:iCs/>
-          <w:color w:val="3B3838" w:themeColor="background2" w:themeShade="40"/>
-          <w:sz w:val="24"/>
-          <w:szCs w:val="24"/>
-          <w:lang w:val="pt-BR"/>
-        </w:rPr>
-        <w:t xml:space="preserve">Acronimo  </w:t>
-      </w:r>
-      <w:r>
-        <w:rPr>
-          <w:i/>
-          <w:iCs/>
-          <w:color w:val="C45911" w:themeColor="accent2" w:themeShade="BF"/>
-          <w:sz w:val="24"/>
-          <w:szCs w:val="24"/>
-          <w:lang w:val="pt-BR"/>
-        </w:rPr>
-        <w:t>-&gt; Text</w:t>
-      </w:r>
-    </w:p>
-    <w:p>
-      <w:pPr>
-        <w:rPr>
-          <w:i/>
-          <w:iCs/>
-          <w:color w:val="C45911" w:themeColor="accent2" w:themeShade="BF"/>
-          <w:sz w:val="24"/>
-          <w:szCs w:val="24"/>
-          <w:lang w:val="pt-BR"/>
-        </w:rPr>
-      </w:pPr>
-      <w:r>
-        <w:rPr>
-          <w:i/>
-          <w:iCs/>
-          <w:color w:val="3B3838" w:themeColor="background2" w:themeShade="40"/>
-          <w:sz w:val="24"/>
-          <w:szCs w:val="24"/>
-          <w:lang w:val="pt-BR"/>
-        </w:rPr>
-        <w:tab/>
-      </w:r>
-      <w:r>
-        <w:rPr>
-          <w:i/>
-          <w:iCs/>
-          <w:color w:val="3B3838" w:themeColor="background2" w:themeShade="40"/>
-          <w:sz w:val="24"/>
-          <w:szCs w:val="24"/>
-          <w:lang w:val="pt-BR"/>
-        </w:rPr>
-        <w:tab/>
+      <w:proofErr w:type="spellStart"/>
+      <w:proofErr w:type="gramStart"/>
+      <w:r>
+        <w:rPr>
+          <w:i/>
+          <w:iCs/>
+          <w:color w:val="3B3838" w:themeColor="background2" w:themeShade="40"/>
+          <w:sz w:val="24"/>
+          <w:szCs w:val="24"/>
+          <w:lang w:val="pt-BR"/>
+        </w:rPr>
+        <w:t>Acronimo</w:t>
+      </w:r>
+      <w:proofErr w:type="spellEnd"/>
+      <w:r>
+        <w:rPr>
+          <w:i/>
+          <w:iCs/>
+          <w:color w:val="3B3838" w:themeColor="background2" w:themeShade="40"/>
+          <w:sz w:val="24"/>
+          <w:szCs w:val="24"/>
+          <w:lang w:val="pt-BR"/>
+        </w:rPr>
+        <w:t xml:space="preserve">  </w:t>
+      </w:r>
+      <w:r>
+        <w:rPr>
+          <w:i/>
+          <w:iCs/>
+          <w:color w:val="C45911" w:themeColor="accent2" w:themeShade="BF"/>
+          <w:sz w:val="24"/>
+          <w:szCs w:val="24"/>
+          <w:lang w:val="pt-BR"/>
+        </w:rPr>
+        <w:t>-</w:t>
+      </w:r>
+      <w:proofErr w:type="gramEnd"/>
+      <w:r>
+        <w:rPr>
+          <w:i/>
+          <w:iCs/>
+          <w:color w:val="C45911" w:themeColor="accent2" w:themeShade="BF"/>
+          <w:sz w:val="24"/>
+          <w:szCs w:val="24"/>
+          <w:lang w:val="pt-BR"/>
+        </w:rPr>
+        <w:t xml:space="preserve">&gt; </w:t>
+      </w:r>
+      <w:proofErr w:type="spellStart"/>
+      <w:r>
+        <w:rPr>
+          <w:i/>
+          <w:iCs/>
+          <w:color w:val="C45911" w:themeColor="accent2" w:themeShade="BF"/>
+          <w:sz w:val="24"/>
+          <w:szCs w:val="24"/>
+          <w:lang w:val="pt-BR"/>
+        </w:rPr>
+        <w:t>Text</w:t>
+      </w:r>
+      <w:proofErr w:type="spellEnd"/>
+    </w:p>
+    <w:p>
+      <w:pPr>
+        <w:rPr>
+          <w:i/>
+          <w:iCs/>
+          <w:color w:val="C45911" w:themeColor="accent2" w:themeShade="BF"/>
+          <w:sz w:val="24"/>
+          <w:szCs w:val="24"/>
+          <w:lang w:val="pt-BR"/>
+        </w:rPr>
+      </w:pPr>
+      <w:r>
+        <w:rPr>
+          <w:i/>
+          <w:iCs/>
+          <w:color w:val="3B3838" w:themeColor="background2" w:themeShade="40"/>
+          <w:sz w:val="24"/>
+          <w:szCs w:val="24"/>
+          <w:lang w:val="pt-BR"/>
+        </w:rPr>
+        <w:tab/>
+      </w:r>
+      <w:r>
+        <w:rPr>
+          <w:i/>
+          <w:iCs/>
+          <w:color w:val="3B3838" w:themeColor="background2" w:themeShade="40"/>
+          <w:sz w:val="24"/>
+          <w:szCs w:val="24"/>
+          <w:lang w:val="pt-BR"/>
+        </w:rPr>
+        <w:tab/>
+      </w:r>
+      <w:proofErr w:type="gramStart"/>
+      <w:r>
+        <w:rPr>
+          <w:i/>
+          <w:iCs/>
+          <w:color w:val="3B3838" w:themeColor="background2" w:themeShade="40"/>
+          <w:sz w:val="24"/>
+          <w:szCs w:val="24"/>
+          <w:lang w:val="pt-BR"/>
+        </w:rPr>
         <w:t xml:space="preserve">Logo  </w:t>
       </w:r>
       <w:r>
@@ -2314,8 +2919,33 @@
           <w:szCs w:val="24"/>
           <w:lang w:val="pt-BR"/>
         </w:rPr>
-        <w:t>-&gt; Text</w:t>
-      </w:r>
+        <w:t>-</w:t>
+      </w:r>
+      <w:proofErr w:type="gramEnd"/>
+      <w:r>
+        <w:rPr>
+          <w:i/>
+          <w:iCs/>
+          <w:color w:val="C45911" w:themeColor="accent2" w:themeShade="BF"/>
+          <w:sz w:val="24"/>
+          <w:szCs w:val="24"/>
+          <w:lang w:val="pt-BR"/>
+        </w:rPr>
+        <w:t xml:space="preserve">&gt; </w:t>
+      </w:r>
+      <w:proofErr w:type="spellStart"/>
+      <w:r>
+        <w:rPr>
+          <w:i/>
+          <w:iCs/>
+          <w:color w:val="C45911" w:themeColor="accent2" w:themeShade="BF"/>
+          <w:sz w:val="24"/>
+          <w:szCs w:val="24"/>
+          <w:lang w:val="pt-BR"/>
+        </w:rPr>
+        <w:t>Text</w:t>
+      </w:r>
+      <w:proofErr w:type="spellEnd"/>
     </w:p>
     <w:p>
       <w:pPr>
@@ -2370,42 +3000,56 @@
           <w:szCs w:val="24"/>
           <w:lang w:val="pt-BR"/>
         </w:rPr>
-        <w:t xml:space="preserve"> -&gt; Boolean</w:t>
-      </w:r>
-    </w:p>
-    <w:p>
-      <w:pPr>
-        <w:rPr>
-          <w:i/>
-          <w:iCs/>
-          <w:color w:val="3B3838" w:themeColor="background2" w:themeShade="40"/>
-          <w:sz w:val="24"/>
-          <w:szCs w:val="24"/>
-          <w:lang w:val="pt-BR"/>
-        </w:rPr>
-      </w:pPr>
-      <w:r>
-        <w:rPr>
-          <w:i/>
-          <w:iCs/>
-          <w:color w:val="3B3838" w:themeColor="background2" w:themeShade="40"/>
-          <w:sz w:val="24"/>
-          <w:szCs w:val="24"/>
-          <w:lang w:val="pt-BR"/>
-        </w:rPr>
-        <w:tab/>
-      </w:r>
-      <w:r>
-        <w:rPr>
-          <w:i/>
-          <w:iCs/>
-          <w:color w:val="3B3838" w:themeColor="background2" w:themeShade="40"/>
-          <w:sz w:val="24"/>
-          <w:szCs w:val="24"/>
-          <w:lang w:val="pt-BR"/>
-        </w:rPr>
-        <w:tab/>
-      </w:r>
+        <w:t xml:space="preserve"> -&gt; </w:t>
+      </w:r>
+      <w:proofErr w:type="spellStart"/>
+      <w:r>
+        <w:rPr>
+          <w:i/>
+          <w:iCs/>
+          <w:color w:val="C45911" w:themeColor="accent2" w:themeShade="BF"/>
+          <w:sz w:val="24"/>
+          <w:szCs w:val="24"/>
+          <w:lang w:val="pt-BR"/>
+        </w:rPr>
+        <w:t>Boolean</w:t>
+      </w:r>
+      <w:proofErr w:type="spellEnd"/>
+    </w:p>
+    <w:p>
+      <w:pPr>
+        <w:rPr>
+          <w:i/>
+          <w:iCs/>
+          <w:color w:val="3B3838" w:themeColor="background2" w:themeShade="40"/>
+          <w:sz w:val="24"/>
+          <w:szCs w:val="24"/>
+          <w:lang w:val="pt-BR"/>
+        </w:rPr>
+      </w:pPr>
+      <w:r>
+        <w:rPr>
+          <w:i/>
+          <w:iCs/>
+          <w:color w:val="3B3838" w:themeColor="background2" w:themeShade="40"/>
+          <w:sz w:val="24"/>
+          <w:szCs w:val="24"/>
+          <w:lang w:val="pt-BR"/>
+        </w:rPr>
+        <w:tab/>
+      </w:r>
+      <w:r>
+        <w:rPr>
+          <w:i/>
+          <w:iCs/>
+          <w:color w:val="3B3838" w:themeColor="background2" w:themeShade="40"/>
+          <w:sz w:val="24"/>
+          <w:szCs w:val="24"/>
+          <w:lang w:val="pt-BR"/>
+        </w:rPr>
+        <w:tab/>
+      </w:r>
+      <w:proofErr w:type="spellStart"/>
       <w:r>
         <w:rPr>
           <w:i/>
@@ -2426,19 +3070,44 @@
           <w:szCs w:val="24"/>
           <w:lang w:val="pt-BR"/>
         </w:rPr>
-        <w:t xml:space="preserve">_Criacao </w:t>
-      </w:r>
-      <w:r>
-        <w:rPr>
-          <w:i/>
-          <w:iCs/>
-          <w:color w:val="C45911" w:themeColor="accent2" w:themeShade="BF"/>
-          <w:sz w:val="24"/>
-          <w:szCs w:val="24"/>
-          <w:lang w:val="pt-BR"/>
-        </w:rPr>
-        <w:t>-&gt; DateTime</w:t>
-      </w:r>
+        <w:t>_Criacao</w:t>
+      </w:r>
+      <w:proofErr w:type="spellEnd"/>
+      <w:r>
+        <w:rPr>
+          <w:i/>
+          <w:iCs/>
+          <w:color w:val="3B3838" w:themeColor="background2" w:themeShade="40"/>
+          <w:sz w:val="24"/>
+          <w:szCs w:val="24"/>
+          <w:lang w:val="pt-BR"/>
+        </w:rPr>
+        <w:t xml:space="preserve"> </w:t>
+      </w:r>
+      <w:r>
+        <w:rPr>
+          <w:i/>
+          <w:iCs/>
+          <w:color w:val="C45911" w:themeColor="accent2" w:themeShade="BF"/>
+          <w:sz w:val="24"/>
+          <w:szCs w:val="24"/>
+          <w:lang w:val="pt-BR"/>
+        </w:rPr>
+        <w:t xml:space="preserve">-&gt; </w:t>
+      </w:r>
+      <w:proofErr w:type="spellStart"/>
+      <w:r>
+        <w:rPr>
+          <w:i/>
+          <w:iCs/>
+          <w:color w:val="C45911" w:themeColor="accent2" w:themeShade="BF"/>
+          <w:sz w:val="24"/>
+          <w:szCs w:val="24"/>
+          <w:lang w:val="pt-BR"/>
+        </w:rPr>
+        <w:t>DateTime</w:t>
+      </w:r>
+      <w:proofErr w:type="spellEnd"/>
     </w:p>
     <w:p>
       <w:pPr>
@@ -2472,15 +3141,29 @@
           <w:u w:val="single"/>
           <w:lang w:val="pt-BR"/>
         </w:rPr>
-        <w:t>- 3 - Cotacao</w:t>
-      </w:r>
-    </w:p>
-    <w:p>
-      <w:pPr>
-        <w:rPr>
-          <w:i/>
-          <w:iCs/>
-          <w:color w:val="3B3838" w:themeColor="background2" w:themeShade="40"/>
+        <w:t xml:space="preserve">- 3 - </w:t>
+      </w:r>
+      <w:proofErr w:type="spellStart"/>
+      <w:r>
+        <w:rPr>
+          <w:i/>
+          <w:iCs/>
+          <w:color w:val="3B3838" w:themeColor="background2" w:themeShade="40"/>
+          <w:sz w:val="24"/>
+          <w:szCs w:val="24"/>
+          <w:u w:val="single"/>
+          <w:lang w:val="pt-BR"/>
+        </w:rPr>
+        <w:t>Cotacao</w:t>
+      </w:r>
+      <w:proofErr w:type="spellEnd"/>
+    </w:p>
+    <w:p>
+      <w:pPr>
+        <w:rPr>
+          <w:i/>
+          <w:iCs/>
+          <w:color w:val="C45911" w:themeColor="accent2" w:themeShade="BF"/>
           <w:sz w:val="24"/>
           <w:szCs w:val="24"/>
           <w:lang w:val="pt-BR"/>
@@ -2518,54 +3201,174 @@
           <w:szCs w:val="24"/>
           <w:lang w:val="pt-BR"/>
         </w:rPr>
-        <w:t>-&gt; ObjectID</w:t>
-      </w:r>
-    </w:p>
-    <w:p>
-      <w:pPr>
-        <w:rPr>
-          <w:i/>
-          <w:iCs/>
-          <w:color w:val="3B3838" w:themeColor="background2" w:themeShade="40"/>
-          <w:sz w:val="24"/>
-          <w:szCs w:val="24"/>
-          <w:lang w:val="pt-BR"/>
-        </w:rPr>
-      </w:pPr>
-      <w:r>
-        <w:rPr>
-          <w:i/>
-          <w:iCs/>
-          <w:color w:val="3B3838" w:themeColor="background2" w:themeShade="40"/>
-          <w:sz w:val="24"/>
-          <w:szCs w:val="24"/>
-          <w:lang w:val="pt-BR"/>
-        </w:rPr>
-        <w:tab/>
-      </w:r>
-      <w:r>
-        <w:rPr>
-          <w:i/>
-          <w:iCs/>
-          <w:color w:val="3B3838" w:themeColor="background2" w:themeShade="40"/>
-          <w:sz w:val="24"/>
-          <w:szCs w:val="24"/>
-          <w:lang w:val="pt-BR"/>
-        </w:rPr>
-        <w:tab/>
-        <w:t xml:space="preserve">Data_Cotacao </w:t>
-      </w:r>
-      <w:r>
-        <w:rPr>
-          <w:i/>
-          <w:iCs/>
-          <w:color w:val="C45911" w:themeColor="accent2" w:themeShade="BF"/>
-          <w:sz w:val="24"/>
-          <w:szCs w:val="24"/>
-          <w:lang w:val="pt-BR"/>
-        </w:rPr>
-        <w:t>-&gt; DateTime</w:t>
-      </w:r>
+        <w:t xml:space="preserve">-&gt; </w:t>
+      </w:r>
+      <w:proofErr w:type="spellStart"/>
+      <w:r>
+        <w:rPr>
+          <w:i/>
+          <w:iCs/>
+          <w:color w:val="C45911" w:themeColor="accent2" w:themeShade="BF"/>
+          <w:sz w:val="24"/>
+          <w:szCs w:val="24"/>
+          <w:lang w:val="pt-BR"/>
+        </w:rPr>
+        <w:t>ObjectID</w:t>
+      </w:r>
+      <w:proofErr w:type="spellEnd"/>
+    </w:p>
+    <w:p>
+      <w:pPr>
+        <w:rPr>
+          <w:i/>
+          <w:iCs/>
+          <w:color w:val="3B3838" w:themeColor="background2" w:themeShade="40"/>
+          <w:sz w:val="24"/>
+          <w:szCs w:val="24"/>
+          <w:lang w:val="pt-BR"/>
+        </w:rPr>
+      </w:pPr>
+      <w:r>
+        <w:rPr>
+          <w:i/>
+          <w:iCs/>
+          <w:color w:val="C45911" w:themeColor="accent2" w:themeShade="BF"/>
+          <w:sz w:val="24"/>
+          <w:szCs w:val="24"/>
+          <w:lang w:val="pt-BR"/>
+        </w:rPr>
+        <w:tab/>
+      </w:r>
+      <w:r>
+        <w:rPr>
+          <w:i/>
+          <w:iCs/>
+          <w:color w:val="C45911" w:themeColor="accent2" w:themeShade="BF"/>
+          <w:sz w:val="24"/>
+          <w:szCs w:val="24"/>
+          <w:lang w:val="pt-BR"/>
+        </w:rPr>
+        <w:tab/>
+      </w:r>
+      <w:proofErr w:type="spellStart"/>
+      <w:r>
+        <w:rPr>
+          <w:i/>
+          <w:iCs/>
+          <w:color w:val="3B3838" w:themeColor="background2" w:themeShade="40"/>
+          <w:sz w:val="24"/>
+          <w:szCs w:val="24"/>
+          <w:lang w:val="pt-BR"/>
+        </w:rPr>
+        <w:t>MoedaID</w:t>
+      </w:r>
+      <w:proofErr w:type="spellEnd"/>
+      <w:r>
+        <w:rPr>
+          <w:i/>
+          <w:iCs/>
+          <w:color w:val="C45911" w:themeColor="accent2" w:themeShade="BF"/>
+          <w:sz w:val="24"/>
+          <w:szCs w:val="24"/>
+          <w:lang w:val="pt-BR"/>
+        </w:rPr>
+        <w:t xml:space="preserve"> -&gt; </w:t>
+      </w:r>
+      <w:proofErr w:type="spellStart"/>
+      <w:r>
+        <w:rPr>
+          <w:i/>
+          <w:iCs/>
+          <w:color w:val="C45911" w:themeColor="accent2" w:themeShade="BF"/>
+          <w:sz w:val="24"/>
+          <w:szCs w:val="24"/>
+          <w:lang w:val="pt-BR"/>
+        </w:rPr>
+        <w:t>ObjectID</w:t>
+      </w:r>
+      <w:proofErr w:type="spellEnd"/>
+    </w:p>
+    <w:p>
+      <w:pPr>
+        <w:rPr>
+          <w:i/>
+          <w:iCs/>
+          <w:color w:val="3B3838" w:themeColor="background2" w:themeShade="40"/>
+          <w:sz w:val="24"/>
+          <w:szCs w:val="24"/>
+          <w:lang w:val="pt-BR"/>
+        </w:rPr>
+      </w:pPr>
+      <w:r>
+        <w:rPr>
+          <w:i/>
+          <w:iCs/>
+          <w:color w:val="3B3838" w:themeColor="background2" w:themeShade="40"/>
+          <w:sz w:val="24"/>
+          <w:szCs w:val="24"/>
+          <w:lang w:val="pt-BR"/>
+        </w:rPr>
+        <w:tab/>
+      </w:r>
+      <w:r>
+        <w:rPr>
+          <w:i/>
+          <w:iCs/>
+          <w:color w:val="3B3838" w:themeColor="background2" w:themeShade="40"/>
+          <w:sz w:val="24"/>
+          <w:szCs w:val="24"/>
+          <w:lang w:val="pt-BR"/>
+        </w:rPr>
+        <w:tab/>
+      </w:r>
+      <w:proofErr w:type="spellStart"/>
+      <w:r>
+        <w:rPr>
+          <w:i/>
+          <w:iCs/>
+          <w:color w:val="3B3838" w:themeColor="background2" w:themeShade="40"/>
+          <w:sz w:val="24"/>
+          <w:szCs w:val="24"/>
+          <w:lang w:val="pt-BR"/>
+        </w:rPr>
+        <w:t>Data_Cotacao</w:t>
+      </w:r>
+      <w:proofErr w:type="spellEnd"/>
+      <w:r>
+        <w:rPr>
+          <w:i/>
+          <w:iCs/>
+          <w:color w:val="3B3838" w:themeColor="background2" w:themeShade="40"/>
+          <w:sz w:val="24"/>
+          <w:szCs w:val="24"/>
+          <w:lang w:val="pt-BR"/>
+        </w:rPr>
+        <w:t xml:space="preserve"> </w:t>
+      </w:r>
+      <w:r>
+        <w:rPr>
+          <w:i/>
+          <w:iCs/>
+          <w:color w:val="C45911" w:themeColor="accent2" w:themeShade="BF"/>
+          <w:sz w:val="24"/>
+          <w:szCs w:val="24"/>
+          <w:lang w:val="pt-BR"/>
+        </w:rPr>
+        <w:t xml:space="preserve">-&gt; </w:t>
+      </w:r>
+      <w:proofErr w:type="spellStart"/>
+      <w:r>
+        <w:rPr>
+          <w:i/>
+          <w:iCs/>
+          <w:color w:val="C45911" w:themeColor="accent2" w:themeShade="BF"/>
+          <w:sz w:val="24"/>
+          <w:szCs w:val="24"/>
+          <w:lang w:val="pt-BR"/>
+        </w:rPr>
+        <w:t>DateTime</w:t>
+      </w:r>
+      <w:proofErr w:type="spellEnd"/>
     </w:p>
     <w:p>
       <w:pPr>
@@ -2610,8 +3413,21 @@
           <w:szCs w:val="24"/>
           <w:lang w:val="pt-BR"/>
         </w:rPr>
-        <w:t>-&gt; Float</w:t>
-      </w:r>
+        <w:t xml:space="preserve">-&gt; </w:t>
+      </w:r>
+      <w:proofErr w:type="spellStart"/>
+      <w:r>
+        <w:rPr>
+          <w:i/>
+          <w:iCs/>
+          <w:color w:val="C45911" w:themeColor="accent2" w:themeShade="BF"/>
+          <w:sz w:val="24"/>
+          <w:szCs w:val="24"/>
+          <w:lang w:val="pt-BR"/>
+        </w:rPr>
+        <w:t>Float</w:t>
+      </w:r>
+      <w:proofErr w:type="spellEnd"/>
     </w:p>
     <w:p>
       <w:pPr>
@@ -2686,157 +3502,540 @@
           <w:szCs w:val="24"/>
           <w:lang w:val="pt-BR"/>
         </w:rPr>
-        <w:t xml:space="preserve">ID (Mongo)  </w:t>
-      </w:r>
-      <w:r>
-        <w:rPr>
-          <w:i/>
-          <w:iCs/>
-          <w:color w:val="C45911" w:themeColor="accent2" w:themeShade="BF"/>
-          <w:sz w:val="24"/>
-          <w:szCs w:val="24"/>
-          <w:lang w:val="pt-BR"/>
-        </w:rPr>
-        <w:t>-&gt; ObjectID</w:t>
-      </w:r>
-    </w:p>
-    <w:p>
-      <w:pPr>
-        <w:rPr>
-          <w:i/>
-          <w:iCs/>
-          <w:color w:val="3B3838" w:themeColor="background2" w:themeShade="40"/>
-          <w:sz w:val="24"/>
-          <w:szCs w:val="24"/>
-          <w:lang w:val="pt-BR"/>
-        </w:rPr>
-      </w:pPr>
-      <w:r>
-        <w:rPr>
-          <w:i/>
-          <w:iCs/>
-          <w:color w:val="3B3838" w:themeColor="background2" w:themeShade="40"/>
-          <w:sz w:val="24"/>
-          <w:szCs w:val="24"/>
-          <w:lang w:val="pt-BR"/>
-        </w:rPr>
-        <w:tab/>
-      </w:r>
-      <w:r>
-        <w:rPr>
-          <w:i/>
-          <w:iCs/>
-          <w:color w:val="3B3838" w:themeColor="background2" w:themeShade="40"/>
-          <w:sz w:val="24"/>
-          <w:szCs w:val="24"/>
-          <w:lang w:val="pt-BR"/>
-        </w:rPr>
-        <w:tab/>
-        <w:t xml:space="preserve">ID_usuario  </w:t>
-      </w:r>
-      <w:r>
-        <w:rPr>
-          <w:i/>
-          <w:iCs/>
-          <w:color w:val="C45911" w:themeColor="accent2" w:themeShade="BF"/>
-          <w:sz w:val="24"/>
-          <w:szCs w:val="24"/>
-          <w:lang w:val="pt-BR"/>
-        </w:rPr>
-        <w:t>-&gt; ObjectID</w:t>
-      </w:r>
-    </w:p>
-    <w:p>
-      <w:pPr>
-        <w:rPr>
-          <w:i/>
-          <w:iCs/>
-          <w:color w:val="3B3838" w:themeColor="background2" w:themeShade="40"/>
-          <w:sz w:val="24"/>
-          <w:szCs w:val="24"/>
-          <w:lang w:val="pt-BR"/>
-        </w:rPr>
-      </w:pPr>
-      <w:r>
-        <w:rPr>
-          <w:i/>
-          <w:iCs/>
-          <w:color w:val="3B3838" w:themeColor="background2" w:themeShade="40"/>
-          <w:sz w:val="24"/>
-          <w:szCs w:val="24"/>
-          <w:lang w:val="pt-BR"/>
-        </w:rPr>
-        <w:tab/>
-      </w:r>
-      <w:r>
-        <w:rPr>
-          <w:i/>
-          <w:iCs/>
-          <w:color w:val="3B3838" w:themeColor="background2" w:themeShade="40"/>
-          <w:sz w:val="24"/>
-          <w:szCs w:val="24"/>
-          <w:lang w:val="pt-BR"/>
-        </w:rPr>
-        <w:tab/>
-        <w:t xml:space="preserve">Data_compra  </w:t>
-      </w:r>
-      <w:r>
-        <w:rPr>
-          <w:i/>
-          <w:iCs/>
-          <w:color w:val="C45911" w:themeColor="accent2" w:themeShade="BF"/>
-          <w:sz w:val="24"/>
-          <w:szCs w:val="24"/>
-          <w:lang w:val="pt-BR"/>
-        </w:rPr>
-        <w:t>-&gt; DateTime</w:t>
-      </w:r>
-    </w:p>
-    <w:p>
-      <w:pPr>
-        <w:rPr>
-          <w:i/>
-          <w:iCs/>
-          <w:color w:val="3B3838" w:themeColor="background2" w:themeShade="40"/>
-          <w:sz w:val="24"/>
-          <w:szCs w:val="24"/>
-          <w:lang w:val="pt-BR"/>
-        </w:rPr>
-      </w:pPr>
-      <w:r>
-        <w:rPr>
-          <w:i/>
-          <w:iCs/>
-          <w:color w:val="3B3838" w:themeColor="background2" w:themeShade="40"/>
-          <w:sz w:val="24"/>
-          <w:szCs w:val="24"/>
-          <w:lang w:val="pt-BR"/>
-        </w:rPr>
-        <w:tab/>
-      </w:r>
-      <w:r>
-        <w:rPr>
-          <w:i/>
-          <w:iCs/>
-          <w:color w:val="3B3838" w:themeColor="background2" w:themeShade="40"/>
-          <w:sz w:val="24"/>
-          <w:szCs w:val="24"/>
-          <w:lang w:val="pt-BR"/>
-        </w:rPr>
-        <w:tab/>
-        <w:t xml:space="preserve">moedas_compra </w:t>
-      </w:r>
-      <w:r>
-        <w:rPr>
-          <w:i/>
-          <w:iCs/>
-          <w:color w:val="C45911" w:themeColor="accent2" w:themeShade="BF"/>
-          <w:sz w:val="24"/>
-          <w:szCs w:val="24"/>
-          <w:lang w:val="pt-BR"/>
-        </w:rPr>
-        <w:t>-&gt; Array</w:t>
-      </w:r>
+        <w:t>ID (</w:t>
+      </w:r>
+      <w:proofErr w:type="gramStart"/>
+      <w:r>
+        <w:rPr>
+          <w:i/>
+          <w:iCs/>
+          <w:color w:val="3B3838" w:themeColor="background2" w:themeShade="40"/>
+          <w:sz w:val="24"/>
+          <w:szCs w:val="24"/>
+          <w:lang w:val="pt-BR"/>
+        </w:rPr>
+        <w:t xml:space="preserve">Mongo)  </w:t>
+      </w:r>
+      <w:r>
+        <w:rPr>
+          <w:i/>
+          <w:iCs/>
+          <w:color w:val="C45911" w:themeColor="accent2" w:themeShade="BF"/>
+          <w:sz w:val="24"/>
+          <w:szCs w:val="24"/>
+          <w:lang w:val="pt-BR"/>
+        </w:rPr>
+        <w:t>-</w:t>
+      </w:r>
+      <w:proofErr w:type="gramEnd"/>
+      <w:r>
+        <w:rPr>
+          <w:i/>
+          <w:iCs/>
+          <w:color w:val="C45911" w:themeColor="accent2" w:themeShade="BF"/>
+          <w:sz w:val="24"/>
+          <w:szCs w:val="24"/>
+          <w:lang w:val="pt-BR"/>
+        </w:rPr>
+        <w:t xml:space="preserve">&gt; </w:t>
+      </w:r>
+      <w:proofErr w:type="spellStart"/>
+      <w:r>
+        <w:rPr>
+          <w:i/>
+          <w:iCs/>
+          <w:color w:val="C45911" w:themeColor="accent2" w:themeShade="BF"/>
+          <w:sz w:val="24"/>
+          <w:szCs w:val="24"/>
+          <w:lang w:val="pt-BR"/>
+        </w:rPr>
+        <w:t>ObjectID</w:t>
+      </w:r>
+      <w:proofErr w:type="spellEnd"/>
+    </w:p>
+    <w:p>
+      <w:pPr>
+        <w:rPr>
+          <w:i/>
+          <w:iCs/>
+          <w:color w:val="3B3838" w:themeColor="background2" w:themeShade="40"/>
+          <w:sz w:val="24"/>
+          <w:szCs w:val="24"/>
+          <w:lang w:val="pt-BR"/>
+        </w:rPr>
+      </w:pPr>
+      <w:r>
+        <w:rPr>
+          <w:i/>
+          <w:iCs/>
+          <w:color w:val="3B3838" w:themeColor="background2" w:themeShade="40"/>
+          <w:sz w:val="24"/>
+          <w:szCs w:val="24"/>
+          <w:lang w:val="pt-BR"/>
+        </w:rPr>
+        <w:tab/>
+      </w:r>
+      <w:r>
+        <w:rPr>
+          <w:i/>
+          <w:iCs/>
+          <w:color w:val="3B3838" w:themeColor="background2" w:themeShade="40"/>
+          <w:sz w:val="24"/>
+          <w:szCs w:val="24"/>
+          <w:lang w:val="pt-BR"/>
+        </w:rPr>
+        <w:tab/>
+      </w:r>
+      <w:proofErr w:type="spellStart"/>
+      <w:r>
+        <w:rPr>
+          <w:i/>
+          <w:iCs/>
+          <w:color w:val="3B3838" w:themeColor="background2" w:themeShade="40"/>
+          <w:sz w:val="24"/>
+          <w:szCs w:val="24"/>
+          <w:lang w:val="pt-BR"/>
+        </w:rPr>
+        <w:t>ID_</w:t>
+      </w:r>
+      <w:proofErr w:type="gramStart"/>
+      <w:r>
+        <w:rPr>
+          <w:i/>
+          <w:iCs/>
+          <w:color w:val="3B3838" w:themeColor="background2" w:themeShade="40"/>
+          <w:sz w:val="24"/>
+          <w:szCs w:val="24"/>
+          <w:lang w:val="pt-BR"/>
+        </w:rPr>
+        <w:t>usuario</w:t>
+      </w:r>
+      <w:proofErr w:type="spellEnd"/>
+      <w:r>
+        <w:rPr>
+          <w:i/>
+          <w:iCs/>
+          <w:color w:val="3B3838" w:themeColor="background2" w:themeShade="40"/>
+          <w:sz w:val="24"/>
+          <w:szCs w:val="24"/>
+          <w:lang w:val="pt-BR"/>
+        </w:rPr>
+        <w:t xml:space="preserve">  </w:t>
+      </w:r>
+      <w:r>
+        <w:rPr>
+          <w:i/>
+          <w:iCs/>
+          <w:color w:val="C45911" w:themeColor="accent2" w:themeShade="BF"/>
+          <w:sz w:val="24"/>
+          <w:szCs w:val="24"/>
+          <w:lang w:val="pt-BR"/>
+        </w:rPr>
+        <w:t>-</w:t>
+      </w:r>
+      <w:proofErr w:type="gramEnd"/>
+      <w:r>
+        <w:rPr>
+          <w:i/>
+          <w:iCs/>
+          <w:color w:val="C45911" w:themeColor="accent2" w:themeShade="BF"/>
+          <w:sz w:val="24"/>
+          <w:szCs w:val="24"/>
+          <w:lang w:val="pt-BR"/>
+        </w:rPr>
+        <w:t xml:space="preserve">&gt; </w:t>
+      </w:r>
+      <w:proofErr w:type="spellStart"/>
+      <w:r>
+        <w:rPr>
+          <w:i/>
+          <w:iCs/>
+          <w:color w:val="C45911" w:themeColor="accent2" w:themeShade="BF"/>
+          <w:sz w:val="24"/>
+          <w:szCs w:val="24"/>
+          <w:lang w:val="pt-BR"/>
+        </w:rPr>
+        <w:t>ObjectID</w:t>
+      </w:r>
+      <w:proofErr w:type="spellEnd"/>
+    </w:p>
+    <w:p>
+      <w:pPr>
+        <w:rPr>
+          <w:i/>
+          <w:iCs/>
+          <w:color w:val="C45911" w:themeColor="accent2" w:themeShade="BF"/>
+          <w:sz w:val="24"/>
+          <w:szCs w:val="24"/>
+          <w:lang w:val="pt-BR"/>
+        </w:rPr>
+      </w:pPr>
+      <w:r>
+        <w:rPr>
+          <w:i/>
+          <w:iCs/>
+          <w:color w:val="3B3838" w:themeColor="background2" w:themeShade="40"/>
+          <w:sz w:val="24"/>
+          <w:szCs w:val="24"/>
+          <w:lang w:val="pt-BR"/>
+        </w:rPr>
+        <w:tab/>
+      </w:r>
+      <w:r>
+        <w:rPr>
+          <w:i/>
+          <w:iCs/>
+          <w:color w:val="3B3838" w:themeColor="background2" w:themeShade="40"/>
+          <w:sz w:val="24"/>
+          <w:szCs w:val="24"/>
+          <w:lang w:val="pt-BR"/>
+        </w:rPr>
+        <w:tab/>
+      </w:r>
+      <w:proofErr w:type="spellStart"/>
+      <w:r>
+        <w:rPr>
+          <w:i/>
+          <w:iCs/>
+          <w:color w:val="3B3838" w:themeColor="background2" w:themeShade="40"/>
+          <w:sz w:val="24"/>
+          <w:szCs w:val="24"/>
+          <w:lang w:val="pt-BR"/>
+        </w:rPr>
+        <w:t>Data_</w:t>
+      </w:r>
+      <w:proofErr w:type="gramStart"/>
+      <w:r>
+        <w:rPr>
+          <w:i/>
+          <w:iCs/>
+          <w:color w:val="3B3838" w:themeColor="background2" w:themeShade="40"/>
+          <w:sz w:val="24"/>
+          <w:szCs w:val="24"/>
+          <w:lang w:val="pt-BR"/>
+        </w:rPr>
+        <w:t>compra</w:t>
+      </w:r>
+      <w:proofErr w:type="spellEnd"/>
+      <w:r>
+        <w:rPr>
+          <w:i/>
+          <w:iCs/>
+          <w:color w:val="3B3838" w:themeColor="background2" w:themeShade="40"/>
+          <w:sz w:val="24"/>
+          <w:szCs w:val="24"/>
+          <w:lang w:val="pt-BR"/>
+        </w:rPr>
+        <w:t xml:space="preserve">  </w:t>
+      </w:r>
+      <w:r>
+        <w:rPr>
+          <w:i/>
+          <w:iCs/>
+          <w:color w:val="C45911" w:themeColor="accent2" w:themeShade="BF"/>
+          <w:sz w:val="24"/>
+          <w:szCs w:val="24"/>
+          <w:lang w:val="pt-BR"/>
+        </w:rPr>
+        <w:t>-</w:t>
+      </w:r>
+      <w:proofErr w:type="gramEnd"/>
+      <w:r>
+        <w:rPr>
+          <w:i/>
+          <w:iCs/>
+          <w:color w:val="C45911" w:themeColor="accent2" w:themeShade="BF"/>
+          <w:sz w:val="24"/>
+          <w:szCs w:val="24"/>
+          <w:lang w:val="pt-BR"/>
+        </w:rPr>
+        <w:t xml:space="preserve">&gt; </w:t>
+      </w:r>
+      <w:proofErr w:type="spellStart"/>
+      <w:r>
+        <w:rPr>
+          <w:i/>
+          <w:iCs/>
+          <w:color w:val="C45911" w:themeColor="accent2" w:themeShade="BF"/>
+          <w:sz w:val="24"/>
+          <w:szCs w:val="24"/>
+          <w:lang w:val="pt-BR"/>
+        </w:rPr>
+        <w:t>DateTime</w:t>
+      </w:r>
+      <w:proofErr w:type="spellEnd"/>
+    </w:p>
+    <w:p>
+      <w:pPr>
+        <w:rPr>
+          <w:i/>
+          <w:iCs/>
+          <w:color w:val="C45911" w:themeColor="accent2" w:themeShade="BF"/>
+          <w:sz w:val="24"/>
+          <w:szCs w:val="24"/>
+          <w:lang w:val="pt-BR"/>
+        </w:rPr>
+      </w:pPr>
+      <w:r>
+        <w:rPr>
+          <w:i/>
+          <w:iCs/>
+          <w:color w:val="3B3838" w:themeColor="background2" w:themeShade="40"/>
+          <w:sz w:val="24"/>
+          <w:szCs w:val="24"/>
+          <w:lang w:val="pt-BR"/>
+        </w:rPr>
+        <w:tab/>
+      </w:r>
+      <w:r>
+        <w:rPr>
+          <w:i/>
+          <w:iCs/>
+          <w:color w:val="3B3838" w:themeColor="background2" w:themeShade="40"/>
+          <w:sz w:val="24"/>
+          <w:szCs w:val="24"/>
+          <w:lang w:val="pt-BR"/>
+        </w:rPr>
+        <w:tab/>
+      </w:r>
+      <w:proofErr w:type="spellStart"/>
+      <w:proofErr w:type="gramStart"/>
+      <w:r>
+        <w:rPr>
+          <w:i/>
+          <w:iCs/>
+          <w:color w:val="3B3838" w:themeColor="background2" w:themeShade="40"/>
+          <w:sz w:val="24"/>
+          <w:szCs w:val="24"/>
+          <w:lang w:val="pt-BR"/>
+        </w:rPr>
+        <w:t>valorTotalCompra</w:t>
+      </w:r>
+      <w:proofErr w:type="spellEnd"/>
+      <w:r>
+        <w:rPr>
+          <w:i/>
+          <w:iCs/>
+          <w:color w:val="3B3838" w:themeColor="background2" w:themeShade="40"/>
+          <w:sz w:val="24"/>
+          <w:szCs w:val="24"/>
+          <w:lang w:val="pt-BR"/>
+        </w:rPr>
+        <w:t xml:space="preserve">  </w:t>
+      </w:r>
+      <w:r>
+        <w:rPr>
+          <w:i/>
+          <w:iCs/>
+          <w:color w:val="C45911" w:themeColor="accent2" w:themeShade="BF"/>
+          <w:sz w:val="24"/>
+          <w:szCs w:val="24"/>
+          <w:lang w:val="pt-BR"/>
+        </w:rPr>
+        <w:t>-</w:t>
+      </w:r>
+      <w:proofErr w:type="gramEnd"/>
+      <w:r>
+        <w:rPr>
+          <w:i/>
+          <w:iCs/>
+          <w:color w:val="C45911" w:themeColor="accent2" w:themeShade="BF"/>
+          <w:sz w:val="24"/>
+          <w:szCs w:val="24"/>
+          <w:lang w:val="pt-BR"/>
+        </w:rPr>
+        <w:t xml:space="preserve">&gt; </w:t>
+      </w:r>
+      <w:proofErr w:type="spellStart"/>
+      <w:r>
+        <w:rPr>
+          <w:i/>
+          <w:iCs/>
+          <w:color w:val="C45911" w:themeColor="accent2" w:themeShade="BF"/>
+          <w:sz w:val="24"/>
+          <w:szCs w:val="24"/>
+          <w:lang w:val="pt-BR"/>
+        </w:rPr>
+        <w:t>Number</w:t>
+      </w:r>
+      <w:proofErr w:type="spellEnd"/>
+    </w:p>
+    <w:p>
+      <w:pPr>
+        <w:rPr>
+          <w:i/>
+          <w:iCs/>
+          <w:color w:val="3B3838" w:themeColor="background2" w:themeShade="40"/>
+          <w:sz w:val="24"/>
+          <w:szCs w:val="24"/>
+          <w:lang w:val="pt-BR"/>
+        </w:rPr>
+      </w:pPr>
+      <w:r>
+        <w:rPr>
+          <w:i/>
+          <w:iCs/>
+          <w:color w:val="3B3838" w:themeColor="background2" w:themeShade="40"/>
+          <w:sz w:val="24"/>
+          <w:szCs w:val="24"/>
+          <w:lang w:val="pt-BR"/>
+        </w:rPr>
+        <w:tab/>
+      </w:r>
+      <w:r>
+        <w:rPr>
+          <w:i/>
+          <w:iCs/>
+          <w:color w:val="3B3838" w:themeColor="background2" w:themeShade="40"/>
+          <w:sz w:val="24"/>
+          <w:szCs w:val="24"/>
+          <w:lang w:val="pt-BR"/>
+        </w:rPr>
+        <w:tab/>
+      </w:r>
+      <w:proofErr w:type="spellStart"/>
+      <w:proofErr w:type="gramStart"/>
+      <w:r>
+        <w:rPr>
+          <w:i/>
+          <w:iCs/>
+          <w:color w:val="3B3838" w:themeColor="background2" w:themeShade="40"/>
+          <w:sz w:val="24"/>
+          <w:szCs w:val="24"/>
+          <w:lang w:val="pt-BR"/>
+        </w:rPr>
+        <w:t>valorTotalVenda</w:t>
+      </w:r>
+      <w:proofErr w:type="spellEnd"/>
+      <w:r>
+        <w:rPr>
+          <w:i/>
+          <w:iCs/>
+          <w:color w:val="3B3838" w:themeColor="background2" w:themeShade="40"/>
+          <w:sz w:val="24"/>
+          <w:szCs w:val="24"/>
+          <w:lang w:val="pt-BR"/>
+        </w:rPr>
+        <w:t xml:space="preserve">  </w:t>
+      </w:r>
+      <w:r>
+        <w:rPr>
+          <w:i/>
+          <w:iCs/>
+          <w:color w:val="C45911" w:themeColor="accent2" w:themeShade="BF"/>
+          <w:sz w:val="24"/>
+          <w:szCs w:val="24"/>
+          <w:lang w:val="pt-BR"/>
+        </w:rPr>
+        <w:t>-</w:t>
+      </w:r>
+      <w:proofErr w:type="gramEnd"/>
+      <w:r>
+        <w:rPr>
+          <w:i/>
+          <w:iCs/>
+          <w:color w:val="C45911" w:themeColor="accent2" w:themeShade="BF"/>
+          <w:sz w:val="24"/>
+          <w:szCs w:val="24"/>
+          <w:lang w:val="pt-BR"/>
+        </w:rPr>
+        <w:t xml:space="preserve">&gt; </w:t>
+      </w:r>
+      <w:proofErr w:type="spellStart"/>
+      <w:r>
+        <w:rPr>
+          <w:i/>
+          <w:iCs/>
+          <w:color w:val="C45911" w:themeColor="accent2" w:themeShade="BF"/>
+          <w:sz w:val="24"/>
+          <w:szCs w:val="24"/>
+          <w:lang w:val="pt-BR"/>
+        </w:rPr>
+        <w:t>Number</w:t>
+      </w:r>
+      <w:proofErr w:type="spellEnd"/>
+    </w:p>
+    <w:p>
+      <w:pPr>
+        <w:rPr>
+          <w:i/>
+          <w:iCs/>
+          <w:color w:val="3B3838" w:themeColor="background2" w:themeShade="40"/>
+          <w:sz w:val="24"/>
+          <w:szCs w:val="24"/>
+          <w:lang w:val="pt-BR"/>
+        </w:rPr>
+      </w:pPr>
+      <w:r>
+        <w:rPr>
+          <w:i/>
+          <w:iCs/>
+          <w:color w:val="3B3838" w:themeColor="background2" w:themeShade="40"/>
+          <w:sz w:val="24"/>
+          <w:szCs w:val="24"/>
+          <w:lang w:val="pt-BR"/>
+        </w:rPr>
+        <w:tab/>
+      </w:r>
+      <w:r>
+        <w:rPr>
+          <w:i/>
+          <w:iCs/>
+          <w:color w:val="3B3838" w:themeColor="background2" w:themeShade="40"/>
+          <w:sz w:val="24"/>
+          <w:szCs w:val="24"/>
+          <w:lang w:val="pt-BR"/>
+        </w:rPr>
+        <w:tab/>
+      </w:r>
+      <w:proofErr w:type="spellStart"/>
+      <w:r>
+        <w:rPr>
+          <w:i/>
+          <w:iCs/>
+          <w:color w:val="3B3838" w:themeColor="background2" w:themeShade="40"/>
+          <w:sz w:val="24"/>
+          <w:szCs w:val="24"/>
+          <w:lang w:val="pt-BR"/>
+        </w:rPr>
+        <w:t>moedas_compra</w:t>
+      </w:r>
+      <w:proofErr w:type="spellEnd"/>
+      <w:r>
+        <w:rPr>
+          <w:i/>
+          <w:iCs/>
+          <w:color w:val="3B3838" w:themeColor="background2" w:themeShade="40"/>
+          <w:sz w:val="24"/>
+          <w:szCs w:val="24"/>
+          <w:lang w:val="pt-BR"/>
+        </w:rPr>
+        <w:t xml:space="preserve"> </w:t>
+      </w:r>
+      <w:r>
+        <w:rPr>
+          <w:i/>
+          <w:iCs/>
+          <w:color w:val="C45911" w:themeColor="accent2" w:themeShade="BF"/>
+          <w:sz w:val="24"/>
+          <w:szCs w:val="24"/>
+          <w:lang w:val="pt-BR"/>
+        </w:rPr>
+        <w:t xml:space="preserve">-&gt; </w:t>
+      </w:r>
+      <w:proofErr w:type="spellStart"/>
+      <w:r>
+        <w:rPr>
+          <w:i/>
+          <w:iCs/>
+          <w:color w:val="C45911" w:themeColor="accent2" w:themeShade="BF"/>
+          <w:sz w:val="24"/>
+          <w:szCs w:val="24"/>
+          <w:lang w:val="pt-BR"/>
+        </w:rPr>
+        <w:t>Array</w:t>
+      </w:r>
+      <w:proofErr w:type="spellEnd"/>
       <w:r>
         <w:rPr>
           <w:i/>
@@ -2900,204 +4099,288 @@
         <w:rPr>
           <w:i/>
           <w:iCs/>
-          <w:color w:val="3B3838" w:themeColor="background2" w:themeShade="40"/>
-          <w:sz w:val="24"/>
-          <w:szCs w:val="24"/>
-          <w:lang w:val="pt-BR"/>
-        </w:rPr>
-      </w:pPr>
-      <w:r>
-        <w:rPr>
-          <w:i/>
-          <w:iCs/>
-          <w:color w:val="3B3838" w:themeColor="background2" w:themeShade="40"/>
-          <w:sz w:val="24"/>
-          <w:szCs w:val="24"/>
-          <w:lang w:val="pt-BR"/>
-        </w:rPr>
-        <w:tab/>
-      </w:r>
-      <w:r>
-        <w:rPr>
-          <w:i/>
-          <w:iCs/>
-          <w:color w:val="3B3838" w:themeColor="background2" w:themeShade="40"/>
-          <w:sz w:val="24"/>
-          <w:szCs w:val="24"/>
-          <w:lang w:val="pt-BR"/>
-        </w:rPr>
-        <w:tab/>
-      </w:r>
-      <w:r>
-        <w:rPr>
-          <w:i/>
-          <w:iCs/>
-          <w:color w:val="3B3838" w:themeColor="background2" w:themeShade="40"/>
-          <w:sz w:val="24"/>
-          <w:szCs w:val="24"/>
-          <w:lang w:val="pt-BR"/>
-        </w:rPr>
-        <w:tab/>
-      </w:r>
-      <w:r>
-        <w:rPr>
-          <w:i/>
-          <w:iCs/>
-          <w:color w:val="3B3838" w:themeColor="background2" w:themeShade="40"/>
-          <w:sz w:val="24"/>
-          <w:szCs w:val="24"/>
-          <w:lang w:val="pt-BR"/>
-        </w:rPr>
-        <w:tab/>
-        <w:t xml:space="preserve">ID (Mongo)  </w:t>
-      </w:r>
-      <w:r>
-        <w:rPr>
-          <w:i/>
-          <w:iCs/>
-          <w:color w:val="C45911" w:themeColor="accent2" w:themeShade="BF"/>
-          <w:sz w:val="24"/>
-          <w:szCs w:val="24"/>
-          <w:lang w:val="pt-BR"/>
-        </w:rPr>
-        <w:t>-&gt; ObjectID</w:t>
-      </w:r>
-    </w:p>
-    <w:p>
-      <w:pPr>
-        <w:rPr>
-          <w:i/>
-          <w:iCs/>
-          <w:color w:val="3B3838" w:themeColor="background2" w:themeShade="40"/>
-          <w:sz w:val="24"/>
-          <w:szCs w:val="24"/>
-          <w:lang w:val="pt-BR"/>
-        </w:rPr>
-      </w:pPr>
-      <w:r>
-        <w:rPr>
-          <w:i/>
-          <w:iCs/>
-          <w:color w:val="3B3838" w:themeColor="background2" w:themeShade="40"/>
-          <w:sz w:val="24"/>
-          <w:szCs w:val="24"/>
-          <w:lang w:val="pt-BR"/>
-        </w:rPr>
-        <w:tab/>
-      </w:r>
-      <w:r>
-        <w:rPr>
-          <w:i/>
-          <w:iCs/>
-          <w:color w:val="3B3838" w:themeColor="background2" w:themeShade="40"/>
-          <w:sz w:val="24"/>
-          <w:szCs w:val="24"/>
-          <w:lang w:val="pt-BR"/>
-        </w:rPr>
-        <w:tab/>
-      </w:r>
-      <w:r>
-        <w:rPr>
-          <w:i/>
-          <w:iCs/>
-          <w:color w:val="3B3838" w:themeColor="background2" w:themeShade="40"/>
-          <w:sz w:val="24"/>
-          <w:szCs w:val="24"/>
-          <w:lang w:val="pt-BR"/>
-        </w:rPr>
-        <w:tab/>
-      </w:r>
-      <w:r>
-        <w:rPr>
-          <w:i/>
-          <w:iCs/>
-          <w:color w:val="3B3838" w:themeColor="background2" w:themeShade="40"/>
-          <w:sz w:val="24"/>
-          <w:szCs w:val="24"/>
-          <w:lang w:val="pt-BR"/>
-        </w:rPr>
-        <w:tab/>
-        <w:t xml:space="preserve">Nome  </w:t>
-      </w:r>
-      <w:r>
-        <w:rPr>
-          <w:i/>
-          <w:iCs/>
-          <w:color w:val="C45911" w:themeColor="accent2" w:themeShade="BF"/>
-          <w:sz w:val="24"/>
-          <w:szCs w:val="24"/>
-          <w:lang w:val="pt-BR"/>
-        </w:rPr>
-        <w:t>-&gt; Text</w:t>
-      </w:r>
-    </w:p>
-    <w:p>
-      <w:pPr>
-        <w:rPr>
-          <w:i/>
-          <w:iCs/>
-          <w:color w:val="3B3838" w:themeColor="background2" w:themeShade="40"/>
-          <w:sz w:val="24"/>
-          <w:szCs w:val="24"/>
-          <w:lang w:val="pt-BR"/>
-        </w:rPr>
-      </w:pPr>
-      <w:r>
-        <w:rPr>
-          <w:i/>
-          <w:iCs/>
-          <w:color w:val="3B3838" w:themeColor="background2" w:themeShade="40"/>
-          <w:sz w:val="24"/>
-          <w:szCs w:val="24"/>
-          <w:lang w:val="pt-BR"/>
-        </w:rPr>
-        <w:tab/>
-      </w:r>
-      <w:r>
-        <w:rPr>
-          <w:i/>
-          <w:iCs/>
-          <w:color w:val="3B3838" w:themeColor="background2" w:themeShade="40"/>
-          <w:sz w:val="24"/>
-          <w:szCs w:val="24"/>
-          <w:lang w:val="pt-BR"/>
-        </w:rPr>
-        <w:tab/>
-      </w:r>
-      <w:r>
-        <w:rPr>
-          <w:i/>
-          <w:iCs/>
-          <w:color w:val="3B3838" w:themeColor="background2" w:themeShade="40"/>
-          <w:sz w:val="24"/>
-          <w:szCs w:val="24"/>
-          <w:lang w:val="pt-BR"/>
-        </w:rPr>
-        <w:tab/>
-      </w:r>
-      <w:r>
-        <w:rPr>
-          <w:i/>
-          <w:iCs/>
-          <w:color w:val="3B3838" w:themeColor="background2" w:themeShade="40"/>
-          <w:sz w:val="24"/>
-          <w:szCs w:val="24"/>
-          <w:lang w:val="pt-BR"/>
-        </w:rPr>
-        <w:tab/>
-        <w:t xml:space="preserve">Data_Cotacao  </w:t>
-      </w:r>
-      <w:r>
-        <w:rPr>
-          <w:i/>
-          <w:iCs/>
-          <w:color w:val="C45911" w:themeColor="accent2" w:themeShade="BF"/>
-          <w:sz w:val="24"/>
-          <w:szCs w:val="24"/>
-          <w:lang w:val="pt-BR"/>
-        </w:rPr>
-        <w:t>-&gt; DateTime</w:t>
-      </w:r>
+          <w:color w:val="C45911" w:themeColor="accent2" w:themeShade="BF"/>
+          <w:sz w:val="24"/>
+          <w:szCs w:val="24"/>
+          <w:lang w:val="pt-BR"/>
+        </w:rPr>
+      </w:pPr>
+      <w:r>
+        <w:rPr>
+          <w:i/>
+          <w:iCs/>
+          <w:color w:val="3B3838" w:themeColor="background2" w:themeShade="40"/>
+          <w:sz w:val="24"/>
+          <w:szCs w:val="24"/>
+          <w:lang w:val="pt-BR"/>
+        </w:rPr>
+        <w:tab/>
+      </w:r>
+      <w:r>
+        <w:rPr>
+          <w:i/>
+          <w:iCs/>
+          <w:color w:val="3B3838" w:themeColor="background2" w:themeShade="40"/>
+          <w:sz w:val="24"/>
+          <w:szCs w:val="24"/>
+          <w:lang w:val="pt-BR"/>
+        </w:rPr>
+        <w:tab/>
+      </w:r>
+      <w:r>
+        <w:rPr>
+          <w:i/>
+          <w:iCs/>
+          <w:color w:val="3B3838" w:themeColor="background2" w:themeShade="40"/>
+          <w:sz w:val="24"/>
+          <w:szCs w:val="24"/>
+          <w:lang w:val="pt-BR"/>
+        </w:rPr>
+        <w:tab/>
+      </w:r>
+      <w:r>
+        <w:rPr>
+          <w:i/>
+          <w:iCs/>
+          <w:color w:val="3B3838" w:themeColor="background2" w:themeShade="40"/>
+          <w:sz w:val="24"/>
+          <w:szCs w:val="24"/>
+          <w:lang w:val="pt-BR"/>
+        </w:rPr>
+        <w:tab/>
+      </w:r>
+      <w:r>
+        <w:rPr>
+          <w:i/>
+          <w:iCs/>
+          <w:color w:val="3B3838" w:themeColor="background2" w:themeShade="40"/>
+          <w:sz w:val="24"/>
+          <w:szCs w:val="24"/>
+          <w:lang w:val="pt-BR"/>
+        </w:rPr>
+        <w:t xml:space="preserve">ID (Mongo) </w:t>
+      </w:r>
+      <w:r>
+        <w:rPr>
+          <w:i/>
+          <w:iCs/>
+          <w:color w:val="C45911" w:themeColor="accent2" w:themeShade="BF"/>
+          <w:sz w:val="24"/>
+          <w:szCs w:val="24"/>
+          <w:lang w:val="pt-BR"/>
+        </w:rPr>
+        <w:t xml:space="preserve">-&gt; </w:t>
+      </w:r>
+      <w:proofErr w:type="spellStart"/>
+      <w:r>
+        <w:rPr>
+          <w:i/>
+          <w:iCs/>
+          <w:color w:val="C45911" w:themeColor="accent2" w:themeShade="BF"/>
+          <w:sz w:val="24"/>
+          <w:szCs w:val="24"/>
+          <w:lang w:val="pt-BR"/>
+        </w:rPr>
+        <w:t>ObjectID</w:t>
+      </w:r>
+      <w:proofErr w:type="spellEnd"/>
+    </w:p>
+    <w:p>
+      <w:pPr>
+        <w:rPr>
+          <w:i/>
+          <w:iCs/>
+          <w:color w:val="3B3838" w:themeColor="background2" w:themeShade="40"/>
+          <w:sz w:val="24"/>
+          <w:szCs w:val="24"/>
+          <w:lang w:val="pt-BR"/>
+        </w:rPr>
+      </w:pPr>
+      <w:r>
+        <w:rPr>
+          <w:i/>
+          <w:iCs/>
+          <w:color w:val="C45911" w:themeColor="accent2" w:themeShade="BF"/>
+          <w:sz w:val="24"/>
+          <w:szCs w:val="24"/>
+          <w:lang w:val="pt-BR"/>
+        </w:rPr>
+        <w:tab/>
+      </w:r>
+      <w:r>
+        <w:rPr>
+          <w:i/>
+          <w:iCs/>
+          <w:color w:val="C45911" w:themeColor="accent2" w:themeShade="BF"/>
+          <w:sz w:val="24"/>
+          <w:szCs w:val="24"/>
+          <w:lang w:val="pt-BR"/>
+        </w:rPr>
+        <w:tab/>
+      </w:r>
+      <w:r>
+        <w:rPr>
+          <w:i/>
+          <w:iCs/>
+          <w:color w:val="C45911" w:themeColor="accent2" w:themeShade="BF"/>
+          <w:sz w:val="24"/>
+          <w:szCs w:val="24"/>
+          <w:lang w:val="pt-BR"/>
+        </w:rPr>
+        <w:tab/>
+      </w:r>
+      <w:r>
+        <w:rPr>
+          <w:i/>
+          <w:iCs/>
+          <w:color w:val="C45911" w:themeColor="accent2" w:themeShade="BF"/>
+          <w:sz w:val="24"/>
+          <w:szCs w:val="24"/>
+          <w:lang w:val="pt-BR"/>
+        </w:rPr>
+        <w:tab/>
+      </w:r>
+      <w:proofErr w:type="spellStart"/>
+      <w:r>
+        <w:rPr>
+          <w:i/>
+          <w:iCs/>
+          <w:color w:val="3B3838" w:themeColor="background2" w:themeShade="40"/>
+          <w:sz w:val="24"/>
+          <w:szCs w:val="24"/>
+          <w:lang w:val="pt-BR"/>
+        </w:rPr>
+        <w:t>idMoeda</w:t>
+      </w:r>
+      <w:proofErr w:type="spellEnd"/>
+      <w:r>
+        <w:rPr>
+          <w:i/>
+          <w:iCs/>
+          <w:color w:val="C45911" w:themeColor="accent2" w:themeShade="BF"/>
+          <w:sz w:val="24"/>
+          <w:szCs w:val="24"/>
+          <w:lang w:val="pt-BR"/>
+        </w:rPr>
+        <w:t xml:space="preserve"> -&gt; </w:t>
+      </w:r>
+      <w:proofErr w:type="spellStart"/>
+      <w:r>
+        <w:rPr>
+          <w:i/>
+          <w:iCs/>
+          <w:color w:val="C45911" w:themeColor="accent2" w:themeShade="BF"/>
+          <w:sz w:val="24"/>
+          <w:szCs w:val="24"/>
+          <w:lang w:val="pt-BR"/>
+        </w:rPr>
+        <w:t>ObjectID</w:t>
+      </w:r>
+      <w:proofErr w:type="spellEnd"/>
+    </w:p>
+    <w:p>
+      <w:pPr>
+        <w:rPr>
+          <w:i/>
+          <w:iCs/>
+          <w:color w:val="3B3838" w:themeColor="background2" w:themeShade="40"/>
+          <w:sz w:val="24"/>
+          <w:szCs w:val="24"/>
+          <w:lang w:val="pt-BR"/>
+        </w:rPr>
+      </w:pPr>
+      <w:r>
+        <w:rPr>
+          <w:i/>
+          <w:iCs/>
+          <w:color w:val="3B3838" w:themeColor="background2" w:themeShade="40"/>
+          <w:sz w:val="24"/>
+          <w:szCs w:val="24"/>
+          <w:lang w:val="pt-BR"/>
+        </w:rPr>
+        <w:tab/>
+      </w:r>
+      <w:r>
+        <w:rPr>
+          <w:i/>
+          <w:iCs/>
+          <w:color w:val="3B3838" w:themeColor="background2" w:themeShade="40"/>
+          <w:sz w:val="24"/>
+          <w:szCs w:val="24"/>
+          <w:lang w:val="pt-BR"/>
+        </w:rPr>
+        <w:tab/>
+      </w:r>
+      <w:r>
+        <w:rPr>
+          <w:i/>
+          <w:iCs/>
+          <w:color w:val="3B3838" w:themeColor="background2" w:themeShade="40"/>
+          <w:sz w:val="24"/>
+          <w:szCs w:val="24"/>
+          <w:lang w:val="pt-BR"/>
+        </w:rPr>
+        <w:tab/>
+      </w:r>
+      <w:r>
+        <w:rPr>
+          <w:i/>
+          <w:iCs/>
+          <w:color w:val="3B3838" w:themeColor="background2" w:themeShade="40"/>
+          <w:sz w:val="24"/>
+          <w:szCs w:val="24"/>
+          <w:lang w:val="pt-BR"/>
+        </w:rPr>
+        <w:tab/>
+      </w:r>
+      <w:proofErr w:type="spellStart"/>
+      <w:r>
+        <w:rPr>
+          <w:i/>
+          <w:iCs/>
+          <w:color w:val="3B3838" w:themeColor="background2" w:themeShade="40"/>
+          <w:sz w:val="24"/>
+          <w:szCs w:val="24"/>
+          <w:lang w:val="pt-BR"/>
+        </w:rPr>
+        <w:t>Data_Cotacao</w:t>
+      </w:r>
+      <w:proofErr w:type="spellEnd"/>
+      <w:r>
+        <w:rPr>
+          <w:i/>
+          <w:iCs/>
+          <w:color w:val="3B3838" w:themeColor="background2" w:themeShade="40"/>
+          <w:sz w:val="24"/>
+          <w:szCs w:val="24"/>
+          <w:lang w:val="pt-BR"/>
+        </w:rPr>
+        <w:t xml:space="preserve"> </w:t>
+      </w:r>
+      <w:r>
+        <w:rPr>
+          <w:i/>
+          <w:iCs/>
+          <w:color w:val="C45911" w:themeColor="accent2" w:themeShade="BF"/>
+          <w:sz w:val="24"/>
+          <w:szCs w:val="24"/>
+          <w:lang w:val="pt-BR"/>
+        </w:rPr>
+        <w:t xml:space="preserve">-&gt; </w:t>
+      </w:r>
+      <w:proofErr w:type="spellStart"/>
+      <w:r>
+        <w:rPr>
+          <w:i/>
+          <w:iCs/>
+          <w:color w:val="C45911" w:themeColor="accent2" w:themeShade="BF"/>
+          <w:sz w:val="24"/>
+          <w:szCs w:val="24"/>
+          <w:lang w:val="pt-BR"/>
+        </w:rPr>
+        <w:t>DateTime</w:t>
+      </w:r>
+      <w:proofErr w:type="spellEnd"/>
     </w:p>
     <w:p>
       <w:pPr>
@@ -3164,63 +4447,87 @@
           <w:szCs w:val="24"/>
           <w:lang w:val="pt-BR"/>
         </w:rPr>
-        <w:t>-&gt; Float</w:t>
-      </w:r>
-    </w:p>
-    <w:p>
-      <w:pPr>
-        <w:rPr>
-          <w:i/>
-          <w:iCs/>
-          <w:color w:val="3B3838" w:themeColor="background2" w:themeShade="40"/>
-          <w:sz w:val="24"/>
-          <w:szCs w:val="24"/>
-          <w:lang w:val="pt-BR"/>
-        </w:rPr>
-      </w:pPr>
-      <w:r>
-        <w:rPr>
-          <w:i/>
-          <w:iCs/>
-          <w:color w:val="3B3838" w:themeColor="background2" w:themeShade="40"/>
-          <w:sz w:val="24"/>
-          <w:szCs w:val="24"/>
-          <w:lang w:val="pt-BR"/>
-        </w:rPr>
-        <w:tab/>
-      </w:r>
-      <w:r>
-        <w:rPr>
-          <w:i/>
-          <w:iCs/>
-          <w:color w:val="3B3838" w:themeColor="background2" w:themeShade="40"/>
-          <w:sz w:val="24"/>
-          <w:szCs w:val="24"/>
-          <w:lang w:val="pt-BR"/>
-        </w:rPr>
-        <w:tab/>
-      </w:r>
-      <w:r>
-        <w:rPr>
-          <w:i/>
-          <w:iCs/>
-          <w:color w:val="3B3838" w:themeColor="background2" w:themeShade="40"/>
-          <w:sz w:val="24"/>
-          <w:szCs w:val="24"/>
-          <w:lang w:val="pt-BR"/>
-        </w:rPr>
-        <w:tab/>
-      </w:r>
-      <w:r>
-        <w:rPr>
-          <w:i/>
-          <w:iCs/>
-          <w:color w:val="3B3838" w:themeColor="background2" w:themeShade="40"/>
-          <w:sz w:val="24"/>
-          <w:szCs w:val="24"/>
-          <w:lang w:val="pt-BR"/>
-        </w:rPr>
-        <w:tab/>
+        <w:t xml:space="preserve">-&gt; </w:t>
+      </w:r>
+      <w:proofErr w:type="spellStart"/>
+      <w:r>
+        <w:rPr>
+          <w:i/>
+          <w:iCs/>
+          <w:color w:val="C45911" w:themeColor="accent2" w:themeShade="BF"/>
+          <w:sz w:val="24"/>
+          <w:szCs w:val="24"/>
+          <w:lang w:val="pt-BR"/>
+        </w:rPr>
+        <w:t>Float</w:t>
+      </w:r>
+      <w:proofErr w:type="spellEnd"/>
+    </w:p>
+    <w:p>
+      <w:pPr>
+        <w:rPr>
+          <w:i/>
+          <w:iCs/>
+          <w:color w:val="3B3838" w:themeColor="background2" w:themeShade="40"/>
+          <w:sz w:val="24"/>
+          <w:szCs w:val="24"/>
+          <w:lang w:val="pt-BR"/>
+        </w:rPr>
+      </w:pPr>
+      <w:r>
+        <w:rPr>
+          <w:i/>
+          <w:iCs/>
+          <w:color w:val="3B3838" w:themeColor="background2" w:themeShade="40"/>
+          <w:sz w:val="24"/>
+          <w:szCs w:val="24"/>
+          <w:lang w:val="pt-BR"/>
+        </w:rPr>
+        <w:tab/>
+      </w:r>
+      <w:r>
+        <w:rPr>
+          <w:i/>
+          <w:iCs/>
+          <w:color w:val="3B3838" w:themeColor="background2" w:themeShade="40"/>
+          <w:sz w:val="24"/>
+          <w:szCs w:val="24"/>
+          <w:lang w:val="pt-BR"/>
+        </w:rPr>
+        <w:tab/>
+      </w:r>
+      <w:r>
+        <w:rPr>
+          <w:i/>
+          <w:iCs/>
+          <w:color w:val="3B3838" w:themeColor="background2" w:themeShade="40"/>
+          <w:sz w:val="24"/>
+          <w:szCs w:val="24"/>
+          <w:lang w:val="pt-BR"/>
+        </w:rPr>
+        <w:tab/>
+      </w:r>
+      <w:r>
+        <w:rPr>
+          <w:i/>
+          <w:iCs/>
+          <w:color w:val="3B3838" w:themeColor="background2" w:themeShade="40"/>
+          <w:sz w:val="24"/>
+          <w:szCs w:val="24"/>
+          <w:lang w:val="pt-BR"/>
+        </w:rPr>
+        <w:tab/>
+      </w:r>
+      <w:proofErr w:type="gramStart"/>
+      <w:r>
+        <w:rPr>
+          <w:i/>
+          <w:iCs/>
+          <w:color w:val="3B3838" w:themeColor="background2" w:themeShade="40"/>
+          <w:sz w:val="24"/>
+          <w:szCs w:val="24"/>
+          <w:lang w:val="pt-BR"/>
+        </w:rPr>
         <w:t xml:space="preserve">Quantidade  </w:t>
       </w:r>
       <w:r>
@@ -3232,8 +4539,33 @@
           <w:szCs w:val="24"/>
           <w:lang w:val="pt-BR"/>
         </w:rPr>
-        <w:t>-&gt; Int</w:t>
-      </w:r>
+        <w:t>-</w:t>
+      </w:r>
+      <w:proofErr w:type="gramEnd"/>
+      <w:r>
+        <w:rPr>
+          <w:i/>
+          <w:iCs/>
+          <w:color w:val="C45911" w:themeColor="accent2" w:themeShade="BF"/>
+          <w:sz w:val="24"/>
+          <w:szCs w:val="24"/>
+          <w:lang w:val="pt-BR"/>
+        </w:rPr>
+        <w:t xml:space="preserve">&gt; </w:t>
+      </w:r>
+      <w:proofErr w:type="spellStart"/>
+      <w:r>
+        <w:rPr>
+          <w:i/>
+          <w:iCs/>
+          <w:color w:val="C45911" w:themeColor="accent2" w:themeShade="BF"/>
+          <w:sz w:val="24"/>
+          <w:szCs w:val="24"/>
+          <w:lang w:val="pt-BR"/>
+        </w:rPr>
+        <w:t>Int</w:t>
+      </w:r>
+      <w:proofErr w:type="spellEnd"/>
     </w:p>
     <w:p>
       <w:pPr>
@@ -3348,18 +4680,89 @@
           <w:lang w:val="pt-BR"/>
         </w:rPr>
         <w:tab/>
-        <w:t xml:space="preserve">moedas_venda  </w:t>
-      </w:r>
-      <w:r>
-        <w:rPr>
-          <w:i/>
-          <w:iCs/>
-          <w:color w:val="C45911" w:themeColor="accent2" w:themeShade="BF"/>
-          <w:sz w:val="24"/>
-          <w:szCs w:val="24"/>
-          <w:lang w:val="pt-BR"/>
-        </w:rPr>
-        <w:t xml:space="preserve">-&gt; Array </w:t>
+      </w:r>
+      <w:proofErr w:type="spellStart"/>
+      <w:r>
+        <w:rPr>
+          <w:i/>
+          <w:iCs/>
+          <w:color w:val="3B3838" w:themeColor="background2" w:themeShade="40"/>
+          <w:sz w:val="24"/>
+          <w:szCs w:val="24"/>
+          <w:lang w:val="pt-BR"/>
+        </w:rPr>
+        <w:t>moedas_</w:t>
+      </w:r>
+      <w:proofErr w:type="gramStart"/>
+      <w:r>
+        <w:rPr>
+          <w:i/>
+          <w:iCs/>
+          <w:color w:val="3B3838" w:themeColor="background2" w:themeShade="40"/>
+          <w:sz w:val="24"/>
+          <w:szCs w:val="24"/>
+          <w:lang w:val="pt-BR"/>
+        </w:rPr>
+        <w:t>venda</w:t>
+      </w:r>
+      <w:proofErr w:type="spellEnd"/>
+      <w:r>
+        <w:rPr>
+          <w:i/>
+          <w:iCs/>
+          <w:color w:val="3B3838" w:themeColor="background2" w:themeShade="40"/>
+          <w:sz w:val="24"/>
+          <w:szCs w:val="24"/>
+          <w:lang w:val="pt-BR"/>
+        </w:rPr>
+        <w:t xml:space="preserve">  </w:t>
+      </w:r>
+      <w:r>
+        <w:rPr>
+          <w:i/>
+          <w:iCs/>
+          <w:color w:val="C45911" w:themeColor="accent2" w:themeShade="BF"/>
+          <w:sz w:val="24"/>
+          <w:szCs w:val="24"/>
+          <w:lang w:val="pt-BR"/>
+        </w:rPr>
+        <w:t>-</w:t>
+      </w:r>
+      <w:proofErr w:type="gramEnd"/>
+      <w:r>
+        <w:rPr>
+          <w:i/>
+          <w:iCs/>
+          <w:color w:val="C45911" w:themeColor="accent2" w:themeShade="BF"/>
+          <w:sz w:val="24"/>
+          <w:szCs w:val="24"/>
+          <w:lang w:val="pt-BR"/>
+        </w:rPr>
+        <w:t xml:space="preserve">&gt; </w:t>
+      </w:r>
+      <w:proofErr w:type="spellStart"/>
+      <w:r>
+        <w:rPr>
+          <w:i/>
+          <w:iCs/>
+          <w:color w:val="C45911" w:themeColor="accent2" w:themeShade="BF"/>
+          <w:sz w:val="24"/>
+          <w:szCs w:val="24"/>
+          <w:lang w:val="pt-BR"/>
+        </w:rPr>
+        <w:t>Array</w:t>
+      </w:r>
+      <w:proofErr w:type="spellEnd"/>
+      <w:r>
+        <w:rPr>
+          <w:i/>
+          <w:iCs/>
+          <w:color w:val="C45911" w:themeColor="accent2" w:themeShade="BF"/>
+          <w:sz w:val="24"/>
+          <w:szCs w:val="24"/>
+          <w:lang w:val="pt-BR"/>
+        </w:rPr>
+        <w:t xml:space="preserve"> </w:t>
       </w:r>
       <w:r>
         <w:rPr>
@@ -3424,204 +4827,289 @@
         <w:rPr>
           <w:i/>
           <w:iCs/>
-          <w:color w:val="3B3838" w:themeColor="background2" w:themeShade="40"/>
-          <w:sz w:val="24"/>
-          <w:szCs w:val="24"/>
-          <w:lang w:val="pt-BR"/>
-        </w:rPr>
-      </w:pPr>
-      <w:r>
-        <w:rPr>
-          <w:i/>
-          <w:iCs/>
-          <w:color w:val="3B3838" w:themeColor="background2" w:themeShade="40"/>
-          <w:sz w:val="24"/>
-          <w:szCs w:val="24"/>
-          <w:lang w:val="pt-BR"/>
-        </w:rPr>
-        <w:tab/>
-      </w:r>
-      <w:r>
-        <w:rPr>
-          <w:i/>
-          <w:iCs/>
-          <w:color w:val="3B3838" w:themeColor="background2" w:themeShade="40"/>
-          <w:sz w:val="24"/>
-          <w:szCs w:val="24"/>
-          <w:lang w:val="pt-BR"/>
-        </w:rPr>
-        <w:tab/>
-      </w:r>
-      <w:r>
-        <w:rPr>
-          <w:i/>
-          <w:iCs/>
-          <w:color w:val="3B3838" w:themeColor="background2" w:themeShade="40"/>
-          <w:sz w:val="24"/>
-          <w:szCs w:val="24"/>
-          <w:lang w:val="pt-BR"/>
-        </w:rPr>
-        <w:tab/>
-      </w:r>
-      <w:r>
-        <w:rPr>
-          <w:i/>
-          <w:iCs/>
-          <w:color w:val="3B3838" w:themeColor="background2" w:themeShade="40"/>
-          <w:sz w:val="24"/>
-          <w:szCs w:val="24"/>
-          <w:lang w:val="pt-BR"/>
-        </w:rPr>
-        <w:tab/>
-        <w:t xml:space="preserve">ID (Mongo)  </w:t>
-      </w:r>
-      <w:r>
-        <w:rPr>
-          <w:i/>
-          <w:iCs/>
-          <w:color w:val="C45911" w:themeColor="accent2" w:themeShade="BF"/>
-          <w:sz w:val="24"/>
-          <w:szCs w:val="24"/>
-          <w:lang w:val="pt-BR"/>
-        </w:rPr>
-        <w:t>-&gt; ObjectID</w:t>
-      </w:r>
-    </w:p>
-    <w:p>
-      <w:pPr>
-        <w:rPr>
-          <w:i/>
-          <w:iCs/>
-          <w:color w:val="3B3838" w:themeColor="background2" w:themeShade="40"/>
-          <w:sz w:val="24"/>
-          <w:szCs w:val="24"/>
-          <w:lang w:val="pt-BR"/>
-        </w:rPr>
-      </w:pPr>
-      <w:r>
-        <w:rPr>
-          <w:i/>
-          <w:iCs/>
-          <w:color w:val="3B3838" w:themeColor="background2" w:themeShade="40"/>
-          <w:sz w:val="24"/>
-          <w:szCs w:val="24"/>
-          <w:lang w:val="pt-BR"/>
-        </w:rPr>
-        <w:tab/>
-      </w:r>
-      <w:r>
-        <w:rPr>
-          <w:i/>
-          <w:iCs/>
-          <w:color w:val="3B3838" w:themeColor="background2" w:themeShade="40"/>
-          <w:sz w:val="24"/>
-          <w:szCs w:val="24"/>
-          <w:lang w:val="pt-BR"/>
-        </w:rPr>
-        <w:tab/>
-      </w:r>
-      <w:r>
-        <w:rPr>
-          <w:i/>
-          <w:iCs/>
-          <w:color w:val="3B3838" w:themeColor="background2" w:themeShade="40"/>
-          <w:sz w:val="24"/>
-          <w:szCs w:val="24"/>
-          <w:lang w:val="pt-BR"/>
-        </w:rPr>
-        <w:tab/>
-      </w:r>
-      <w:r>
-        <w:rPr>
-          <w:i/>
-          <w:iCs/>
-          <w:color w:val="3B3838" w:themeColor="background2" w:themeShade="40"/>
-          <w:sz w:val="24"/>
-          <w:szCs w:val="24"/>
-          <w:lang w:val="pt-BR"/>
-        </w:rPr>
-        <w:tab/>
-        <w:t xml:space="preserve">Nome  </w:t>
-      </w:r>
-      <w:r>
-        <w:rPr>
-          <w:i/>
-          <w:iCs/>
-          <w:color w:val="C45911" w:themeColor="accent2" w:themeShade="BF"/>
-          <w:sz w:val="24"/>
-          <w:szCs w:val="24"/>
-          <w:lang w:val="pt-BR"/>
-        </w:rPr>
-        <w:t>-&gt; Text</w:t>
-      </w:r>
-    </w:p>
-    <w:p>
-      <w:pPr>
-        <w:rPr>
-          <w:i/>
-          <w:iCs/>
-          <w:color w:val="3B3838" w:themeColor="background2" w:themeShade="40"/>
-          <w:sz w:val="24"/>
-          <w:szCs w:val="24"/>
-          <w:lang w:val="pt-BR"/>
-        </w:rPr>
-      </w:pPr>
-      <w:r>
-        <w:rPr>
-          <w:i/>
-          <w:iCs/>
-          <w:color w:val="3B3838" w:themeColor="background2" w:themeShade="40"/>
-          <w:sz w:val="24"/>
-          <w:szCs w:val="24"/>
-          <w:lang w:val="pt-BR"/>
-        </w:rPr>
-        <w:tab/>
-      </w:r>
-      <w:r>
-        <w:rPr>
-          <w:i/>
-          <w:iCs/>
-          <w:color w:val="3B3838" w:themeColor="background2" w:themeShade="40"/>
-          <w:sz w:val="24"/>
-          <w:szCs w:val="24"/>
-          <w:lang w:val="pt-BR"/>
-        </w:rPr>
-        <w:tab/>
-      </w:r>
-      <w:r>
-        <w:rPr>
-          <w:i/>
-          <w:iCs/>
-          <w:color w:val="3B3838" w:themeColor="background2" w:themeShade="40"/>
-          <w:sz w:val="24"/>
-          <w:szCs w:val="24"/>
-          <w:lang w:val="pt-BR"/>
-        </w:rPr>
-        <w:tab/>
-      </w:r>
-      <w:r>
-        <w:rPr>
-          <w:i/>
-          <w:iCs/>
-          <w:color w:val="3B3838" w:themeColor="background2" w:themeShade="40"/>
-          <w:sz w:val="24"/>
-          <w:szCs w:val="24"/>
-          <w:lang w:val="pt-BR"/>
-        </w:rPr>
-        <w:tab/>
-        <w:t xml:space="preserve">Data_Cotacao  </w:t>
-      </w:r>
-      <w:r>
-        <w:rPr>
-          <w:i/>
-          <w:iCs/>
-          <w:color w:val="C45911" w:themeColor="accent2" w:themeShade="BF"/>
-          <w:sz w:val="24"/>
-          <w:szCs w:val="24"/>
-          <w:lang w:val="pt-BR"/>
-        </w:rPr>
-        <w:t>-&gt; DateTime</w:t>
-      </w:r>
+          <w:color w:val="C45911" w:themeColor="accent2" w:themeShade="BF"/>
+          <w:sz w:val="24"/>
+          <w:szCs w:val="24"/>
+          <w:lang w:val="pt-BR"/>
+        </w:rPr>
+      </w:pPr>
+      <w:r>
+        <w:rPr>
+          <w:i/>
+          <w:iCs/>
+          <w:color w:val="3B3838" w:themeColor="background2" w:themeShade="40"/>
+          <w:sz w:val="24"/>
+          <w:szCs w:val="24"/>
+          <w:lang w:val="pt-BR"/>
+        </w:rPr>
+        <w:tab/>
+      </w:r>
+      <w:r>
+        <w:rPr>
+          <w:i/>
+          <w:iCs/>
+          <w:color w:val="3B3838" w:themeColor="background2" w:themeShade="40"/>
+          <w:sz w:val="24"/>
+          <w:szCs w:val="24"/>
+          <w:lang w:val="pt-BR"/>
+        </w:rPr>
+        <w:tab/>
+      </w:r>
+      <w:r>
+        <w:rPr>
+          <w:i/>
+          <w:iCs/>
+          <w:color w:val="3B3838" w:themeColor="background2" w:themeShade="40"/>
+          <w:sz w:val="24"/>
+          <w:szCs w:val="24"/>
+          <w:lang w:val="pt-BR"/>
+        </w:rPr>
+        <w:tab/>
+      </w:r>
+      <w:r>
+        <w:rPr>
+          <w:i/>
+          <w:iCs/>
+          <w:color w:val="3B3838" w:themeColor="background2" w:themeShade="40"/>
+          <w:sz w:val="24"/>
+          <w:szCs w:val="24"/>
+          <w:lang w:val="pt-BR"/>
+        </w:rPr>
+        <w:tab/>
+        <w:t xml:space="preserve">ID (Mongo) </w:t>
+      </w:r>
+      <w:r>
+        <w:rPr>
+          <w:i/>
+          <w:iCs/>
+          <w:color w:val="C45911" w:themeColor="accent2" w:themeShade="BF"/>
+          <w:sz w:val="24"/>
+          <w:szCs w:val="24"/>
+          <w:lang w:val="pt-BR"/>
+        </w:rPr>
+        <w:t xml:space="preserve">-&gt; </w:t>
+      </w:r>
+      <w:proofErr w:type="spellStart"/>
+      <w:r>
+        <w:rPr>
+          <w:i/>
+          <w:iCs/>
+          <w:color w:val="C45911" w:themeColor="accent2" w:themeShade="BF"/>
+          <w:sz w:val="24"/>
+          <w:szCs w:val="24"/>
+          <w:lang w:val="pt-BR"/>
+        </w:rPr>
+        <w:t>ObjectID</w:t>
+      </w:r>
+      <w:proofErr w:type="spellEnd"/>
+    </w:p>
+    <w:p>
+      <w:pPr>
+        <w:rPr>
+          <w:i/>
+          <w:iCs/>
+          <w:color w:val="3B3838" w:themeColor="background2" w:themeShade="40"/>
+          <w:sz w:val="24"/>
+          <w:szCs w:val="24"/>
+          <w:lang w:val="pt-BR"/>
+        </w:rPr>
+      </w:pPr>
+      <w:r>
+        <w:rPr>
+          <w:i/>
+          <w:iCs/>
+          <w:color w:val="C45911" w:themeColor="accent2" w:themeShade="BF"/>
+          <w:sz w:val="24"/>
+          <w:szCs w:val="24"/>
+          <w:lang w:val="pt-BR"/>
+        </w:rPr>
+        <w:tab/>
+      </w:r>
+      <w:r>
+        <w:rPr>
+          <w:i/>
+          <w:iCs/>
+          <w:color w:val="C45911" w:themeColor="accent2" w:themeShade="BF"/>
+          <w:sz w:val="24"/>
+          <w:szCs w:val="24"/>
+          <w:lang w:val="pt-BR"/>
+        </w:rPr>
+        <w:tab/>
+      </w:r>
+      <w:r>
+        <w:rPr>
+          <w:i/>
+          <w:iCs/>
+          <w:color w:val="C45911" w:themeColor="accent2" w:themeShade="BF"/>
+          <w:sz w:val="24"/>
+          <w:szCs w:val="24"/>
+          <w:lang w:val="pt-BR"/>
+        </w:rPr>
+        <w:tab/>
+      </w:r>
+      <w:r>
+        <w:rPr>
+          <w:i/>
+          <w:iCs/>
+          <w:color w:val="C45911" w:themeColor="accent2" w:themeShade="BF"/>
+          <w:sz w:val="24"/>
+          <w:szCs w:val="24"/>
+          <w:lang w:val="pt-BR"/>
+        </w:rPr>
+        <w:tab/>
+      </w:r>
+      <w:proofErr w:type="spellStart"/>
+      <w:r>
+        <w:rPr>
+          <w:i/>
+          <w:iCs/>
+          <w:color w:val="3B3838" w:themeColor="background2" w:themeShade="40"/>
+          <w:sz w:val="24"/>
+          <w:szCs w:val="24"/>
+          <w:lang w:val="pt-BR"/>
+        </w:rPr>
+        <w:t>MoedaID</w:t>
+      </w:r>
+      <w:proofErr w:type="spellEnd"/>
+      <w:r>
+        <w:rPr>
+          <w:i/>
+          <w:iCs/>
+          <w:color w:val="C45911" w:themeColor="accent2" w:themeShade="BF"/>
+          <w:sz w:val="24"/>
+          <w:szCs w:val="24"/>
+          <w:lang w:val="pt-BR"/>
+        </w:rPr>
+        <w:t xml:space="preserve"> </w:t>
+      </w:r>
+      <w:r>
+        <w:rPr>
+          <w:i/>
+          <w:iCs/>
+          <w:color w:val="C45911" w:themeColor="accent2" w:themeShade="BF"/>
+          <w:sz w:val="24"/>
+          <w:szCs w:val="24"/>
+          <w:lang w:val="pt-BR"/>
+        </w:rPr>
+        <w:t xml:space="preserve">-&gt; </w:t>
+      </w:r>
+      <w:proofErr w:type="spellStart"/>
+      <w:r>
+        <w:rPr>
+          <w:i/>
+          <w:iCs/>
+          <w:color w:val="C45911" w:themeColor="accent2" w:themeShade="BF"/>
+          <w:sz w:val="24"/>
+          <w:szCs w:val="24"/>
+          <w:lang w:val="pt-BR"/>
+        </w:rPr>
+        <w:t>ObjectID</w:t>
+      </w:r>
+      <w:proofErr w:type="spellEnd"/>
+    </w:p>
+    <w:p>
+      <w:pPr>
+        <w:rPr>
+          <w:i/>
+          <w:iCs/>
+          <w:color w:val="3B3838" w:themeColor="background2" w:themeShade="40"/>
+          <w:sz w:val="24"/>
+          <w:szCs w:val="24"/>
+          <w:lang w:val="pt-BR"/>
+        </w:rPr>
+      </w:pPr>
+      <w:r>
+        <w:rPr>
+          <w:i/>
+          <w:iCs/>
+          <w:color w:val="3B3838" w:themeColor="background2" w:themeShade="40"/>
+          <w:sz w:val="24"/>
+          <w:szCs w:val="24"/>
+          <w:lang w:val="pt-BR"/>
+        </w:rPr>
+        <w:tab/>
+      </w:r>
+      <w:r>
+        <w:rPr>
+          <w:i/>
+          <w:iCs/>
+          <w:color w:val="3B3838" w:themeColor="background2" w:themeShade="40"/>
+          <w:sz w:val="24"/>
+          <w:szCs w:val="24"/>
+          <w:lang w:val="pt-BR"/>
+        </w:rPr>
+        <w:tab/>
+      </w:r>
+      <w:r>
+        <w:rPr>
+          <w:i/>
+          <w:iCs/>
+          <w:color w:val="3B3838" w:themeColor="background2" w:themeShade="40"/>
+          <w:sz w:val="24"/>
+          <w:szCs w:val="24"/>
+          <w:lang w:val="pt-BR"/>
+        </w:rPr>
+        <w:tab/>
+      </w:r>
+      <w:r>
+        <w:rPr>
+          <w:i/>
+          <w:iCs/>
+          <w:color w:val="3B3838" w:themeColor="background2" w:themeShade="40"/>
+          <w:sz w:val="24"/>
+          <w:szCs w:val="24"/>
+          <w:lang w:val="pt-BR"/>
+        </w:rPr>
+        <w:tab/>
+      </w:r>
+      <w:proofErr w:type="spellStart"/>
+      <w:r>
+        <w:rPr>
+          <w:i/>
+          <w:iCs/>
+          <w:color w:val="3B3838" w:themeColor="background2" w:themeShade="40"/>
+          <w:sz w:val="24"/>
+          <w:szCs w:val="24"/>
+          <w:lang w:val="pt-BR"/>
+        </w:rPr>
+        <w:t>Data_Cotacao</w:t>
+      </w:r>
+      <w:proofErr w:type="spellEnd"/>
+      <w:r>
+        <w:rPr>
+          <w:i/>
+          <w:iCs/>
+          <w:color w:val="3B3838" w:themeColor="background2" w:themeShade="40"/>
+          <w:sz w:val="24"/>
+          <w:szCs w:val="24"/>
+          <w:lang w:val="pt-BR"/>
+        </w:rPr>
+        <w:t xml:space="preserve"> </w:t>
+      </w:r>
+      <w:r>
+        <w:rPr>
+          <w:i/>
+          <w:iCs/>
+          <w:color w:val="C45911" w:themeColor="accent2" w:themeShade="BF"/>
+          <w:sz w:val="24"/>
+          <w:szCs w:val="24"/>
+          <w:lang w:val="pt-BR"/>
+        </w:rPr>
+        <w:t xml:space="preserve">-&gt; </w:t>
+      </w:r>
+      <w:proofErr w:type="spellStart"/>
+      <w:r>
+        <w:rPr>
+          <w:i/>
+          <w:iCs/>
+          <w:color w:val="C45911" w:themeColor="accent2" w:themeShade="BF"/>
+          <w:sz w:val="24"/>
+          <w:szCs w:val="24"/>
+          <w:lang w:val="pt-BR"/>
+        </w:rPr>
+        <w:t>DateTime</w:t>
+      </w:r>
+      <w:proofErr w:type="spellEnd"/>
     </w:p>
     <w:p>
       <w:pPr>
@@ -3688,63 +5176,87 @@
           <w:szCs w:val="24"/>
           <w:lang w:val="pt-BR"/>
         </w:rPr>
-        <w:t>-&gt; Float</w:t>
-      </w:r>
-    </w:p>
-    <w:p>
-      <w:pPr>
-        <w:rPr>
-          <w:i/>
-          <w:iCs/>
-          <w:color w:val="3B3838" w:themeColor="background2" w:themeShade="40"/>
-          <w:sz w:val="24"/>
-          <w:szCs w:val="24"/>
-          <w:lang w:val="pt-BR"/>
-        </w:rPr>
-      </w:pPr>
-      <w:r>
-        <w:rPr>
-          <w:i/>
-          <w:iCs/>
-          <w:color w:val="3B3838" w:themeColor="background2" w:themeShade="40"/>
-          <w:sz w:val="24"/>
-          <w:szCs w:val="24"/>
-          <w:lang w:val="pt-BR"/>
-        </w:rPr>
-        <w:tab/>
-      </w:r>
-      <w:r>
-        <w:rPr>
-          <w:i/>
-          <w:iCs/>
-          <w:color w:val="3B3838" w:themeColor="background2" w:themeShade="40"/>
-          <w:sz w:val="24"/>
-          <w:szCs w:val="24"/>
-          <w:lang w:val="pt-BR"/>
-        </w:rPr>
-        <w:tab/>
-      </w:r>
-      <w:r>
-        <w:rPr>
-          <w:i/>
-          <w:iCs/>
-          <w:color w:val="3B3838" w:themeColor="background2" w:themeShade="40"/>
-          <w:sz w:val="24"/>
-          <w:szCs w:val="24"/>
-          <w:lang w:val="pt-BR"/>
-        </w:rPr>
-        <w:tab/>
-      </w:r>
-      <w:r>
-        <w:rPr>
-          <w:i/>
-          <w:iCs/>
-          <w:color w:val="3B3838" w:themeColor="background2" w:themeShade="40"/>
-          <w:sz w:val="24"/>
-          <w:szCs w:val="24"/>
-          <w:lang w:val="pt-BR"/>
-        </w:rPr>
-        <w:tab/>
+        <w:t xml:space="preserve">-&gt; </w:t>
+      </w:r>
+      <w:proofErr w:type="spellStart"/>
+      <w:r>
+        <w:rPr>
+          <w:i/>
+          <w:iCs/>
+          <w:color w:val="C45911" w:themeColor="accent2" w:themeShade="BF"/>
+          <w:sz w:val="24"/>
+          <w:szCs w:val="24"/>
+          <w:lang w:val="pt-BR"/>
+        </w:rPr>
+        <w:t>Float</w:t>
+      </w:r>
+      <w:proofErr w:type="spellEnd"/>
+    </w:p>
+    <w:p>
+      <w:pPr>
+        <w:rPr>
+          <w:i/>
+          <w:iCs/>
+          <w:color w:val="3B3838" w:themeColor="background2" w:themeShade="40"/>
+          <w:sz w:val="24"/>
+          <w:szCs w:val="24"/>
+          <w:lang w:val="pt-BR"/>
+        </w:rPr>
+      </w:pPr>
+      <w:r>
+        <w:rPr>
+          <w:i/>
+          <w:iCs/>
+          <w:color w:val="3B3838" w:themeColor="background2" w:themeShade="40"/>
+          <w:sz w:val="24"/>
+          <w:szCs w:val="24"/>
+          <w:lang w:val="pt-BR"/>
+        </w:rPr>
+        <w:tab/>
+      </w:r>
+      <w:r>
+        <w:rPr>
+          <w:i/>
+          <w:iCs/>
+          <w:color w:val="3B3838" w:themeColor="background2" w:themeShade="40"/>
+          <w:sz w:val="24"/>
+          <w:szCs w:val="24"/>
+          <w:lang w:val="pt-BR"/>
+        </w:rPr>
+        <w:tab/>
+      </w:r>
+      <w:r>
+        <w:rPr>
+          <w:i/>
+          <w:iCs/>
+          <w:color w:val="3B3838" w:themeColor="background2" w:themeShade="40"/>
+          <w:sz w:val="24"/>
+          <w:szCs w:val="24"/>
+          <w:lang w:val="pt-BR"/>
+        </w:rPr>
+        <w:tab/>
+      </w:r>
+      <w:r>
+        <w:rPr>
+          <w:i/>
+          <w:iCs/>
+          <w:color w:val="3B3838" w:themeColor="background2" w:themeShade="40"/>
+          <w:sz w:val="24"/>
+          <w:szCs w:val="24"/>
+          <w:lang w:val="pt-BR"/>
+        </w:rPr>
+        <w:tab/>
+      </w:r>
+      <w:proofErr w:type="gramStart"/>
+      <w:r>
+        <w:rPr>
+          <w:i/>
+          <w:iCs/>
+          <w:color w:val="3B3838" w:themeColor="background2" w:themeShade="40"/>
+          <w:sz w:val="24"/>
+          <w:szCs w:val="24"/>
+          <w:lang w:val="pt-BR"/>
+        </w:rPr>
         <w:t xml:space="preserve">Quantidade  </w:t>
       </w:r>
       <w:r>
@@ -3756,8 +5268,33 @@
           <w:szCs w:val="24"/>
           <w:lang w:val="pt-BR"/>
         </w:rPr>
-        <w:t>-&gt; Int</w:t>
-      </w:r>
+        <w:t>-</w:t>
+      </w:r>
+      <w:proofErr w:type="gramEnd"/>
+      <w:r>
+        <w:rPr>
+          <w:i/>
+          <w:iCs/>
+          <w:color w:val="C45911" w:themeColor="accent2" w:themeShade="BF"/>
+          <w:sz w:val="24"/>
+          <w:szCs w:val="24"/>
+          <w:lang w:val="pt-BR"/>
+        </w:rPr>
+        <w:t xml:space="preserve">&gt; </w:t>
+      </w:r>
+      <w:proofErr w:type="spellStart"/>
+      <w:r>
+        <w:rPr>
+          <w:i/>
+          <w:iCs/>
+          <w:color w:val="C45911" w:themeColor="accent2" w:themeShade="BF"/>
+          <w:sz w:val="24"/>
+          <w:szCs w:val="24"/>
+          <w:lang w:val="pt-BR"/>
+        </w:rPr>
+        <w:t>Int</w:t>
+      </w:r>
+      <w:proofErr w:type="spellEnd"/>
     </w:p>
     <w:p>
       <w:pPr>
@@ -3872,52 +5409,99 @@
           <w:lang w:val="pt-BR"/>
         </w:rPr>
         <w:tab/>
-        <w:t xml:space="preserve">Data_venda </w:t>
-      </w:r>
-      <w:r>
-        <w:rPr>
-          <w:i/>
-          <w:iCs/>
-          <w:color w:val="C45911" w:themeColor="accent2" w:themeShade="BF"/>
-          <w:sz w:val="24"/>
-          <w:szCs w:val="24"/>
-          <w:lang w:val="pt-BR"/>
-        </w:rPr>
-        <w:t>-&gt; DateTime</w:t>
-      </w:r>
-    </w:p>
-    <w:p>
-      <w:pPr>
-        <w:rPr>
-          <w:i/>
-          <w:iCs/>
-          <w:color w:val="3B3838" w:themeColor="background2" w:themeShade="40"/>
-          <w:sz w:val="24"/>
-          <w:szCs w:val="24"/>
-          <w:lang w:val="pt-BR"/>
-        </w:rPr>
-      </w:pPr>
-      <w:r>
-        <w:rPr>
-          <w:i/>
-          <w:iCs/>
-          <w:color w:val="3B3838" w:themeColor="background2" w:themeShade="40"/>
-          <w:sz w:val="24"/>
-          <w:szCs w:val="24"/>
-          <w:lang w:val="pt-BR"/>
-        </w:rPr>
-        <w:tab/>
-      </w:r>
-      <w:r>
-        <w:rPr>
-          <w:i/>
-          <w:iCs/>
-          <w:color w:val="3B3838" w:themeColor="background2" w:themeShade="40"/>
-          <w:sz w:val="24"/>
-          <w:szCs w:val="24"/>
-          <w:lang w:val="pt-BR"/>
-        </w:rPr>
-        <w:tab/>
+      </w:r>
+      <w:proofErr w:type="spellStart"/>
+      <w:r>
+        <w:rPr>
+          <w:i/>
+          <w:iCs/>
+          <w:color w:val="3B3838" w:themeColor="background2" w:themeShade="40"/>
+          <w:sz w:val="24"/>
+          <w:szCs w:val="24"/>
+          <w:lang w:val="pt-BR"/>
+        </w:rPr>
+        <w:t>Data_venda</w:t>
+      </w:r>
+      <w:proofErr w:type="spellEnd"/>
+      <w:r>
+        <w:rPr>
+          <w:i/>
+          <w:iCs/>
+          <w:color w:val="3B3838" w:themeColor="background2" w:themeShade="40"/>
+          <w:sz w:val="24"/>
+          <w:szCs w:val="24"/>
+          <w:lang w:val="pt-BR"/>
+        </w:rPr>
+        <w:t xml:space="preserve"> </w:t>
+      </w:r>
+      <w:r>
+        <w:rPr>
+          <w:i/>
+          <w:iCs/>
+          <w:color w:val="C45911" w:themeColor="accent2" w:themeShade="BF"/>
+          <w:sz w:val="24"/>
+          <w:szCs w:val="24"/>
+          <w:lang w:val="pt-BR"/>
+        </w:rPr>
+        <w:t xml:space="preserve">-&gt; </w:t>
+      </w:r>
+      <w:proofErr w:type="spellStart"/>
+      <w:r>
+        <w:rPr>
+          <w:i/>
+          <w:iCs/>
+          <w:color w:val="C45911" w:themeColor="accent2" w:themeShade="BF"/>
+          <w:sz w:val="24"/>
+          <w:szCs w:val="24"/>
+          <w:lang w:val="pt-BR"/>
+        </w:rPr>
+        <w:t>DateTime</w:t>
+      </w:r>
+      <w:proofErr w:type="spellEnd"/>
+    </w:p>
+    <w:p>
+      <w:pPr>
+        <w:rPr>
+          <w:i/>
+          <w:iCs/>
+          <w:color w:val="3B3838" w:themeColor="background2" w:themeShade="40"/>
+          <w:sz w:val="24"/>
+          <w:szCs w:val="24"/>
+          <w:lang w:val="pt-BR"/>
+        </w:rPr>
+      </w:pPr>
+      <w:r>
+        <w:rPr>
+          <w:i/>
+          <w:iCs/>
+          <w:color w:val="3B3838" w:themeColor="background2" w:themeShade="40"/>
+          <w:sz w:val="24"/>
+          <w:szCs w:val="24"/>
+          <w:lang w:val="pt-BR"/>
+        </w:rPr>
+        <w:tab/>
+      </w:r>
+      <w:r>
+        <w:rPr>
+          <w:i/>
+          <w:iCs/>
+          <w:color w:val="3B3838" w:themeColor="background2" w:themeShade="40"/>
+          <w:sz w:val="24"/>
+          <w:szCs w:val="24"/>
+          <w:lang w:val="pt-BR"/>
+        </w:rPr>
+        <w:tab/>
+      </w:r>
+      <w:proofErr w:type="gramStart"/>
+      <w:r>
+        <w:rPr>
+          <w:i/>
+          <w:iCs/>
+          <w:color w:val="3B3838" w:themeColor="background2" w:themeShade="40"/>
+          <w:sz w:val="24"/>
+          <w:szCs w:val="24"/>
+          <w:lang w:val="pt-BR"/>
+        </w:rPr>
         <w:t xml:space="preserve">Status  </w:t>
       </w:r>
       <w:r>
@@ -3929,8 +5513,33 @@
           <w:szCs w:val="24"/>
           <w:lang w:val="pt-BR"/>
         </w:rPr>
-        <w:t>-&gt; Text</w:t>
-      </w:r>
+        <w:t>-</w:t>
+      </w:r>
+      <w:proofErr w:type="gramEnd"/>
+      <w:r>
+        <w:rPr>
+          <w:i/>
+          <w:iCs/>
+          <w:color w:val="C45911" w:themeColor="accent2" w:themeShade="BF"/>
+          <w:sz w:val="24"/>
+          <w:szCs w:val="24"/>
+          <w:lang w:val="pt-BR"/>
+        </w:rPr>
+        <w:t xml:space="preserve">&gt; </w:t>
+      </w:r>
+      <w:proofErr w:type="spellStart"/>
+      <w:r>
+        <w:rPr>
+          <w:i/>
+          <w:iCs/>
+          <w:color w:val="C45911" w:themeColor="accent2" w:themeShade="BF"/>
+          <w:sz w:val="24"/>
+          <w:szCs w:val="24"/>
+          <w:lang w:val="pt-BR"/>
+        </w:rPr>
+        <w:t>Text</w:t>
+      </w:r>
+      <w:proofErr w:type="spellEnd"/>
       <w:r>
         <w:rPr>
           <w:i/>
@@ -4111,7 +5720,127 @@
           <w:szCs w:val="24"/>
           <w:lang w:val="pt-BR"/>
         </w:rPr>
-        <w:t>Após o start, é necessário criar o Db com o DBName “DigitalInvest” e um usuário com o perfil, read/readWrite/dbadmin com os mesmos dados de login do usuário master.</w:t>
+        <w:t xml:space="preserve">Após o start, é necessário criar o </w:t>
+      </w:r>
+      <w:proofErr w:type="spellStart"/>
+      <w:r>
+        <w:rPr>
+          <w:color w:val="3B3838" w:themeColor="background2" w:themeShade="40"/>
+          <w:sz w:val="24"/>
+          <w:szCs w:val="24"/>
+          <w:lang w:val="pt-BR"/>
+        </w:rPr>
+        <w:t>Db</w:t>
+      </w:r>
+      <w:proofErr w:type="spellEnd"/>
+      <w:r>
+        <w:rPr>
+          <w:color w:val="3B3838" w:themeColor="background2" w:themeShade="40"/>
+          <w:sz w:val="24"/>
+          <w:szCs w:val="24"/>
+          <w:lang w:val="pt-BR"/>
+        </w:rPr>
+        <w:t xml:space="preserve"> com o </w:t>
+      </w:r>
+      <w:proofErr w:type="spellStart"/>
+      <w:r>
+        <w:rPr>
+          <w:color w:val="3B3838" w:themeColor="background2" w:themeShade="40"/>
+          <w:sz w:val="24"/>
+          <w:szCs w:val="24"/>
+          <w:lang w:val="pt-BR"/>
+        </w:rPr>
+        <w:t>DBName</w:t>
+      </w:r>
+      <w:proofErr w:type="spellEnd"/>
+      <w:r>
+        <w:rPr>
+          <w:color w:val="3B3838" w:themeColor="background2" w:themeShade="40"/>
+          <w:sz w:val="24"/>
+          <w:szCs w:val="24"/>
+          <w:lang w:val="pt-BR"/>
+        </w:rPr>
+        <w:t xml:space="preserve"> “</w:t>
+      </w:r>
+      <w:proofErr w:type="spellStart"/>
+      <w:r>
+        <w:rPr>
+          <w:color w:val="3B3838" w:themeColor="background2" w:themeShade="40"/>
+          <w:sz w:val="24"/>
+          <w:szCs w:val="24"/>
+          <w:lang w:val="pt-BR"/>
+        </w:rPr>
+        <w:t>DigitalInvest</w:t>
+      </w:r>
+      <w:proofErr w:type="spellEnd"/>
+      <w:r>
+        <w:rPr>
+          <w:color w:val="3B3838" w:themeColor="background2" w:themeShade="40"/>
+          <w:sz w:val="24"/>
+          <w:szCs w:val="24"/>
+          <w:lang w:val="pt-BR"/>
+        </w:rPr>
+        <w:t xml:space="preserve">” e um usuário com o perfil, </w:t>
+      </w:r>
+      <w:proofErr w:type="spellStart"/>
+      <w:r>
+        <w:rPr>
+          <w:color w:val="3B3838" w:themeColor="background2" w:themeShade="40"/>
+          <w:sz w:val="24"/>
+          <w:szCs w:val="24"/>
+          <w:lang w:val="pt-BR"/>
+        </w:rPr>
+        <w:t>read</w:t>
+      </w:r>
+      <w:proofErr w:type="spellEnd"/>
+      <w:r>
+        <w:rPr>
+          <w:color w:val="3B3838" w:themeColor="background2" w:themeShade="40"/>
+          <w:sz w:val="24"/>
+          <w:szCs w:val="24"/>
+          <w:lang w:val="pt-BR"/>
+        </w:rPr>
+        <w:t>/</w:t>
+      </w:r>
+      <w:proofErr w:type="spellStart"/>
+      <w:r>
+        <w:rPr>
+          <w:color w:val="3B3838" w:themeColor="background2" w:themeShade="40"/>
+          <w:sz w:val="24"/>
+          <w:szCs w:val="24"/>
+          <w:lang w:val="pt-BR"/>
+        </w:rPr>
+        <w:t>readWrite</w:t>
+      </w:r>
+      <w:proofErr w:type="spellEnd"/>
+      <w:r>
+        <w:rPr>
+          <w:color w:val="3B3838" w:themeColor="background2" w:themeShade="40"/>
+          <w:sz w:val="24"/>
+          <w:szCs w:val="24"/>
+          <w:lang w:val="pt-BR"/>
+        </w:rPr>
+        <w:t>/</w:t>
+      </w:r>
+      <w:proofErr w:type="spellStart"/>
+      <w:r>
+        <w:rPr>
+          <w:color w:val="3B3838" w:themeColor="background2" w:themeShade="40"/>
+          <w:sz w:val="24"/>
+          <w:szCs w:val="24"/>
+          <w:lang w:val="pt-BR"/>
+        </w:rPr>
+        <w:t>dbadmin</w:t>
+      </w:r>
+      <w:proofErr w:type="spellEnd"/>
+      <w:r>
+        <w:rPr>
+          <w:color w:val="3B3838" w:themeColor="background2" w:themeShade="40"/>
+          <w:sz w:val="24"/>
+          <w:szCs w:val="24"/>
+          <w:lang w:val="pt-BR"/>
+        </w:rPr>
+        <w:t xml:space="preserve"> com os mesmos dados de login do usuário master.</w:t>
       </w:r>
     </w:p>
     <w:p>
@@ -4503,7 +6232,7 @@
   <w:style w:type="paragraph" w:default="1" w:styleId="Normal">
     <w:name w:val="Normal"/>
     <w:qFormat/>
-    <w:rsid w:val="00237D85"/>
+    <w:rsid w:val="005E323F"/>
     <w:rPr>
       <w:rFonts w:asciiTheme="minorHAnsi" w:eastAsiaTheme="minorEastAsia" w:hAnsiTheme="minorHAnsi" w:cstheme="minorBidi"/>
       <w:lang w:val="en-US" w:eastAsia="zh-CN"/>

</xml_diff>